<commit_message>
added personal achievement to TDD
</commit_message>
<xml_diff>
--- a/Documentation/Technical Design Document/Technical Design Document v2.docx
+++ b/Documentation/Technical Design Document/Technical Design Document v2.docx
@@ -654,6 +654,159 @@
         </w:rPr>
         <w:t>Eoin:</w:t>
       </w:r>
+      <w:r>
+        <w:rPr>
+          <w:rFonts w:ascii="Arial" w:eastAsia="Arial" w:hAnsi="Arial" w:cs="Arial"/>
+        </w:rPr>
+        <w:t xml:space="preserve"> I was in charge of making the level builder, this required managing a lot of data and </w:t>
+      </w:r>
+      <w:proofErr w:type="spellStart"/>
+      <w:r>
+        <w:rPr>
+          <w:rFonts w:ascii="Arial" w:eastAsia="Arial" w:hAnsi="Arial" w:cs="Arial"/>
+        </w:rPr>
+        <w:t>organising</w:t>
+      </w:r>
+      <w:proofErr w:type="spellEnd"/>
+      <w:r>
+        <w:rPr>
+          <w:rFonts w:ascii="Arial" w:eastAsia="Arial" w:hAnsi="Arial" w:cs="Arial"/>
+        </w:rPr>
+        <w:t xml:space="preserve"> it as well as giving clear feedback to the player </w:t>
+      </w:r>
+      <w:proofErr w:type="spellStart"/>
+      <w:r>
+        <w:rPr>
+          <w:rFonts w:ascii="Arial" w:eastAsia="Arial" w:hAnsi="Arial" w:cs="Arial"/>
+        </w:rPr>
+        <w:t>aswell</w:t>
+      </w:r>
+      <w:proofErr w:type="spellEnd"/>
+      <w:r>
+        <w:rPr>
+          <w:rFonts w:ascii="Arial" w:eastAsia="Arial" w:hAnsi="Arial" w:cs="Arial"/>
+        </w:rPr>
+        <w:t xml:space="preserve"> as the best way to output that data to the json file, </w:t>
+      </w:r>
+      <w:proofErr w:type="gramStart"/>
+      <w:r>
+        <w:rPr>
+          <w:rFonts w:ascii="Arial" w:eastAsia="Arial" w:hAnsi="Arial" w:cs="Arial"/>
+        </w:rPr>
+        <w:t>It</w:t>
+      </w:r>
+      <w:proofErr w:type="gramEnd"/>
+      <w:r>
+        <w:rPr>
+          <w:rFonts w:ascii="Arial" w:eastAsia="Arial" w:hAnsi="Arial" w:cs="Arial"/>
+        </w:rPr>
+        <w:t xml:space="preserve"> took me a bit but once I had my code layout planned out it all seemed to fall into place</w:t>
+      </w:r>
+    </w:p>
+    <w:p>
+      <w:pPr>
+        <w:spacing w:after="0"/>
+        <w:rPr>
+          <w:rFonts w:ascii="Arial" w:eastAsia="Arial" w:hAnsi="Arial" w:cs="Arial"/>
+        </w:rPr>
+      </w:pPr>
+      <w:r>
+        <w:rPr>
+          <w:rFonts w:ascii="Arial" w:eastAsia="Arial" w:hAnsi="Arial" w:cs="Arial"/>
+          <w:noProof/>
+        </w:rPr>
+        <w:lastRenderedPageBreak/>
+        <w:drawing>
+          <wp:inline distT="0" distB="0" distL="0" distR="0" wp14:anchorId="152A5D1F" wp14:editId="67F434EC">
+            <wp:extent cx="3348062" cy="2919434"/>
+            <wp:effectExtent l="0" t="0" r="5080" b="0"/>
+            <wp:docPr id="6" name="Picture 6"/>
+            <wp:cNvGraphicFramePr>
+              <a:graphicFrameLocks xmlns:a="http://schemas.openxmlformats.org/drawingml/2006/main" noChangeAspect="1"/>
+            </wp:cNvGraphicFramePr>
+            <a:graphic xmlns:a="http://schemas.openxmlformats.org/drawingml/2006/main">
+              <a:graphicData uri="http://schemas.openxmlformats.org/drawingml/2006/picture">
+                <pic:pic xmlns:pic="http://schemas.openxmlformats.org/drawingml/2006/picture">
+                  <pic:nvPicPr>
+                    <pic:cNvPr id="6" name="screen.png"/>
+                    <pic:cNvPicPr/>
+                  </pic:nvPicPr>
+                  <pic:blipFill>
+                    <a:blip r:embed="rId9">
+                      <a:extLst>
+                        <a:ext uri="{28A0092B-C50C-407E-A947-70E740481C1C}">
+                          <a14:useLocalDpi xmlns:a14="http://schemas.microsoft.com/office/drawing/2010/main" val="0"/>
+                        </a:ext>
+                      </a:extLst>
+                    </a:blip>
+                    <a:stretch>
+                      <a:fillRect/>
+                    </a:stretch>
+                  </pic:blipFill>
+                  <pic:spPr>
+                    <a:xfrm>
+                      <a:off x="0" y="0"/>
+                      <a:ext cx="3348062" cy="2919434"/>
+                    </a:xfrm>
+                    <a:prstGeom prst="rect">
+                      <a:avLst/>
+                    </a:prstGeom>
+                  </pic:spPr>
+                </pic:pic>
+              </a:graphicData>
+            </a:graphic>
+          </wp:inline>
+        </w:drawing>
+      </w:r>
+      <w:r>
+        <w:rPr>
+          <w:rFonts w:ascii="Arial" w:eastAsia="Arial" w:hAnsi="Arial" w:cs="Arial"/>
+          <w:noProof/>
+        </w:rPr>
+        <w:drawing>
+          <wp:inline distT="0" distB="0" distL="0" distR="0" wp14:anchorId="20256D75" wp14:editId="719EC162">
+            <wp:extent cx="5731510" cy="2791460"/>
+            <wp:effectExtent l="0" t="0" r="2540" b="8890"/>
+            <wp:docPr id="7" name="Picture 7"/>
+            <wp:cNvGraphicFramePr>
+              <a:graphicFrameLocks xmlns:a="http://schemas.openxmlformats.org/drawingml/2006/main" noChangeAspect="1"/>
+            </wp:cNvGraphicFramePr>
+            <a:graphic xmlns:a="http://schemas.openxmlformats.org/drawingml/2006/main">
+              <a:graphicData uri="http://schemas.openxmlformats.org/drawingml/2006/picture">
+                <pic:pic xmlns:pic="http://schemas.openxmlformats.org/drawingml/2006/picture">
+                  <pic:nvPicPr>
+                    <pic:cNvPr id="7" name="screen.png"/>
+                    <pic:cNvPicPr/>
+                  </pic:nvPicPr>
+                  <pic:blipFill>
+                    <a:blip r:embed="rId10">
+                      <a:extLst>
+                        <a:ext uri="{28A0092B-C50C-407E-A947-70E740481C1C}">
+                          <a14:useLocalDpi xmlns:a14="http://schemas.microsoft.com/office/drawing/2010/main" val="0"/>
+                        </a:ext>
+                      </a:extLst>
+                    </a:blip>
+                    <a:stretch>
+                      <a:fillRect/>
+                    </a:stretch>
+                  </pic:blipFill>
+                  <pic:spPr>
+                    <a:xfrm>
+                      <a:off x="0" y="0"/>
+                      <a:ext cx="5731510" cy="2791460"/>
+                    </a:xfrm>
+                    <a:prstGeom prst="rect">
+                      <a:avLst/>
+                    </a:prstGeom>
+                  </pic:spPr>
+                </pic:pic>
+              </a:graphicData>
+            </a:graphic>
+          </wp:inline>
+        </w:drawing>
+      </w:r>
+      <w:bookmarkStart w:id="5" w:name="_GoBack"/>
+      <w:bookmarkEnd w:id="5"/>
     </w:p>
     <w:p>
       <w:pPr>
@@ -759,7 +912,7 @@
                     <pic:cNvPicPr/>
                   </pic:nvPicPr>
                   <pic:blipFill>
-                    <a:blip r:embed="rId9"/>
+                    <a:blip r:embed="rId11"/>
                     <a:stretch>
                       <a:fillRect/>
                     </a:stretch>
@@ -816,7 +969,7 @@
                     <pic:cNvPicPr/>
                   </pic:nvPicPr>
                   <pic:blipFill>
-                    <a:blip r:embed="rId10"/>
+                    <a:blip r:embed="rId12"/>
                     <a:stretch>
                       <a:fillRect/>
                     </a:stretch>
@@ -873,7 +1026,7 @@
                     <pic:cNvPicPr/>
                   </pic:nvPicPr>
                   <pic:blipFill>
-                    <a:blip r:embed="rId11"/>
+                    <a:blip r:embed="rId13"/>
                     <a:stretch>
                       <a:fillRect/>
                     </a:stretch>
@@ -901,11 +1054,11 @@
           <w:rFonts w:ascii="Arial" w:eastAsia="Arial" w:hAnsi="Arial" w:cs="Arial"/>
         </w:rPr>
       </w:pPr>
-      <w:bookmarkStart w:id="5" w:name="_Toc97809521"/>
+      <w:bookmarkStart w:id="6" w:name="_Toc97809521"/>
       <w:r>
         <w:t>Sprint 1 Report</w:t>
       </w:r>
-      <w:bookmarkEnd w:id="5"/>
+      <w:bookmarkEnd w:id="6"/>
       <w:r>
         <w:t xml:space="preserve"> </w:t>
       </w:r>
@@ -6222,28 +6375,7 @@
                 <w:rFonts w:ascii="Arial" w:eastAsia="Arial" w:hAnsi="Arial" w:cs="Arial"/>
                 <w:b/>
               </w:rPr>
-              <w:t xml:space="preserve">Feature </w:t>
-            </w:r>
-            <w:r>
-              <w:rPr>
-                <w:rFonts w:ascii="Arial" w:eastAsia="Arial" w:hAnsi="Arial" w:cs="Arial"/>
-                <w:b/>
-              </w:rPr>
-              <w:t>10</w:t>
-            </w:r>
-            <w:r>
-              <w:rPr>
-                <w:rFonts w:ascii="Arial" w:eastAsia="Arial" w:hAnsi="Arial" w:cs="Arial"/>
-                <w:b/>
-              </w:rPr>
-              <w:t>: Menu</w:t>
-            </w:r>
-            <w:r>
-              <w:rPr>
-                <w:rFonts w:ascii="Arial" w:eastAsia="Arial" w:hAnsi="Arial" w:cs="Arial"/>
-                <w:b/>
-              </w:rPr>
-              <w:t xml:space="preserve"> &amp; UI</w:t>
+              <w:t>Feature 10: Menu &amp; UI</w:t>
             </w:r>
           </w:p>
         </w:tc>
@@ -6641,7 +6773,7 @@
           <w:rFonts w:ascii="Arial" w:eastAsia="Arial" w:hAnsi="Arial" w:cs="Arial"/>
         </w:rPr>
       </w:pPr>
-      <w:bookmarkStart w:id="6" w:name="_Toc97809522"/>
+      <w:bookmarkStart w:id="7" w:name="_Toc97809522"/>
       <w:r>
         <w:t>Sprint</w:t>
       </w:r>
@@ -6651,7 +6783,7 @@
       <w:r>
         <w:t xml:space="preserve"> Report</w:t>
       </w:r>
-      <w:bookmarkEnd w:id="6"/>
+      <w:bookmarkEnd w:id="7"/>
       <w:r>
         <w:t xml:space="preserve"> </w:t>
       </w:r>
@@ -10013,13 +10145,7 @@
               <w:rPr>
                 <w:rFonts w:ascii="Arial" w:eastAsia="Arial" w:hAnsi="Arial" w:cs="Arial"/>
               </w:rPr>
-              <w:t xml:space="preserve">Task 6: </w:t>
-            </w:r>
-            <w:r>
-              <w:rPr>
-                <w:rFonts w:ascii="Arial" w:eastAsia="Arial" w:hAnsi="Arial" w:cs="Arial"/>
-              </w:rPr>
-              <w:t>Add ambient sounds/music</w:t>
+              <w:t>Task 6: Add ambient sounds/music</w:t>
             </w:r>
           </w:p>
         </w:tc>
@@ -10141,16 +10267,16 @@
           <w:rFonts w:ascii="Arial" w:eastAsia="Arial" w:hAnsi="Arial" w:cs="Arial"/>
         </w:rPr>
       </w:pPr>
-      <w:bookmarkStart w:id="7" w:name="owvnws6a0aoh" w:colFirst="0" w:colLast="0"/>
-      <w:bookmarkStart w:id="8" w:name="_9ut3xviufmf0" w:colFirst="0" w:colLast="0"/>
-      <w:bookmarkStart w:id="9" w:name="_Toc97809523"/>
-      <w:bookmarkEnd w:id="7"/>
+      <w:bookmarkStart w:id="8" w:name="owvnws6a0aoh" w:colFirst="0" w:colLast="0"/>
+      <w:bookmarkStart w:id="9" w:name="_9ut3xviufmf0" w:colFirst="0" w:colLast="0"/>
+      <w:bookmarkStart w:id="10" w:name="_Toc97809523"/>
       <w:bookmarkEnd w:id="8"/>
+      <w:bookmarkEnd w:id="9"/>
       <w:r>
         <w:lastRenderedPageBreak/>
         <w:t>Sprint 3 Report</w:t>
       </w:r>
-      <w:bookmarkEnd w:id="9"/>
+      <w:bookmarkEnd w:id="10"/>
       <w:r>
         <w:t xml:space="preserve"> </w:t>
       </w:r>
@@ -10412,28 +10538,7 @@
                 <w:rFonts w:ascii="Arial" w:eastAsia="Arial" w:hAnsi="Arial" w:cs="Arial"/>
                 <w:b/>
               </w:rPr>
-              <w:t xml:space="preserve">Feature </w:t>
-            </w:r>
-            <w:r>
-              <w:rPr>
-                <w:rFonts w:ascii="Arial" w:eastAsia="Arial" w:hAnsi="Arial" w:cs="Arial"/>
-                <w:b/>
-              </w:rPr>
-              <w:t>2</w:t>
-            </w:r>
-            <w:r>
-              <w:rPr>
-                <w:rFonts w:ascii="Arial" w:eastAsia="Arial" w:hAnsi="Arial" w:cs="Arial"/>
-                <w:b/>
-              </w:rPr>
-              <w:t xml:space="preserve">: </w:t>
-            </w:r>
-            <w:r>
-              <w:rPr>
-                <w:rFonts w:ascii="Arial" w:eastAsia="Arial" w:hAnsi="Arial" w:cs="Arial"/>
-                <w:b/>
-              </w:rPr>
-              <w:t>Enemy</w:t>
+              <w:t>Feature 2: Enemy</w:t>
             </w:r>
           </w:p>
         </w:tc>
@@ -10968,14 +11073,12 @@
                 <w:rFonts w:ascii="Arial" w:eastAsia="Arial" w:hAnsi="Arial" w:cs="Arial"/>
               </w:rPr>
             </w:pPr>
-            <w:proofErr w:type="spellStart"/>
             <w:r>
               <w:rPr>
                 <w:rFonts w:ascii="Arial" w:eastAsia="Arial" w:hAnsi="Arial" w:cs="Arial"/>
               </w:rPr>
               <w:t>Eoin</w:t>
             </w:r>
-            <w:proofErr w:type="spellEnd"/>
           </w:p>
         </w:tc>
         <w:tc>
@@ -11144,14 +11247,12 @@
                 <w:rFonts w:ascii="Arial" w:eastAsia="Arial" w:hAnsi="Arial" w:cs="Arial"/>
               </w:rPr>
             </w:pPr>
-            <w:proofErr w:type="spellStart"/>
             <w:r>
               <w:rPr>
                 <w:rFonts w:ascii="Arial" w:eastAsia="Arial" w:hAnsi="Arial" w:cs="Arial"/>
               </w:rPr>
               <w:t>Eoin</w:t>
             </w:r>
-            <w:proofErr w:type="spellEnd"/>
           </w:p>
         </w:tc>
         <w:tc>
@@ -11219,28 +11320,7 @@
                 <w:rFonts w:ascii="Arial" w:eastAsia="Arial" w:hAnsi="Arial" w:cs="Arial"/>
                 <w:b/>
               </w:rPr>
-              <w:t xml:space="preserve">Feature </w:t>
-            </w:r>
-            <w:r>
-              <w:rPr>
-                <w:rFonts w:ascii="Arial" w:eastAsia="Arial" w:hAnsi="Arial" w:cs="Arial"/>
-                <w:b/>
-              </w:rPr>
-              <w:t>4</w:t>
-            </w:r>
-            <w:r>
-              <w:rPr>
-                <w:rFonts w:ascii="Arial" w:eastAsia="Arial" w:hAnsi="Arial" w:cs="Arial"/>
-                <w:b/>
-              </w:rPr>
-              <w:t xml:space="preserve">: </w:t>
-            </w:r>
-            <w:r>
-              <w:rPr>
-                <w:rFonts w:ascii="Arial" w:eastAsia="Arial" w:hAnsi="Arial" w:cs="Arial"/>
-                <w:b/>
-              </w:rPr>
-              <w:t>Noise</w:t>
+              <w:t>Feature 4: Noise</w:t>
             </w:r>
           </w:p>
         </w:tc>
@@ -11385,14 +11465,12 @@
                 <w:rFonts w:ascii="Arial" w:eastAsia="Arial" w:hAnsi="Arial" w:cs="Arial"/>
               </w:rPr>
             </w:pPr>
-            <w:proofErr w:type="spellStart"/>
             <w:r>
               <w:rPr>
                 <w:rFonts w:ascii="Arial" w:eastAsia="Arial" w:hAnsi="Arial" w:cs="Arial"/>
               </w:rPr>
               <w:t>Eoin</w:t>
             </w:r>
-            <w:proofErr w:type="spellEnd"/>
           </w:p>
         </w:tc>
         <w:tc>
@@ -11455,7 +11533,7 @@
                 <w:rFonts w:ascii="Arial" w:eastAsia="Arial" w:hAnsi="Arial" w:cs="Arial"/>
               </w:rPr>
             </w:pPr>
-            <w:bookmarkStart w:id="10" w:name="_Hlk97819739"/>
+            <w:bookmarkStart w:id="11" w:name="_Hlk97819739"/>
             <w:r>
               <w:rPr>
                 <w:rFonts w:ascii="Arial" w:eastAsia="Arial" w:hAnsi="Arial" w:cs="Arial"/>
@@ -11661,7 +11739,7 @@
           </w:p>
         </w:tc>
       </w:tr>
-      <w:bookmarkEnd w:id="10"/>
+      <w:bookmarkEnd w:id="11"/>
       <w:tr>
         <w:tc>
           <w:tcPr>
@@ -12143,19 +12221,11 @@
                 <w:rFonts w:ascii="Arial" w:eastAsia="Arial" w:hAnsi="Arial" w:cs="Arial"/>
               </w:rPr>
             </w:pPr>
-            <w:proofErr w:type="spellStart"/>
-            <w:r>
-              <w:rPr>
-                <w:rFonts w:ascii="Arial" w:eastAsia="Arial" w:hAnsi="Arial" w:cs="Arial"/>
-              </w:rPr>
-              <w:t>Eoin</w:t>
-            </w:r>
-            <w:proofErr w:type="spellEnd"/>
-            <w:r>
-              <w:rPr>
-                <w:rFonts w:ascii="Arial" w:eastAsia="Arial" w:hAnsi="Arial" w:cs="Arial"/>
-              </w:rPr>
-              <w:t>/</w:t>
+            <w:r>
+              <w:rPr>
+                <w:rFonts w:ascii="Arial" w:eastAsia="Arial" w:hAnsi="Arial" w:cs="Arial"/>
+              </w:rPr>
+              <w:t>Eoin/</w:t>
             </w:r>
             <w:r>
               <w:rPr>
@@ -12367,14 +12437,12 @@
                 <w:rFonts w:ascii="Arial" w:eastAsia="Arial" w:hAnsi="Arial" w:cs="Arial"/>
               </w:rPr>
             </w:pPr>
-            <w:proofErr w:type="spellStart"/>
             <w:r>
               <w:rPr>
                 <w:rFonts w:ascii="Arial" w:eastAsia="Arial" w:hAnsi="Arial" w:cs="Arial"/>
               </w:rPr>
               <w:t>Eoin</w:t>
             </w:r>
-            <w:proofErr w:type="spellEnd"/>
           </w:p>
         </w:tc>
         <w:tc>
@@ -12525,14 +12593,12 @@
                 <w:rFonts w:ascii="Arial" w:eastAsia="Arial" w:hAnsi="Arial" w:cs="Arial"/>
               </w:rPr>
             </w:pPr>
-            <w:proofErr w:type="spellStart"/>
             <w:r>
               <w:rPr>
                 <w:rFonts w:ascii="Arial" w:eastAsia="Arial" w:hAnsi="Arial" w:cs="Arial"/>
               </w:rPr>
               <w:t>Eoin</w:t>
             </w:r>
-            <w:proofErr w:type="spellEnd"/>
           </w:p>
         </w:tc>
         <w:tc>
@@ -12683,14 +12749,12 @@
                 <w:rFonts w:ascii="Arial" w:eastAsia="Arial" w:hAnsi="Arial" w:cs="Arial"/>
               </w:rPr>
             </w:pPr>
-            <w:proofErr w:type="spellStart"/>
             <w:r>
               <w:rPr>
                 <w:rFonts w:ascii="Arial" w:eastAsia="Arial" w:hAnsi="Arial" w:cs="Arial"/>
               </w:rPr>
               <w:t>Eoin</w:t>
             </w:r>
-            <w:proofErr w:type="spellEnd"/>
           </w:p>
         </w:tc>
         <w:tc>
@@ -12859,14 +12923,12 @@
                 <w:rFonts w:ascii="Arial" w:eastAsia="Arial" w:hAnsi="Arial" w:cs="Arial"/>
               </w:rPr>
             </w:pPr>
-            <w:proofErr w:type="spellStart"/>
             <w:r>
               <w:rPr>
                 <w:rFonts w:ascii="Arial" w:eastAsia="Arial" w:hAnsi="Arial" w:cs="Arial"/>
               </w:rPr>
               <w:t>Eoin</w:t>
             </w:r>
-            <w:proofErr w:type="spellEnd"/>
           </w:p>
         </w:tc>
         <w:tc>
@@ -13035,14 +13097,12 @@
                 <w:rFonts w:ascii="Arial" w:eastAsia="Arial" w:hAnsi="Arial" w:cs="Arial"/>
               </w:rPr>
             </w:pPr>
-            <w:proofErr w:type="spellStart"/>
             <w:r>
               <w:rPr>
                 <w:rFonts w:ascii="Arial" w:eastAsia="Arial" w:hAnsi="Arial" w:cs="Arial"/>
               </w:rPr>
               <w:t>Eoin</w:t>
             </w:r>
-            <w:proofErr w:type="spellEnd"/>
           </w:p>
         </w:tc>
         <w:tc>
@@ -13202,14 +13262,12 @@
                 <w:rFonts w:ascii="Arial" w:eastAsia="Arial" w:hAnsi="Arial" w:cs="Arial"/>
               </w:rPr>
             </w:pPr>
-            <w:proofErr w:type="spellStart"/>
             <w:r>
               <w:rPr>
                 <w:rFonts w:ascii="Arial" w:eastAsia="Arial" w:hAnsi="Arial" w:cs="Arial"/>
               </w:rPr>
               <w:t>Eoin</w:t>
             </w:r>
-            <w:proofErr w:type="spellEnd"/>
           </w:p>
         </w:tc>
         <w:tc>
@@ -13752,14 +13810,12 @@
                 <w:rFonts w:ascii="Arial" w:eastAsia="Arial" w:hAnsi="Arial" w:cs="Arial"/>
               </w:rPr>
             </w:pPr>
-            <w:proofErr w:type="spellStart"/>
             <w:r>
               <w:rPr>
                 <w:rFonts w:ascii="Arial" w:eastAsia="Arial" w:hAnsi="Arial" w:cs="Arial"/>
               </w:rPr>
               <w:t>Eoin</w:t>
             </w:r>
-            <w:proofErr w:type="spellEnd"/>
           </w:p>
         </w:tc>
         <w:tc>
@@ -13928,14 +13984,12 @@
                 <w:rFonts w:ascii="Arial" w:eastAsia="Arial" w:hAnsi="Arial" w:cs="Arial"/>
               </w:rPr>
             </w:pPr>
-            <w:proofErr w:type="spellStart"/>
             <w:r>
               <w:rPr>
                 <w:rFonts w:ascii="Arial" w:eastAsia="Arial" w:hAnsi="Arial" w:cs="Arial"/>
               </w:rPr>
               <w:t>Eoin</w:t>
             </w:r>
-            <w:proofErr w:type="spellEnd"/>
           </w:p>
         </w:tc>
         <w:tc>
@@ -14086,14 +14140,12 @@
                 <w:rFonts w:ascii="Arial" w:eastAsia="Arial" w:hAnsi="Arial" w:cs="Arial"/>
               </w:rPr>
             </w:pPr>
-            <w:proofErr w:type="spellStart"/>
             <w:r>
               <w:rPr>
                 <w:rFonts w:ascii="Arial" w:eastAsia="Arial" w:hAnsi="Arial" w:cs="Arial"/>
               </w:rPr>
               <w:t>Eoin</w:t>
             </w:r>
-            <w:proofErr w:type="spellEnd"/>
           </w:p>
         </w:tc>
         <w:tc>
@@ -14126,8 +14178,6 @@
               </w:rPr>
               <w:t>Yes</w:t>
             </w:r>
-            <w:bookmarkStart w:id="11" w:name="_GoBack"/>
-            <w:bookmarkEnd w:id="11"/>
           </w:p>
         </w:tc>
       </w:tr>
@@ -14344,7 +14394,7 @@
       </w:r>
     </w:p>
     <w:sectPr>
-      <w:footerReference w:type="default" r:id="rId12"/>
+      <w:footerReference w:type="default" r:id="rId14"/>
       <w:pgSz w:w="11906" w:h="16838"/>
       <w:pgMar w:top="1440" w:right="1440" w:bottom="1440" w:left="1440" w:header="0" w:footer="720" w:gutter="0"/>
       <w:pgNumType w:start="1"/>

</xml_diff>

<commit_message>
Update Sprint features and tasks
</commit_message>
<xml_diff>
--- a/Documentation/Technical Design Document/Technical Design Document v2.docx
+++ b/Documentation/Technical Design Document/Technical Design Document v2.docx
@@ -1,6 +1,6 @@
 
 <file path=word/document.xml><?xml version="1.0" encoding="utf-8"?>
-<w:document xmlns:wpc="http://schemas.microsoft.com/office/word/2010/wordprocessingCanvas" xmlns:cx="http://schemas.microsoft.com/office/drawing/2014/chartex" xmlns:cx1="http://schemas.microsoft.com/office/drawing/2015/9/8/chartex" xmlns:cx2="http://schemas.microsoft.com/office/drawing/2015/10/21/chartex" xmlns:cx3="http://schemas.microsoft.com/office/drawing/2016/5/9/chartex" xmlns:cx4="http://schemas.microsoft.com/office/drawing/2016/5/10/chartex" xmlns:cx5="http://schemas.microsoft.com/office/drawing/2016/5/11/chartex" xmlns:cx6="http://schemas.microsoft.com/office/drawing/2016/5/12/chartex" xmlns:cx7="http://schemas.microsoft.com/office/drawing/2016/5/13/chartex" xmlns:cx8="http://schemas.microsoft.com/office/drawing/2016/5/14/chartex" xmlns:mc="http://schemas.openxmlformats.org/markup-compatibility/2006" xmlns:aink="http://schemas.microsoft.com/office/drawing/2016/ink" xmlns:am3d="http://schemas.microsoft.com/office/drawing/2017/model3d" xmlns:o="urn:schemas-microsoft-com:office:office" xmlns:r="http://schemas.openxmlformats.org/officeDocument/2006/relationships" xmlns:m="http://schemas.openxmlformats.org/officeDocument/2006/math" xmlns:v="urn:schemas-microsoft-com:vml" xmlns:wp14="http://schemas.microsoft.com/office/word/2010/wordprocessingDrawing" xmlns:wp="http://schemas.openxmlformats.org/drawingml/2006/wordprocessingDrawing" xmlns:w10="urn:schemas-microsoft-com:office:word" xmlns:w="http://schemas.openxmlformats.org/wordprocessingml/2006/main" xmlns:w14="http://schemas.microsoft.com/office/word/2010/wordml" xmlns:w15="http://schemas.microsoft.com/office/word/2012/wordml" xmlns:w16cid="http://schemas.microsoft.com/office/word/2016/wordml/cid" xmlns:w16se="http://schemas.microsoft.com/office/word/2015/wordml/symex" xmlns:wpg="http://schemas.microsoft.com/office/word/2010/wordprocessingGroup" xmlns:wpi="http://schemas.microsoft.com/office/word/2010/wordprocessingInk" xmlns:wne="http://schemas.microsoft.com/office/word/2006/wordml" xmlns:wps="http://schemas.microsoft.com/office/word/2010/wordprocessingShape" mc:Ignorable="w14 w15 w16se w16cid wp14">
+<w:document xmlns:wpc="http://schemas.microsoft.com/office/word/2010/wordprocessingCanvas" xmlns:cx="http://schemas.microsoft.com/office/drawing/2014/chartex" xmlns:cx1="http://schemas.microsoft.com/office/drawing/2015/9/8/chartex" xmlns:cx2="http://schemas.microsoft.com/office/drawing/2015/10/21/chartex" xmlns:cx3="http://schemas.microsoft.com/office/drawing/2016/5/9/chartex" xmlns:cx4="http://schemas.microsoft.com/office/drawing/2016/5/10/chartex" xmlns:cx5="http://schemas.microsoft.com/office/drawing/2016/5/11/chartex" xmlns:cx6="http://schemas.microsoft.com/office/drawing/2016/5/12/chartex" xmlns:cx7="http://schemas.microsoft.com/office/drawing/2016/5/13/chartex" xmlns:cx8="http://schemas.microsoft.com/office/drawing/2016/5/14/chartex" xmlns:mc="http://schemas.openxmlformats.org/markup-compatibility/2006" xmlns:aink="http://schemas.microsoft.com/office/drawing/2016/ink" xmlns:am3d="http://schemas.microsoft.com/office/drawing/2017/model3d" xmlns:o="urn:schemas-microsoft-com:office:office" xmlns:r="http://schemas.openxmlformats.org/officeDocument/2006/relationships" xmlns:m="http://schemas.openxmlformats.org/officeDocument/2006/math" xmlns:v="urn:schemas-microsoft-com:vml" xmlns:wp14="http://schemas.microsoft.com/office/word/2010/wordprocessingDrawing" xmlns:wp="http://schemas.openxmlformats.org/drawingml/2006/wordprocessingDrawing" xmlns:w10="urn:schemas-microsoft-com:office:word" xmlns:w="http://schemas.openxmlformats.org/wordprocessingml/2006/main" xmlns:w14="http://schemas.microsoft.com/office/word/2010/wordml" xmlns:w15="http://schemas.microsoft.com/office/word/2012/wordml" xmlns:w16cex="http://schemas.microsoft.com/office/word/2018/wordml/cex" xmlns:w16cid="http://schemas.microsoft.com/office/word/2016/wordml/cid" xmlns:w16="http://schemas.microsoft.com/office/word/2018/wordml" xmlns:w16sdtdh="http://schemas.microsoft.com/office/word/2020/wordml/sdtdatahash" xmlns:w16se="http://schemas.microsoft.com/office/word/2015/wordml/symex" xmlns:wpg="http://schemas.microsoft.com/office/word/2010/wordprocessingGroup" xmlns:wpi="http://schemas.microsoft.com/office/word/2010/wordprocessingInk" xmlns:wne="http://schemas.microsoft.com/office/word/2006/wordml" xmlns:wps="http://schemas.microsoft.com/office/word/2010/wordprocessingShape" mc:Ignorable="w14 w15 w16se w16cid w16 w16cex w16sdtdh wp14">
   <w:background w:color="FFFFFF"/>
   <w:body>
     <w:p>
@@ -48,6 +48,7 @@
           <w:docPartUnique/>
         </w:docPartObj>
       </w:sdtPr>
+      <w:sdtEndPr/>
       <w:sdtContent>
         <w:p>
           <w:pPr>
@@ -674,21 +675,7 @@
         <w:rPr>
           <w:rFonts w:ascii="Arial" w:eastAsia="Arial" w:hAnsi="Arial" w:cs="Arial"/>
         </w:rPr>
-        <w:t xml:space="preserve">We needed a library to parse and create JSON files to store our level data (i.e.: tiles position, pre-computed UCS Pathfinding, …). We tried to find the best and easy to use one and we found this one, JSON for Modern C++, made by </w:t>
-      </w:r>
-      <w:proofErr w:type="spellStart"/>
-      <w:r>
-        <w:rPr>
-          <w:rFonts w:ascii="Arial" w:eastAsia="Arial" w:hAnsi="Arial" w:cs="Arial"/>
-        </w:rPr>
-        <w:t>nlohmann</w:t>
-      </w:r>
-      <w:proofErr w:type="spellEnd"/>
-      <w:r>
-        <w:rPr>
-          <w:rFonts w:ascii="Arial" w:eastAsia="Arial" w:hAnsi="Arial" w:cs="Arial"/>
-        </w:rPr>
-        <w:t xml:space="preserve"> which is the most famous JSON library used for C++.</w:t>
+        <w:t>We needed a library to parse and create JSON files to store our level data (i.e.: tiles position, pre-computed UCS Pathfinding, …). We tried to find the best and easy to use one and we found this one, JSON for Modern C++, made by nlohmann which is the most famous JSON library used for C++.</w:t>
       </w:r>
     </w:p>
     <w:p>
@@ -951,21 +938,7 @@
         <w:rPr>
           <w:rFonts w:ascii="Arial" w:eastAsia="Arial" w:hAnsi="Arial" w:cs="Arial"/>
         </w:rPr>
-        <w:t xml:space="preserve">contains creation for different shapes like polygons, circle, lines, rectangles, </w:t>
-      </w:r>
-      <w:proofErr w:type="spellStart"/>
-      <w:r>
-        <w:rPr>
-          <w:rFonts w:ascii="Arial" w:eastAsia="Arial" w:hAnsi="Arial" w:cs="Arial"/>
-        </w:rPr>
-        <w:t>ets</w:t>
-      </w:r>
-      <w:proofErr w:type="spellEnd"/>
-      <w:r>
-        <w:rPr>
-          <w:rFonts w:ascii="Arial" w:eastAsia="Arial" w:hAnsi="Arial" w:cs="Arial"/>
-        </w:rPr>
-        <w:t>.</w:t>
+        <w:t>contains creation for different shapes like polygons, circle, lines, rectangles, ets.</w:t>
       </w:r>
     </w:p>
     <w:p>
@@ -1003,7 +976,6 @@
         </w:rPr>
         <w:t xml:space="preserve">link: </w:t>
       </w:r>
-      <w:bookmarkStart w:id="5" w:name="_GoBack"/>
       <w:r>
         <w:rPr>
           <w:rFonts w:ascii="Consolas" w:hAnsi="Consolas" w:cs="Consolas"/>
@@ -1015,7 +987,6 @@
         <w:t>https://github.com/RandyGaul/tinyheaders/tree/master/examples_tinygl_and_tinyc2</w:t>
       </w:r>
     </w:p>
-    <w:bookmarkEnd w:id="5"/>
     <w:p>
       <w:pPr>
         <w:spacing w:after="0"/>
@@ -1350,11 +1321,11 @@
           <w:rFonts w:ascii="Arial" w:eastAsia="Arial" w:hAnsi="Arial" w:cs="Arial"/>
         </w:rPr>
       </w:pPr>
-      <w:bookmarkStart w:id="6" w:name="_Toc97809521"/>
+      <w:bookmarkStart w:id="5" w:name="_Toc97809521"/>
       <w:r>
         <w:t>Sprint 1 Report</w:t>
       </w:r>
-      <w:bookmarkEnd w:id="6"/>
+      <w:bookmarkEnd w:id="5"/>
       <w:r>
         <w:t xml:space="preserve"> </w:t>
       </w:r>
@@ -1694,16 +1665,8 @@
               <w:rPr>
                 <w:rFonts w:ascii="Arial" w:eastAsia="Arial" w:hAnsi="Arial" w:cs="Arial"/>
               </w:rPr>
-              <w:t xml:space="preserve">1 </w:t>
-            </w:r>
-            <w:proofErr w:type="spellStart"/>
-            <w:r>
-              <w:rPr>
-                <w:rFonts w:ascii="Arial" w:eastAsia="Arial" w:hAnsi="Arial" w:cs="Arial"/>
-              </w:rPr>
-              <w:t>hr</w:t>
-            </w:r>
-            <w:proofErr w:type="spellEnd"/>
+              <w:t>1 hr</w:t>
+            </w:r>
           </w:p>
         </w:tc>
         <w:tc>
@@ -2165,16 +2128,8 @@
               <w:rPr>
                 <w:rFonts w:ascii="Arial" w:eastAsia="Arial" w:hAnsi="Arial" w:cs="Arial"/>
               </w:rPr>
-              <w:t xml:space="preserve">1 </w:t>
-            </w:r>
-            <w:proofErr w:type="spellStart"/>
-            <w:r>
-              <w:rPr>
-                <w:rFonts w:ascii="Arial" w:eastAsia="Arial" w:hAnsi="Arial" w:cs="Arial"/>
-              </w:rPr>
-              <w:t>hr</w:t>
-            </w:r>
-            <w:proofErr w:type="spellEnd"/>
+              <w:t>1 hr</w:t>
+            </w:r>
           </w:p>
         </w:tc>
         <w:tc>
@@ -2205,16 +2160,8 @@
               <w:rPr>
                 <w:rFonts w:ascii="Arial" w:eastAsia="Arial" w:hAnsi="Arial" w:cs="Arial"/>
               </w:rPr>
-              <w:t xml:space="preserve">1 </w:t>
-            </w:r>
-            <w:proofErr w:type="spellStart"/>
-            <w:r>
-              <w:rPr>
-                <w:rFonts w:ascii="Arial" w:eastAsia="Arial" w:hAnsi="Arial" w:cs="Arial"/>
-              </w:rPr>
-              <w:t>hr</w:t>
-            </w:r>
-            <w:proofErr w:type="spellEnd"/>
+              <w:t>1 hr</w:t>
+            </w:r>
           </w:p>
         </w:tc>
         <w:tc>
@@ -2370,16 +2317,8 @@
               <w:rPr>
                 <w:rFonts w:ascii="Arial" w:eastAsia="Arial" w:hAnsi="Arial" w:cs="Arial"/>
               </w:rPr>
-              <w:t xml:space="preserve">1 </w:t>
-            </w:r>
-            <w:proofErr w:type="spellStart"/>
-            <w:r>
-              <w:rPr>
-                <w:rFonts w:ascii="Arial" w:eastAsia="Arial" w:hAnsi="Arial" w:cs="Arial"/>
-              </w:rPr>
-              <w:t>hr</w:t>
-            </w:r>
-            <w:proofErr w:type="spellEnd"/>
+              <w:t>1 hr</w:t>
+            </w:r>
           </w:p>
         </w:tc>
         <w:tc>
@@ -2533,57 +2472,41 @@
               <w:rPr>
                 <w:rFonts w:ascii="Arial" w:eastAsia="Arial" w:hAnsi="Arial" w:cs="Arial"/>
               </w:rPr>
-              <w:t xml:space="preserve">1 </w:t>
-            </w:r>
-            <w:proofErr w:type="spellStart"/>
-            <w:r>
-              <w:rPr>
-                <w:rFonts w:ascii="Arial" w:eastAsia="Arial" w:hAnsi="Arial" w:cs="Arial"/>
-              </w:rPr>
-              <w:t>hr</w:t>
-            </w:r>
-            <w:proofErr w:type="spellEnd"/>
-          </w:p>
-        </w:tc>
-        <w:tc>
-          <w:tcPr>
-            <w:tcW w:w="1462" w:type="dxa"/>
-            <w:tcBorders>
-              <w:top w:val="single" w:sz="8" w:space="0" w:color="000000" w:themeColor="text1"/>
-              <w:left w:val="single" w:sz="8" w:space="0" w:color="000000" w:themeColor="text1"/>
-              <w:bottom w:val="single" w:sz="8" w:space="0" w:color="000000" w:themeColor="text1"/>
-              <w:right w:val="single" w:sz="8" w:space="0" w:color="000000" w:themeColor="text1"/>
-            </w:tcBorders>
-            <w:tcMar>
-              <w:top w:w="100" w:type="dxa"/>
-              <w:left w:w="100" w:type="dxa"/>
-              <w:bottom w:w="100" w:type="dxa"/>
-              <w:right w:w="100" w:type="dxa"/>
-            </w:tcMar>
-            <w:hideMark/>
-          </w:tcPr>
-          <w:p>
-            <w:pPr>
-              <w:widowControl w:val="0"/>
-              <w:spacing w:after="0" w:line="240" w:lineRule="auto"/>
-              <w:rPr>
-                <w:rFonts w:ascii="Arial" w:eastAsia="Arial" w:hAnsi="Arial" w:cs="Arial"/>
-              </w:rPr>
-            </w:pPr>
-            <w:r>
-              <w:rPr>
-                <w:rFonts w:ascii="Arial" w:eastAsia="Arial" w:hAnsi="Arial" w:cs="Arial"/>
-              </w:rPr>
-              <w:t xml:space="preserve">1 </w:t>
-            </w:r>
-            <w:proofErr w:type="spellStart"/>
-            <w:r>
-              <w:rPr>
-                <w:rFonts w:ascii="Arial" w:eastAsia="Arial" w:hAnsi="Arial" w:cs="Arial"/>
-              </w:rPr>
-              <w:t>hr</w:t>
-            </w:r>
-            <w:proofErr w:type="spellEnd"/>
+              <w:t>1 hr</w:t>
+            </w:r>
+          </w:p>
+        </w:tc>
+        <w:tc>
+          <w:tcPr>
+            <w:tcW w:w="1462" w:type="dxa"/>
+            <w:tcBorders>
+              <w:top w:val="single" w:sz="8" w:space="0" w:color="000000" w:themeColor="text1"/>
+              <w:left w:val="single" w:sz="8" w:space="0" w:color="000000" w:themeColor="text1"/>
+              <w:bottom w:val="single" w:sz="8" w:space="0" w:color="000000" w:themeColor="text1"/>
+              <w:right w:val="single" w:sz="8" w:space="0" w:color="000000" w:themeColor="text1"/>
+            </w:tcBorders>
+            <w:tcMar>
+              <w:top w:w="100" w:type="dxa"/>
+              <w:left w:w="100" w:type="dxa"/>
+              <w:bottom w:w="100" w:type="dxa"/>
+              <w:right w:w="100" w:type="dxa"/>
+            </w:tcMar>
+            <w:hideMark/>
+          </w:tcPr>
+          <w:p>
+            <w:pPr>
+              <w:widowControl w:val="0"/>
+              <w:spacing w:after="0" w:line="240" w:lineRule="auto"/>
+              <w:rPr>
+                <w:rFonts w:ascii="Arial" w:eastAsia="Arial" w:hAnsi="Arial" w:cs="Arial"/>
+              </w:rPr>
+            </w:pPr>
+            <w:r>
+              <w:rPr>
+                <w:rFonts w:ascii="Arial" w:eastAsia="Arial" w:hAnsi="Arial" w:cs="Arial"/>
+              </w:rPr>
+              <w:t>1 hr</w:t>
+            </w:r>
           </w:p>
         </w:tc>
         <w:tc>
@@ -2704,16 +2627,8 @@
               <w:rPr>
                 <w:rFonts w:ascii="Arial" w:eastAsia="Arial" w:hAnsi="Arial" w:cs="Arial"/>
               </w:rPr>
-              <w:t xml:space="preserve">2 </w:t>
-            </w:r>
-            <w:proofErr w:type="spellStart"/>
-            <w:r>
-              <w:rPr>
-                <w:rFonts w:ascii="Arial" w:eastAsia="Arial" w:hAnsi="Arial" w:cs="Arial"/>
-              </w:rPr>
-              <w:t>hr</w:t>
-            </w:r>
-            <w:proofErr w:type="spellEnd"/>
+              <w:t>2 hr</w:t>
+            </w:r>
           </w:p>
         </w:tc>
         <w:tc>
@@ -2867,16 +2782,8 @@
               <w:rPr>
                 <w:rFonts w:ascii="Arial" w:eastAsia="Arial" w:hAnsi="Arial" w:cs="Arial"/>
               </w:rPr>
-              <w:t xml:space="preserve">2 </w:t>
-            </w:r>
-            <w:proofErr w:type="spellStart"/>
-            <w:r>
-              <w:rPr>
-                <w:rFonts w:ascii="Arial" w:eastAsia="Arial" w:hAnsi="Arial" w:cs="Arial"/>
-              </w:rPr>
-              <w:t>hr</w:t>
-            </w:r>
-            <w:proofErr w:type="spellEnd"/>
+              <w:t>2 hr</w:t>
+            </w:r>
           </w:p>
         </w:tc>
         <w:tc>
@@ -3060,16 +2967,8 @@
               <w:rPr>
                 <w:rFonts w:ascii="Arial" w:eastAsia="Arial" w:hAnsi="Arial" w:cs="Arial"/>
               </w:rPr>
-              <w:t xml:space="preserve">1 </w:t>
-            </w:r>
-            <w:proofErr w:type="spellStart"/>
-            <w:r>
-              <w:rPr>
-                <w:rFonts w:ascii="Arial" w:eastAsia="Arial" w:hAnsi="Arial" w:cs="Arial"/>
-              </w:rPr>
-              <w:t>hr</w:t>
-            </w:r>
-            <w:proofErr w:type="spellEnd"/>
+              <w:t>1 hr</w:t>
+            </w:r>
           </w:p>
         </w:tc>
         <w:tc>
@@ -3382,57 +3281,41 @@
               <w:rPr>
                 <w:rFonts w:ascii="Arial" w:eastAsia="Arial" w:hAnsi="Arial" w:cs="Arial"/>
               </w:rPr>
-              <w:t xml:space="preserve">1 </w:t>
-            </w:r>
-            <w:proofErr w:type="spellStart"/>
-            <w:r>
-              <w:rPr>
-                <w:rFonts w:ascii="Arial" w:eastAsia="Arial" w:hAnsi="Arial" w:cs="Arial"/>
-              </w:rPr>
-              <w:t>hr</w:t>
-            </w:r>
-            <w:proofErr w:type="spellEnd"/>
-          </w:p>
-        </w:tc>
-        <w:tc>
-          <w:tcPr>
-            <w:tcW w:w="1462" w:type="dxa"/>
-            <w:tcBorders>
-              <w:top w:val="single" w:sz="8" w:space="0" w:color="000000" w:themeColor="text1"/>
-              <w:left w:val="single" w:sz="8" w:space="0" w:color="000000" w:themeColor="text1"/>
-              <w:bottom w:val="single" w:sz="8" w:space="0" w:color="000000" w:themeColor="text1"/>
-              <w:right w:val="single" w:sz="8" w:space="0" w:color="000000" w:themeColor="text1"/>
-            </w:tcBorders>
-            <w:tcMar>
-              <w:top w:w="100" w:type="dxa"/>
-              <w:left w:w="100" w:type="dxa"/>
-              <w:bottom w:w="100" w:type="dxa"/>
-              <w:right w:w="100" w:type="dxa"/>
-            </w:tcMar>
-            <w:hideMark/>
-          </w:tcPr>
-          <w:p>
-            <w:pPr>
-              <w:widowControl w:val="0"/>
-              <w:spacing w:after="0" w:line="240" w:lineRule="auto"/>
-              <w:rPr>
-                <w:rFonts w:ascii="Arial" w:eastAsia="Arial" w:hAnsi="Arial" w:cs="Arial"/>
-              </w:rPr>
-            </w:pPr>
-            <w:r>
-              <w:rPr>
-                <w:rFonts w:ascii="Arial" w:eastAsia="Arial" w:hAnsi="Arial" w:cs="Arial"/>
-              </w:rPr>
-              <w:t xml:space="preserve">1 </w:t>
-            </w:r>
-            <w:proofErr w:type="spellStart"/>
-            <w:r>
-              <w:rPr>
-                <w:rFonts w:ascii="Arial" w:eastAsia="Arial" w:hAnsi="Arial" w:cs="Arial"/>
-              </w:rPr>
-              <w:t>hr</w:t>
-            </w:r>
-            <w:proofErr w:type="spellEnd"/>
+              <w:t>1 hr</w:t>
+            </w:r>
+          </w:p>
+        </w:tc>
+        <w:tc>
+          <w:tcPr>
+            <w:tcW w:w="1462" w:type="dxa"/>
+            <w:tcBorders>
+              <w:top w:val="single" w:sz="8" w:space="0" w:color="000000" w:themeColor="text1"/>
+              <w:left w:val="single" w:sz="8" w:space="0" w:color="000000" w:themeColor="text1"/>
+              <w:bottom w:val="single" w:sz="8" w:space="0" w:color="000000" w:themeColor="text1"/>
+              <w:right w:val="single" w:sz="8" w:space="0" w:color="000000" w:themeColor="text1"/>
+            </w:tcBorders>
+            <w:tcMar>
+              <w:top w:w="100" w:type="dxa"/>
+              <w:left w:w="100" w:type="dxa"/>
+              <w:bottom w:w="100" w:type="dxa"/>
+              <w:right w:w="100" w:type="dxa"/>
+            </w:tcMar>
+            <w:hideMark/>
+          </w:tcPr>
+          <w:p>
+            <w:pPr>
+              <w:widowControl w:val="0"/>
+              <w:spacing w:after="0" w:line="240" w:lineRule="auto"/>
+              <w:rPr>
+                <w:rFonts w:ascii="Arial" w:eastAsia="Arial" w:hAnsi="Arial" w:cs="Arial"/>
+              </w:rPr>
+            </w:pPr>
+            <w:r>
+              <w:rPr>
+                <w:rFonts w:ascii="Arial" w:eastAsia="Arial" w:hAnsi="Arial" w:cs="Arial"/>
+              </w:rPr>
+              <w:t>1 hr</w:t>
+            </w:r>
           </w:p>
         </w:tc>
         <w:tc>
@@ -3526,7 +3409,7 @@
               <w:rPr>
                 <w:rFonts w:ascii="Arial" w:eastAsia="Arial" w:hAnsi="Arial" w:cs="Arial"/>
               </w:rPr>
-              <w:t>Task 3: Setup Constructor to for the level loader</w:t>
+              <w:t>Task 3: Setup Constructor for the level loader</w:t>
             </w:r>
           </w:p>
         </w:tc>
@@ -3745,57 +3628,41 @@
               <w:rPr>
                 <w:rFonts w:ascii="Arial" w:eastAsia="Arial" w:hAnsi="Arial" w:cs="Arial"/>
               </w:rPr>
-              <w:t xml:space="preserve">1 </w:t>
-            </w:r>
-            <w:proofErr w:type="spellStart"/>
-            <w:r>
-              <w:rPr>
-                <w:rFonts w:ascii="Arial" w:eastAsia="Arial" w:hAnsi="Arial" w:cs="Arial"/>
-              </w:rPr>
-              <w:t>hr</w:t>
-            </w:r>
-            <w:proofErr w:type="spellEnd"/>
-          </w:p>
-        </w:tc>
-        <w:tc>
-          <w:tcPr>
-            <w:tcW w:w="1462" w:type="dxa"/>
-            <w:tcBorders>
-              <w:top w:val="single" w:sz="8" w:space="0" w:color="000000" w:themeColor="text1"/>
-              <w:left w:val="single" w:sz="8" w:space="0" w:color="000000" w:themeColor="text1"/>
-              <w:bottom w:val="single" w:sz="8" w:space="0" w:color="000000" w:themeColor="text1"/>
-              <w:right w:val="single" w:sz="8" w:space="0" w:color="000000" w:themeColor="text1"/>
-            </w:tcBorders>
-            <w:tcMar>
-              <w:top w:w="100" w:type="dxa"/>
-              <w:left w:w="100" w:type="dxa"/>
-              <w:bottom w:w="100" w:type="dxa"/>
-              <w:right w:w="100" w:type="dxa"/>
-            </w:tcMar>
-            <w:hideMark/>
-          </w:tcPr>
-          <w:p>
-            <w:pPr>
-              <w:widowControl w:val="0"/>
-              <w:spacing w:after="0" w:line="240" w:lineRule="auto"/>
-              <w:rPr>
-                <w:rFonts w:ascii="Arial" w:eastAsia="Arial" w:hAnsi="Arial" w:cs="Arial"/>
-              </w:rPr>
-            </w:pPr>
-            <w:r>
-              <w:rPr>
-                <w:rFonts w:ascii="Arial" w:eastAsia="Arial" w:hAnsi="Arial" w:cs="Arial"/>
-              </w:rPr>
-              <w:t xml:space="preserve">1 </w:t>
-            </w:r>
-            <w:proofErr w:type="spellStart"/>
-            <w:r>
-              <w:rPr>
-                <w:rFonts w:ascii="Arial" w:eastAsia="Arial" w:hAnsi="Arial" w:cs="Arial"/>
-              </w:rPr>
-              <w:t>hr</w:t>
-            </w:r>
-            <w:proofErr w:type="spellEnd"/>
+              <w:t>1 hr</w:t>
+            </w:r>
+          </w:p>
+        </w:tc>
+        <w:tc>
+          <w:tcPr>
+            <w:tcW w:w="1462" w:type="dxa"/>
+            <w:tcBorders>
+              <w:top w:val="single" w:sz="8" w:space="0" w:color="000000" w:themeColor="text1"/>
+              <w:left w:val="single" w:sz="8" w:space="0" w:color="000000" w:themeColor="text1"/>
+              <w:bottom w:val="single" w:sz="8" w:space="0" w:color="000000" w:themeColor="text1"/>
+              <w:right w:val="single" w:sz="8" w:space="0" w:color="000000" w:themeColor="text1"/>
+            </w:tcBorders>
+            <w:tcMar>
+              <w:top w:w="100" w:type="dxa"/>
+              <w:left w:w="100" w:type="dxa"/>
+              <w:bottom w:w="100" w:type="dxa"/>
+              <w:right w:w="100" w:type="dxa"/>
+            </w:tcMar>
+            <w:hideMark/>
+          </w:tcPr>
+          <w:p>
+            <w:pPr>
+              <w:widowControl w:val="0"/>
+              <w:spacing w:after="0" w:line="240" w:lineRule="auto"/>
+              <w:rPr>
+                <w:rFonts w:ascii="Arial" w:eastAsia="Arial" w:hAnsi="Arial" w:cs="Arial"/>
+              </w:rPr>
+            </w:pPr>
+            <w:r>
+              <w:rPr>
+                <w:rFonts w:ascii="Arial" w:eastAsia="Arial" w:hAnsi="Arial" w:cs="Arial"/>
+              </w:rPr>
+              <w:t>1 hr</w:t>
+            </w:r>
           </w:p>
         </w:tc>
         <w:tc>
@@ -3916,57 +3783,41 @@
               <w:rPr>
                 <w:rFonts w:ascii="Arial" w:eastAsia="Arial" w:hAnsi="Arial" w:cs="Arial"/>
               </w:rPr>
-              <w:t xml:space="preserve">1 </w:t>
-            </w:r>
-            <w:proofErr w:type="spellStart"/>
-            <w:r>
-              <w:rPr>
-                <w:rFonts w:ascii="Arial" w:eastAsia="Arial" w:hAnsi="Arial" w:cs="Arial"/>
-              </w:rPr>
-              <w:t>hr</w:t>
-            </w:r>
-            <w:proofErr w:type="spellEnd"/>
-          </w:p>
-        </w:tc>
-        <w:tc>
-          <w:tcPr>
-            <w:tcW w:w="1462" w:type="dxa"/>
-            <w:tcBorders>
-              <w:top w:val="single" w:sz="8" w:space="0" w:color="000000" w:themeColor="text1"/>
-              <w:left w:val="single" w:sz="8" w:space="0" w:color="000000" w:themeColor="text1"/>
-              <w:bottom w:val="single" w:sz="8" w:space="0" w:color="000000" w:themeColor="text1"/>
-              <w:right w:val="single" w:sz="8" w:space="0" w:color="000000" w:themeColor="text1"/>
-            </w:tcBorders>
-            <w:tcMar>
-              <w:top w:w="100" w:type="dxa"/>
-              <w:left w:w="100" w:type="dxa"/>
-              <w:bottom w:w="100" w:type="dxa"/>
-              <w:right w:w="100" w:type="dxa"/>
-            </w:tcMar>
-            <w:hideMark/>
-          </w:tcPr>
-          <w:p>
-            <w:pPr>
-              <w:widowControl w:val="0"/>
-              <w:spacing w:after="0" w:line="240" w:lineRule="auto"/>
-              <w:rPr>
-                <w:rFonts w:ascii="Arial" w:eastAsia="Arial" w:hAnsi="Arial" w:cs="Arial"/>
-              </w:rPr>
-            </w:pPr>
-            <w:r>
-              <w:rPr>
-                <w:rFonts w:ascii="Arial" w:eastAsia="Arial" w:hAnsi="Arial" w:cs="Arial"/>
-              </w:rPr>
-              <w:t xml:space="preserve">1 </w:t>
-            </w:r>
-            <w:proofErr w:type="spellStart"/>
-            <w:r>
-              <w:rPr>
-                <w:rFonts w:ascii="Arial" w:eastAsia="Arial" w:hAnsi="Arial" w:cs="Arial"/>
-              </w:rPr>
-              <w:t>hr</w:t>
-            </w:r>
-            <w:proofErr w:type="spellEnd"/>
+              <w:t>1 hr</w:t>
+            </w:r>
+          </w:p>
+        </w:tc>
+        <w:tc>
+          <w:tcPr>
+            <w:tcW w:w="1462" w:type="dxa"/>
+            <w:tcBorders>
+              <w:top w:val="single" w:sz="8" w:space="0" w:color="000000" w:themeColor="text1"/>
+              <w:left w:val="single" w:sz="8" w:space="0" w:color="000000" w:themeColor="text1"/>
+              <w:bottom w:val="single" w:sz="8" w:space="0" w:color="000000" w:themeColor="text1"/>
+              <w:right w:val="single" w:sz="8" w:space="0" w:color="000000" w:themeColor="text1"/>
+            </w:tcBorders>
+            <w:tcMar>
+              <w:top w:w="100" w:type="dxa"/>
+              <w:left w:w="100" w:type="dxa"/>
+              <w:bottom w:w="100" w:type="dxa"/>
+              <w:right w:w="100" w:type="dxa"/>
+            </w:tcMar>
+            <w:hideMark/>
+          </w:tcPr>
+          <w:p>
+            <w:pPr>
+              <w:widowControl w:val="0"/>
+              <w:spacing w:after="0" w:line="240" w:lineRule="auto"/>
+              <w:rPr>
+                <w:rFonts w:ascii="Arial" w:eastAsia="Arial" w:hAnsi="Arial" w:cs="Arial"/>
+              </w:rPr>
+            </w:pPr>
+            <w:r>
+              <w:rPr>
+                <w:rFonts w:ascii="Arial" w:eastAsia="Arial" w:hAnsi="Arial" w:cs="Arial"/>
+              </w:rPr>
+              <w:t>1 hr</w:t>
+            </w:r>
           </w:p>
         </w:tc>
         <w:tc>
@@ -4060,7 +3911,19 @@
               <w:rPr>
                 <w:rFonts w:ascii="Arial" w:eastAsia="Arial" w:hAnsi="Arial" w:cs="Arial"/>
               </w:rPr>
-              <w:t>Task 3: Make the Noise vary based on noise level</w:t>
+              <w:t xml:space="preserve">Task 3: Make the Noise vary based on </w:t>
+            </w:r>
+            <w:r>
+              <w:rPr>
+                <w:rFonts w:ascii="Arial" w:eastAsia="Arial" w:hAnsi="Arial" w:cs="Arial"/>
+              </w:rPr>
+              <w:t xml:space="preserve">the </w:t>
+            </w:r>
+            <w:r>
+              <w:rPr>
+                <w:rFonts w:ascii="Arial" w:eastAsia="Arial" w:hAnsi="Arial" w:cs="Arial"/>
+              </w:rPr>
+              <w:t>noise level</w:t>
             </w:r>
           </w:p>
         </w:tc>
@@ -4087,57 +3950,41 @@
               <w:rPr>
                 <w:rFonts w:ascii="Arial" w:eastAsia="Arial" w:hAnsi="Arial" w:cs="Arial"/>
               </w:rPr>
-              <w:t xml:space="preserve">1 </w:t>
-            </w:r>
-            <w:proofErr w:type="spellStart"/>
-            <w:r>
-              <w:rPr>
-                <w:rFonts w:ascii="Arial" w:eastAsia="Arial" w:hAnsi="Arial" w:cs="Arial"/>
-              </w:rPr>
-              <w:t>hr</w:t>
-            </w:r>
-            <w:proofErr w:type="spellEnd"/>
-          </w:p>
-        </w:tc>
-        <w:tc>
-          <w:tcPr>
-            <w:tcW w:w="1462" w:type="dxa"/>
-            <w:tcBorders>
-              <w:top w:val="single" w:sz="8" w:space="0" w:color="000000" w:themeColor="text1"/>
-              <w:left w:val="single" w:sz="8" w:space="0" w:color="000000" w:themeColor="text1"/>
-              <w:bottom w:val="single" w:sz="8" w:space="0" w:color="000000" w:themeColor="text1"/>
-              <w:right w:val="single" w:sz="8" w:space="0" w:color="000000" w:themeColor="text1"/>
-            </w:tcBorders>
-            <w:tcMar>
-              <w:top w:w="100" w:type="dxa"/>
-              <w:left w:w="100" w:type="dxa"/>
-              <w:bottom w:w="100" w:type="dxa"/>
-              <w:right w:w="100" w:type="dxa"/>
-            </w:tcMar>
-            <w:hideMark/>
-          </w:tcPr>
-          <w:p>
-            <w:pPr>
-              <w:widowControl w:val="0"/>
-              <w:spacing w:after="0" w:line="240" w:lineRule="auto"/>
-              <w:rPr>
-                <w:rFonts w:ascii="Arial" w:eastAsia="Arial" w:hAnsi="Arial" w:cs="Arial"/>
-              </w:rPr>
-            </w:pPr>
-            <w:r>
-              <w:rPr>
-                <w:rFonts w:ascii="Arial" w:eastAsia="Arial" w:hAnsi="Arial" w:cs="Arial"/>
-              </w:rPr>
-              <w:t xml:space="preserve">2 </w:t>
-            </w:r>
-            <w:proofErr w:type="spellStart"/>
-            <w:r>
-              <w:rPr>
-                <w:rFonts w:ascii="Arial" w:eastAsia="Arial" w:hAnsi="Arial" w:cs="Arial"/>
-              </w:rPr>
-              <w:t>hr</w:t>
-            </w:r>
-            <w:proofErr w:type="spellEnd"/>
+              <w:t>1 hr</w:t>
+            </w:r>
+          </w:p>
+        </w:tc>
+        <w:tc>
+          <w:tcPr>
+            <w:tcW w:w="1462" w:type="dxa"/>
+            <w:tcBorders>
+              <w:top w:val="single" w:sz="8" w:space="0" w:color="000000" w:themeColor="text1"/>
+              <w:left w:val="single" w:sz="8" w:space="0" w:color="000000" w:themeColor="text1"/>
+              <w:bottom w:val="single" w:sz="8" w:space="0" w:color="000000" w:themeColor="text1"/>
+              <w:right w:val="single" w:sz="8" w:space="0" w:color="000000" w:themeColor="text1"/>
+            </w:tcBorders>
+            <w:tcMar>
+              <w:top w:w="100" w:type="dxa"/>
+              <w:left w:w="100" w:type="dxa"/>
+              <w:bottom w:w="100" w:type="dxa"/>
+              <w:right w:w="100" w:type="dxa"/>
+            </w:tcMar>
+            <w:hideMark/>
+          </w:tcPr>
+          <w:p>
+            <w:pPr>
+              <w:widowControl w:val="0"/>
+              <w:spacing w:after="0" w:line="240" w:lineRule="auto"/>
+              <w:rPr>
+                <w:rFonts w:ascii="Arial" w:eastAsia="Arial" w:hAnsi="Arial" w:cs="Arial"/>
+              </w:rPr>
+            </w:pPr>
+            <w:r>
+              <w:rPr>
+                <w:rFonts w:ascii="Arial" w:eastAsia="Arial" w:hAnsi="Arial" w:cs="Arial"/>
+              </w:rPr>
+              <w:t>2 hr</w:t>
+            </w:r>
           </w:p>
         </w:tc>
         <w:tc>
@@ -4231,7 +4078,19 @@
               <w:rPr>
                 <w:rFonts w:ascii="Arial" w:eastAsia="Arial" w:hAnsi="Arial" w:cs="Arial"/>
               </w:rPr>
-              <w:t>Task 4: Setup a radius that detects nearby zombies based on noise level</w:t>
+              <w:t xml:space="preserve">Task 4: Setup a radius that detects nearby zombies based on </w:t>
+            </w:r>
+            <w:r>
+              <w:rPr>
+                <w:rFonts w:ascii="Arial" w:eastAsia="Arial" w:hAnsi="Arial" w:cs="Arial"/>
+              </w:rPr>
+              <w:t xml:space="preserve">the </w:t>
+            </w:r>
+            <w:r>
+              <w:rPr>
+                <w:rFonts w:ascii="Arial" w:eastAsia="Arial" w:hAnsi="Arial" w:cs="Arial"/>
+              </w:rPr>
+              <w:t>noise level</w:t>
             </w:r>
           </w:p>
         </w:tc>
@@ -4258,57 +4117,41 @@
               <w:rPr>
                 <w:rFonts w:ascii="Arial" w:eastAsia="Arial" w:hAnsi="Arial" w:cs="Arial"/>
               </w:rPr>
-              <w:t xml:space="preserve">1 </w:t>
-            </w:r>
-            <w:proofErr w:type="spellStart"/>
-            <w:r>
-              <w:rPr>
-                <w:rFonts w:ascii="Arial" w:eastAsia="Arial" w:hAnsi="Arial" w:cs="Arial"/>
-              </w:rPr>
-              <w:t>hr</w:t>
-            </w:r>
-            <w:proofErr w:type="spellEnd"/>
-          </w:p>
-        </w:tc>
-        <w:tc>
-          <w:tcPr>
-            <w:tcW w:w="1462" w:type="dxa"/>
-            <w:tcBorders>
-              <w:top w:val="single" w:sz="8" w:space="0" w:color="000000" w:themeColor="text1"/>
-              <w:left w:val="single" w:sz="8" w:space="0" w:color="000000" w:themeColor="text1"/>
-              <w:bottom w:val="single" w:sz="8" w:space="0" w:color="000000" w:themeColor="text1"/>
-              <w:right w:val="single" w:sz="8" w:space="0" w:color="000000" w:themeColor="text1"/>
-            </w:tcBorders>
-            <w:tcMar>
-              <w:top w:w="100" w:type="dxa"/>
-              <w:left w:w="100" w:type="dxa"/>
-              <w:bottom w:w="100" w:type="dxa"/>
-              <w:right w:w="100" w:type="dxa"/>
-            </w:tcMar>
-            <w:hideMark/>
-          </w:tcPr>
-          <w:p>
-            <w:pPr>
-              <w:widowControl w:val="0"/>
-              <w:spacing w:after="0" w:line="240" w:lineRule="auto"/>
-              <w:rPr>
-                <w:rFonts w:ascii="Arial" w:eastAsia="Arial" w:hAnsi="Arial" w:cs="Arial"/>
-              </w:rPr>
-            </w:pPr>
-            <w:r>
-              <w:rPr>
-                <w:rFonts w:ascii="Arial" w:eastAsia="Arial" w:hAnsi="Arial" w:cs="Arial"/>
-              </w:rPr>
-              <w:t xml:space="preserve">2 </w:t>
-            </w:r>
-            <w:proofErr w:type="spellStart"/>
-            <w:r>
-              <w:rPr>
-                <w:rFonts w:ascii="Arial" w:eastAsia="Arial" w:hAnsi="Arial" w:cs="Arial"/>
-              </w:rPr>
-              <w:t>hr</w:t>
-            </w:r>
-            <w:proofErr w:type="spellEnd"/>
+              <w:t>1 hr</w:t>
+            </w:r>
+          </w:p>
+        </w:tc>
+        <w:tc>
+          <w:tcPr>
+            <w:tcW w:w="1462" w:type="dxa"/>
+            <w:tcBorders>
+              <w:top w:val="single" w:sz="8" w:space="0" w:color="000000" w:themeColor="text1"/>
+              <w:left w:val="single" w:sz="8" w:space="0" w:color="000000" w:themeColor="text1"/>
+              <w:bottom w:val="single" w:sz="8" w:space="0" w:color="000000" w:themeColor="text1"/>
+              <w:right w:val="single" w:sz="8" w:space="0" w:color="000000" w:themeColor="text1"/>
+            </w:tcBorders>
+            <w:tcMar>
+              <w:top w:w="100" w:type="dxa"/>
+              <w:left w:w="100" w:type="dxa"/>
+              <w:bottom w:w="100" w:type="dxa"/>
+              <w:right w:w="100" w:type="dxa"/>
+            </w:tcMar>
+            <w:hideMark/>
+          </w:tcPr>
+          <w:p>
+            <w:pPr>
+              <w:widowControl w:val="0"/>
+              <w:spacing w:after="0" w:line="240" w:lineRule="auto"/>
+              <w:rPr>
+                <w:rFonts w:ascii="Arial" w:eastAsia="Arial" w:hAnsi="Arial" w:cs="Arial"/>
+              </w:rPr>
+            </w:pPr>
+            <w:r>
+              <w:rPr>
+                <w:rFonts w:ascii="Arial" w:eastAsia="Arial" w:hAnsi="Arial" w:cs="Arial"/>
+              </w:rPr>
+              <w:t>2 hr</w:t>
+            </w:r>
           </w:p>
         </w:tc>
         <w:tc>
@@ -4621,57 +4464,41 @@
               <w:rPr>
                 <w:rFonts w:ascii="Arial" w:eastAsia="Arial" w:hAnsi="Arial" w:cs="Arial"/>
               </w:rPr>
-              <w:t xml:space="preserve">1 </w:t>
-            </w:r>
-            <w:proofErr w:type="spellStart"/>
-            <w:r>
-              <w:rPr>
-                <w:rFonts w:ascii="Arial" w:eastAsia="Arial" w:hAnsi="Arial" w:cs="Arial"/>
-              </w:rPr>
-              <w:t>hr</w:t>
-            </w:r>
-            <w:proofErr w:type="spellEnd"/>
-          </w:p>
-        </w:tc>
-        <w:tc>
-          <w:tcPr>
-            <w:tcW w:w="1462" w:type="dxa"/>
-            <w:tcBorders>
-              <w:top w:val="single" w:sz="8" w:space="0" w:color="000000" w:themeColor="text1"/>
-              <w:left w:val="single" w:sz="8" w:space="0" w:color="000000" w:themeColor="text1"/>
-              <w:bottom w:val="single" w:sz="8" w:space="0" w:color="000000" w:themeColor="text1"/>
-              <w:right w:val="single" w:sz="8" w:space="0" w:color="000000" w:themeColor="text1"/>
-            </w:tcBorders>
-            <w:tcMar>
-              <w:top w:w="100" w:type="dxa"/>
-              <w:left w:w="100" w:type="dxa"/>
-              <w:bottom w:w="100" w:type="dxa"/>
-              <w:right w:w="100" w:type="dxa"/>
-            </w:tcMar>
-            <w:hideMark/>
-          </w:tcPr>
-          <w:p>
-            <w:pPr>
-              <w:widowControl w:val="0"/>
-              <w:spacing w:after="0" w:line="240" w:lineRule="auto"/>
-              <w:rPr>
-                <w:rFonts w:ascii="Arial" w:eastAsia="Arial" w:hAnsi="Arial" w:cs="Arial"/>
-              </w:rPr>
-            </w:pPr>
-            <w:r>
-              <w:rPr>
-                <w:rFonts w:ascii="Arial" w:eastAsia="Arial" w:hAnsi="Arial" w:cs="Arial"/>
-              </w:rPr>
-              <w:t xml:space="preserve">1 </w:t>
-            </w:r>
-            <w:proofErr w:type="spellStart"/>
-            <w:r>
-              <w:rPr>
-                <w:rFonts w:ascii="Arial" w:eastAsia="Arial" w:hAnsi="Arial" w:cs="Arial"/>
-              </w:rPr>
-              <w:t>hr</w:t>
-            </w:r>
-            <w:proofErr w:type="spellEnd"/>
+              <w:t>1 hr</w:t>
+            </w:r>
+          </w:p>
+        </w:tc>
+        <w:tc>
+          <w:tcPr>
+            <w:tcW w:w="1462" w:type="dxa"/>
+            <w:tcBorders>
+              <w:top w:val="single" w:sz="8" w:space="0" w:color="000000" w:themeColor="text1"/>
+              <w:left w:val="single" w:sz="8" w:space="0" w:color="000000" w:themeColor="text1"/>
+              <w:bottom w:val="single" w:sz="8" w:space="0" w:color="000000" w:themeColor="text1"/>
+              <w:right w:val="single" w:sz="8" w:space="0" w:color="000000" w:themeColor="text1"/>
+            </w:tcBorders>
+            <w:tcMar>
+              <w:top w:w="100" w:type="dxa"/>
+              <w:left w:w="100" w:type="dxa"/>
+              <w:bottom w:w="100" w:type="dxa"/>
+              <w:right w:w="100" w:type="dxa"/>
+            </w:tcMar>
+            <w:hideMark/>
+          </w:tcPr>
+          <w:p>
+            <w:pPr>
+              <w:widowControl w:val="0"/>
+              <w:spacing w:after="0" w:line="240" w:lineRule="auto"/>
+              <w:rPr>
+                <w:rFonts w:ascii="Arial" w:eastAsia="Arial" w:hAnsi="Arial" w:cs="Arial"/>
+              </w:rPr>
+            </w:pPr>
+            <w:r>
+              <w:rPr>
+                <w:rFonts w:ascii="Arial" w:eastAsia="Arial" w:hAnsi="Arial" w:cs="Arial"/>
+              </w:rPr>
+              <w:t>1 hr</w:t>
+            </w:r>
           </w:p>
         </w:tc>
         <w:tc>
@@ -5294,57 +5121,41 @@
               <w:rPr>
                 <w:rFonts w:ascii="Arial" w:eastAsia="Arial" w:hAnsi="Arial" w:cs="Arial"/>
               </w:rPr>
-              <w:t xml:space="preserve">1 </w:t>
-            </w:r>
-            <w:proofErr w:type="spellStart"/>
-            <w:r>
-              <w:rPr>
-                <w:rFonts w:ascii="Arial" w:eastAsia="Arial" w:hAnsi="Arial" w:cs="Arial"/>
-              </w:rPr>
-              <w:t>hr</w:t>
-            </w:r>
-            <w:proofErr w:type="spellEnd"/>
-          </w:p>
-        </w:tc>
-        <w:tc>
-          <w:tcPr>
-            <w:tcW w:w="1462" w:type="dxa"/>
-            <w:tcBorders>
-              <w:top w:val="single" w:sz="8" w:space="0" w:color="000000" w:themeColor="text1"/>
-              <w:left w:val="single" w:sz="8" w:space="0" w:color="000000" w:themeColor="text1"/>
-              <w:bottom w:val="single" w:sz="8" w:space="0" w:color="000000" w:themeColor="text1"/>
-              <w:right w:val="single" w:sz="8" w:space="0" w:color="000000" w:themeColor="text1"/>
-            </w:tcBorders>
-            <w:tcMar>
-              <w:top w:w="100" w:type="dxa"/>
-              <w:left w:w="100" w:type="dxa"/>
-              <w:bottom w:w="100" w:type="dxa"/>
-              <w:right w:w="100" w:type="dxa"/>
-            </w:tcMar>
-            <w:hideMark/>
-          </w:tcPr>
-          <w:p>
-            <w:pPr>
-              <w:widowControl w:val="0"/>
-              <w:spacing w:after="0" w:line="240" w:lineRule="auto"/>
-              <w:rPr>
-                <w:rFonts w:ascii="Arial" w:eastAsia="Arial" w:hAnsi="Arial" w:cs="Arial"/>
-              </w:rPr>
-            </w:pPr>
-            <w:r>
-              <w:rPr>
-                <w:rFonts w:ascii="Arial" w:eastAsia="Arial" w:hAnsi="Arial" w:cs="Arial"/>
-              </w:rPr>
-              <w:t xml:space="preserve">2 </w:t>
-            </w:r>
-            <w:proofErr w:type="spellStart"/>
-            <w:r>
-              <w:rPr>
-                <w:rFonts w:ascii="Arial" w:eastAsia="Arial" w:hAnsi="Arial" w:cs="Arial"/>
-              </w:rPr>
-              <w:t>hr</w:t>
-            </w:r>
-            <w:proofErr w:type="spellEnd"/>
+              <w:t>1 hr</w:t>
+            </w:r>
+          </w:p>
+        </w:tc>
+        <w:tc>
+          <w:tcPr>
+            <w:tcW w:w="1462" w:type="dxa"/>
+            <w:tcBorders>
+              <w:top w:val="single" w:sz="8" w:space="0" w:color="000000" w:themeColor="text1"/>
+              <w:left w:val="single" w:sz="8" w:space="0" w:color="000000" w:themeColor="text1"/>
+              <w:bottom w:val="single" w:sz="8" w:space="0" w:color="000000" w:themeColor="text1"/>
+              <w:right w:val="single" w:sz="8" w:space="0" w:color="000000" w:themeColor="text1"/>
+            </w:tcBorders>
+            <w:tcMar>
+              <w:top w:w="100" w:type="dxa"/>
+              <w:left w:w="100" w:type="dxa"/>
+              <w:bottom w:w="100" w:type="dxa"/>
+              <w:right w:w="100" w:type="dxa"/>
+            </w:tcMar>
+            <w:hideMark/>
+          </w:tcPr>
+          <w:p>
+            <w:pPr>
+              <w:widowControl w:val="0"/>
+              <w:spacing w:after="0" w:line="240" w:lineRule="auto"/>
+              <w:rPr>
+                <w:rFonts w:ascii="Arial" w:eastAsia="Arial" w:hAnsi="Arial" w:cs="Arial"/>
+              </w:rPr>
+            </w:pPr>
+            <w:r>
+              <w:rPr>
+                <w:rFonts w:ascii="Arial" w:eastAsia="Arial" w:hAnsi="Arial" w:cs="Arial"/>
+              </w:rPr>
+              <w:t>2 hr</w:t>
+            </w:r>
           </w:p>
         </w:tc>
         <w:tc>
@@ -5498,16 +5309,8 @@
               <w:rPr>
                 <w:rFonts w:ascii="Arial" w:eastAsia="Arial" w:hAnsi="Arial" w:cs="Arial"/>
               </w:rPr>
-              <w:t xml:space="preserve">1 </w:t>
-            </w:r>
-            <w:proofErr w:type="spellStart"/>
-            <w:r>
-              <w:rPr>
-                <w:rFonts w:ascii="Arial" w:eastAsia="Arial" w:hAnsi="Arial" w:cs="Arial"/>
-              </w:rPr>
-              <w:t>hr</w:t>
-            </w:r>
-            <w:proofErr w:type="spellEnd"/>
+              <w:t>1 hr</w:t>
+            </w:r>
           </w:p>
         </w:tc>
         <w:tc>
@@ -5628,57 +5431,41 @@
               <w:rPr>
                 <w:rFonts w:ascii="Arial" w:eastAsia="Arial" w:hAnsi="Arial" w:cs="Arial"/>
               </w:rPr>
-              <w:t xml:space="preserve">1 </w:t>
-            </w:r>
-            <w:proofErr w:type="spellStart"/>
-            <w:r>
-              <w:rPr>
-                <w:rFonts w:ascii="Arial" w:eastAsia="Arial" w:hAnsi="Arial" w:cs="Arial"/>
-              </w:rPr>
-              <w:t>hr</w:t>
-            </w:r>
-            <w:proofErr w:type="spellEnd"/>
-          </w:p>
-        </w:tc>
-        <w:tc>
-          <w:tcPr>
-            <w:tcW w:w="1462" w:type="dxa"/>
-            <w:tcBorders>
-              <w:top w:val="single" w:sz="8" w:space="0" w:color="000000" w:themeColor="text1"/>
-              <w:left w:val="single" w:sz="8" w:space="0" w:color="000000" w:themeColor="text1"/>
-              <w:bottom w:val="single" w:sz="8" w:space="0" w:color="000000" w:themeColor="text1"/>
-              <w:right w:val="single" w:sz="8" w:space="0" w:color="000000" w:themeColor="text1"/>
-            </w:tcBorders>
-            <w:tcMar>
-              <w:top w:w="100" w:type="dxa"/>
-              <w:left w:w="100" w:type="dxa"/>
-              <w:bottom w:w="100" w:type="dxa"/>
-              <w:right w:w="100" w:type="dxa"/>
-            </w:tcMar>
-            <w:hideMark/>
-          </w:tcPr>
-          <w:p>
-            <w:pPr>
-              <w:widowControl w:val="0"/>
-              <w:spacing w:after="0" w:line="240" w:lineRule="auto"/>
-              <w:rPr>
-                <w:rFonts w:ascii="Arial" w:eastAsia="Arial" w:hAnsi="Arial" w:cs="Arial"/>
-              </w:rPr>
-            </w:pPr>
-            <w:r>
-              <w:rPr>
-                <w:rFonts w:ascii="Arial" w:eastAsia="Arial" w:hAnsi="Arial" w:cs="Arial"/>
-              </w:rPr>
-              <w:t xml:space="preserve">3 </w:t>
-            </w:r>
-            <w:proofErr w:type="spellStart"/>
-            <w:r>
-              <w:rPr>
-                <w:rFonts w:ascii="Arial" w:eastAsia="Arial" w:hAnsi="Arial" w:cs="Arial"/>
-              </w:rPr>
-              <w:t>hr</w:t>
-            </w:r>
-            <w:proofErr w:type="spellEnd"/>
+              <w:t>1 hr</w:t>
+            </w:r>
+          </w:p>
+        </w:tc>
+        <w:tc>
+          <w:tcPr>
+            <w:tcW w:w="1462" w:type="dxa"/>
+            <w:tcBorders>
+              <w:top w:val="single" w:sz="8" w:space="0" w:color="000000" w:themeColor="text1"/>
+              <w:left w:val="single" w:sz="8" w:space="0" w:color="000000" w:themeColor="text1"/>
+              <w:bottom w:val="single" w:sz="8" w:space="0" w:color="000000" w:themeColor="text1"/>
+              <w:right w:val="single" w:sz="8" w:space="0" w:color="000000" w:themeColor="text1"/>
+            </w:tcBorders>
+            <w:tcMar>
+              <w:top w:w="100" w:type="dxa"/>
+              <w:left w:w="100" w:type="dxa"/>
+              <w:bottom w:w="100" w:type="dxa"/>
+              <w:right w:w="100" w:type="dxa"/>
+            </w:tcMar>
+            <w:hideMark/>
+          </w:tcPr>
+          <w:p>
+            <w:pPr>
+              <w:widowControl w:val="0"/>
+              <w:spacing w:after="0" w:line="240" w:lineRule="auto"/>
+              <w:rPr>
+                <w:rFonts w:ascii="Arial" w:eastAsia="Arial" w:hAnsi="Arial" w:cs="Arial"/>
+              </w:rPr>
+            </w:pPr>
+            <w:r>
+              <w:rPr>
+                <w:rFonts w:ascii="Arial" w:eastAsia="Arial" w:hAnsi="Arial" w:cs="Arial"/>
+              </w:rPr>
+              <w:t>3 hr</w:t>
+            </w:r>
           </w:p>
         </w:tc>
         <w:tc>
@@ -6122,20 +5909,12 @@
               </w:rPr>
               <w:t xml:space="preserve">Task 3: implement </w:t>
             </w:r>
-            <w:proofErr w:type="gramStart"/>
             <w:r>
               <w:rPr>
                 <w:rFonts w:ascii="Arial" w:eastAsia="Arial" w:hAnsi="Arial" w:cs="Arial"/>
               </w:rPr>
               <w:lastRenderedPageBreak/>
-              <w:t>sf::</w:t>
-            </w:r>
-            <w:proofErr w:type="gramEnd"/>
-            <w:r>
-              <w:rPr>
-                <w:rFonts w:ascii="Arial" w:eastAsia="Arial" w:hAnsi="Arial" w:cs="Arial"/>
-              </w:rPr>
-              <w:t>Drawable to all the game objects</w:t>
+              <w:t>sf::Drawable to all the game objects</w:t>
             </w:r>
           </w:p>
         </w:tc>
@@ -7168,16 +6947,8 @@
               <w:rPr>
                 <w:rFonts w:ascii="Arial" w:eastAsia="Arial" w:hAnsi="Arial" w:cs="Arial"/>
               </w:rPr>
-              <w:t xml:space="preserve">1 </w:t>
-            </w:r>
-            <w:proofErr w:type="spellStart"/>
-            <w:r>
-              <w:rPr>
-                <w:rFonts w:ascii="Arial" w:eastAsia="Arial" w:hAnsi="Arial" w:cs="Arial"/>
-              </w:rPr>
-              <w:t>hr</w:t>
-            </w:r>
-            <w:proofErr w:type="spellEnd"/>
+              <w:t>1 hr</w:t>
+            </w:r>
           </w:p>
         </w:tc>
         <w:tc>
@@ -7445,11 +7216,11 @@
           <w:rFonts w:ascii="Arial" w:eastAsia="Arial" w:hAnsi="Arial" w:cs="Arial"/>
         </w:rPr>
       </w:pPr>
-      <w:bookmarkStart w:id="7" w:name="_Toc97809522"/>
+      <w:bookmarkStart w:id="6" w:name="_Toc97809522"/>
       <w:r>
         <w:t>Sprint 2 Report</w:t>
       </w:r>
-      <w:bookmarkEnd w:id="7"/>
+      <w:bookmarkEnd w:id="6"/>
       <w:r>
         <w:t xml:space="preserve"> </w:t>
       </w:r>
@@ -8344,16 +8115,8 @@
               <w:rPr>
                 <w:rFonts w:ascii="Arial" w:eastAsia="Arial" w:hAnsi="Arial" w:cs="Arial"/>
               </w:rPr>
-              <w:t xml:space="preserve">1 </w:t>
-            </w:r>
-            <w:proofErr w:type="spellStart"/>
-            <w:r>
-              <w:rPr>
-                <w:rFonts w:ascii="Arial" w:eastAsia="Arial" w:hAnsi="Arial" w:cs="Arial"/>
-              </w:rPr>
-              <w:t>hr</w:t>
-            </w:r>
-            <w:proofErr w:type="spellEnd"/>
+              <w:t>1 hr</w:t>
+            </w:r>
           </w:p>
         </w:tc>
         <w:tc>
@@ -8384,16 +8147,8 @@
               <w:rPr>
                 <w:rFonts w:ascii="Arial" w:eastAsia="Arial" w:hAnsi="Arial" w:cs="Arial"/>
               </w:rPr>
-              <w:t xml:space="preserve">1 </w:t>
-            </w:r>
-            <w:proofErr w:type="spellStart"/>
-            <w:r>
-              <w:rPr>
-                <w:rFonts w:ascii="Arial" w:eastAsia="Arial" w:hAnsi="Arial" w:cs="Arial"/>
-              </w:rPr>
-              <w:t>hr</w:t>
-            </w:r>
-            <w:proofErr w:type="spellEnd"/>
+              <w:t>1 hr</w:t>
+            </w:r>
           </w:p>
         </w:tc>
         <w:tc>
@@ -8985,16 +8740,8 @@
               <w:rPr>
                 <w:rFonts w:ascii="Arial" w:eastAsia="Arial" w:hAnsi="Arial" w:cs="Arial"/>
               </w:rPr>
-              <w:t xml:space="preserve">1 </w:t>
-            </w:r>
-            <w:proofErr w:type="spellStart"/>
-            <w:r>
-              <w:rPr>
-                <w:rFonts w:ascii="Arial" w:eastAsia="Arial" w:hAnsi="Arial" w:cs="Arial"/>
-              </w:rPr>
-              <w:t>hr</w:t>
-            </w:r>
-            <w:proofErr w:type="spellEnd"/>
+              <w:t>1 hr</w:t>
+            </w:r>
           </w:p>
         </w:tc>
         <w:tc>
@@ -9025,16 +8772,8 @@
               <w:rPr>
                 <w:rFonts w:ascii="Arial" w:eastAsia="Arial" w:hAnsi="Arial" w:cs="Arial"/>
               </w:rPr>
-              <w:t xml:space="preserve">3 </w:t>
-            </w:r>
-            <w:proofErr w:type="spellStart"/>
-            <w:r>
-              <w:rPr>
-                <w:rFonts w:ascii="Arial" w:eastAsia="Arial" w:hAnsi="Arial" w:cs="Arial"/>
-              </w:rPr>
-              <w:t>hrs</w:t>
-            </w:r>
-            <w:proofErr w:type="spellEnd"/>
+              <w:t>3 hrs</w:t>
+            </w:r>
           </w:p>
         </w:tc>
         <w:tc>
@@ -9157,16 +8896,8 @@
               <w:rPr>
                 <w:rFonts w:ascii="Arial" w:eastAsia="Arial" w:hAnsi="Arial" w:cs="Arial"/>
               </w:rPr>
-              <w:t xml:space="preserve">1 </w:t>
-            </w:r>
-            <w:proofErr w:type="spellStart"/>
-            <w:r>
-              <w:rPr>
-                <w:rFonts w:ascii="Arial" w:eastAsia="Arial" w:hAnsi="Arial" w:cs="Arial"/>
-              </w:rPr>
-              <w:t>hr</w:t>
-            </w:r>
-            <w:proofErr w:type="spellEnd"/>
+              <w:t>1 hr</w:t>
+            </w:r>
           </w:p>
         </w:tc>
         <w:tc>
@@ -9197,16 +8928,8 @@
               <w:rPr>
                 <w:rFonts w:ascii="Arial" w:eastAsia="Arial" w:hAnsi="Arial" w:cs="Arial"/>
               </w:rPr>
-              <w:t xml:space="preserve">2 </w:t>
-            </w:r>
-            <w:proofErr w:type="spellStart"/>
-            <w:r>
-              <w:rPr>
-                <w:rFonts w:ascii="Arial" w:eastAsia="Arial" w:hAnsi="Arial" w:cs="Arial"/>
-              </w:rPr>
-              <w:t>hrs</w:t>
-            </w:r>
-            <w:proofErr w:type="spellEnd"/>
+              <w:t>2 hrs</w:t>
+            </w:r>
           </w:p>
         </w:tc>
         <w:tc>
@@ -9379,14 +9102,12 @@
               </w:rPr>
               <w:t xml:space="preserve"> </w:t>
             </w:r>
-            <w:proofErr w:type="spellStart"/>
             <w:r>
               <w:rPr>
                 <w:rFonts w:ascii="Arial" w:eastAsia="Arial" w:hAnsi="Arial" w:cs="Arial"/>
               </w:rPr>
               <w:t>hr</w:t>
             </w:r>
-            <w:proofErr w:type="spellEnd"/>
           </w:p>
         </w:tc>
         <w:tc>
@@ -9830,16 +9551,8 @@
               <w:rPr>
                 <w:rFonts w:ascii="Arial" w:eastAsia="Arial" w:hAnsi="Arial" w:cs="Arial"/>
               </w:rPr>
-              <w:t xml:space="preserve">Task 1: Setup </w:t>
-            </w:r>
-            <w:proofErr w:type="spellStart"/>
-            <w:r>
-              <w:rPr>
-                <w:rFonts w:ascii="Arial" w:eastAsia="Arial" w:hAnsi="Arial" w:cs="Arial"/>
-              </w:rPr>
-              <w:t>SoundHolder</w:t>
-            </w:r>
-            <w:proofErr w:type="spellEnd"/>
+              <w:t>Task 1: Setup SoundHolder</w:t>
+            </w:r>
           </w:p>
         </w:tc>
         <w:tc>
@@ -9866,16 +9579,8 @@
               <w:rPr>
                 <w:rFonts w:ascii="Arial" w:eastAsia="Arial" w:hAnsi="Arial" w:cs="Arial"/>
               </w:rPr>
-              <w:t xml:space="preserve">2 </w:t>
-            </w:r>
-            <w:proofErr w:type="spellStart"/>
-            <w:r>
-              <w:rPr>
-                <w:rFonts w:ascii="Arial" w:eastAsia="Arial" w:hAnsi="Arial" w:cs="Arial"/>
-              </w:rPr>
-              <w:t>hr</w:t>
-            </w:r>
-            <w:proofErr w:type="spellEnd"/>
+              <w:t>2 hr</w:t>
+            </w:r>
           </w:p>
         </w:tc>
         <w:tc>
@@ -10281,7 +9986,7 @@
               <w:rPr>
                 <w:rFonts w:ascii="Arial" w:eastAsia="Arial" w:hAnsi="Arial" w:cs="Arial"/>
               </w:rPr>
-              <w:t>Task 4: Add and sync footsteps sounds with animation</w:t>
+              <w:t>Task 4: Add and sync footsteps sound with animation</w:t>
             </w:r>
           </w:p>
         </w:tc>
@@ -10433,7 +10138,31 @@
               <w:rPr>
                 <w:rFonts w:ascii="Arial" w:eastAsia="Arial" w:hAnsi="Arial" w:cs="Arial"/>
               </w:rPr>
-              <w:t>Task 5: update footstep sounds volume depending of distance to player</w:t>
+              <w:t>Task 5: update footstep sounds volume depending o</w:t>
+            </w:r>
+            <w:r>
+              <w:rPr>
+                <w:rFonts w:ascii="Arial" w:eastAsia="Arial" w:hAnsi="Arial" w:cs="Arial"/>
+              </w:rPr>
+              <w:t>n</w:t>
+            </w:r>
+            <w:r>
+              <w:rPr>
+                <w:rFonts w:ascii="Arial" w:eastAsia="Arial" w:hAnsi="Arial" w:cs="Arial"/>
+              </w:rPr>
+              <w:t xml:space="preserve"> </w:t>
+            </w:r>
+            <w:r>
+              <w:rPr>
+                <w:rFonts w:ascii="Arial" w:eastAsia="Arial" w:hAnsi="Arial" w:cs="Arial"/>
+              </w:rPr>
+              <w:t xml:space="preserve">the </w:t>
+            </w:r>
+            <w:r>
+              <w:rPr>
+                <w:rFonts w:ascii="Arial" w:eastAsia="Arial" w:hAnsi="Arial" w:cs="Arial"/>
+              </w:rPr>
+              <w:t>distance to player</w:t>
             </w:r>
           </w:p>
         </w:tc>
@@ -10692,16 +10421,16 @@
           <w:rFonts w:ascii="Arial" w:eastAsia="Arial" w:hAnsi="Arial" w:cs="Arial"/>
         </w:rPr>
       </w:pPr>
-      <w:bookmarkStart w:id="8" w:name="owvnws6a0aoh"/>
-      <w:bookmarkStart w:id="9" w:name="_9ut3xviufmf0"/>
-      <w:bookmarkStart w:id="10" w:name="_Toc97809523"/>
+      <w:bookmarkStart w:id="7" w:name="owvnws6a0aoh"/>
+      <w:bookmarkStart w:id="8" w:name="_9ut3xviufmf0"/>
+      <w:bookmarkStart w:id="9" w:name="_Toc97809523"/>
+      <w:bookmarkEnd w:id="7"/>
       <w:bookmarkEnd w:id="8"/>
-      <w:bookmarkEnd w:id="9"/>
       <w:r>
         <w:lastRenderedPageBreak/>
         <w:t>Sprint 3 Report</w:t>
       </w:r>
-      <w:bookmarkEnd w:id="10"/>
+      <w:bookmarkEnd w:id="9"/>
       <w:r>
         <w:t xml:space="preserve"> </w:t>
       </w:r>
@@ -11028,60 +10757,97 @@
                 <w:rFonts w:ascii="Arial" w:eastAsia="Arial" w:hAnsi="Arial" w:cs="Arial"/>
                 <w:bCs/>
               </w:rPr>
-              <w:t xml:space="preserve">2 </w:t>
-            </w:r>
-            <w:proofErr w:type="spellStart"/>
-            <w:r>
-              <w:rPr>
-                <w:rFonts w:ascii="Arial" w:eastAsia="Arial" w:hAnsi="Arial" w:cs="Arial"/>
-                <w:bCs/>
-              </w:rPr>
-              <w:t>hr</w:t>
-            </w:r>
-            <w:proofErr w:type="spellEnd"/>
-          </w:p>
-        </w:tc>
-        <w:tc>
-          <w:tcPr>
-            <w:tcW w:w="1462" w:type="dxa"/>
-            <w:tcBorders>
-              <w:top w:val="single" w:sz="8" w:space="0" w:color="000000" w:themeColor="text1"/>
-              <w:left w:val="single" w:sz="8" w:space="0" w:color="000000" w:themeColor="text1"/>
-              <w:bottom w:val="single" w:sz="8" w:space="0" w:color="000000" w:themeColor="text1"/>
-              <w:right w:val="single" w:sz="8" w:space="0" w:color="000000" w:themeColor="text1"/>
-            </w:tcBorders>
-            <w:tcMar>
-              <w:top w:w="100" w:type="dxa"/>
-              <w:left w:w="100" w:type="dxa"/>
-              <w:bottom w:w="100" w:type="dxa"/>
-              <w:right w:w="100" w:type="dxa"/>
-            </w:tcMar>
-          </w:tcPr>
-          <w:p>
-            <w:pPr>
-              <w:widowControl w:val="0"/>
-              <w:spacing w:after="0" w:line="240" w:lineRule="auto"/>
-              <w:rPr>
-                <w:rFonts w:ascii="Arial" w:eastAsia="Arial" w:hAnsi="Arial" w:cs="Arial"/>
-                <w:bCs/>
-              </w:rPr>
-            </w:pPr>
-            <w:r>
-              <w:rPr>
-                <w:rFonts w:ascii="Arial" w:eastAsia="Arial" w:hAnsi="Arial" w:cs="Arial"/>
-                <w:bCs/>
-              </w:rPr>
-              <w:t xml:space="preserve">2 </w:t>
-            </w:r>
-            <w:proofErr w:type="spellStart"/>
-            <w:r>
-              <w:rPr>
-                <w:rFonts w:ascii="Arial" w:eastAsia="Arial" w:hAnsi="Arial" w:cs="Arial"/>
-                <w:bCs/>
-              </w:rPr>
-              <w:t>hr</w:t>
-            </w:r>
-            <w:proofErr w:type="spellEnd"/>
+              <w:t>2 hr</w:t>
+            </w:r>
+          </w:p>
+          <w:p>
+            <w:pPr>
+              <w:widowControl w:val="0"/>
+              <w:spacing w:after="0" w:line="240" w:lineRule="auto"/>
+              <w:rPr>
+                <w:rFonts w:ascii="Arial" w:eastAsia="Arial" w:hAnsi="Arial" w:cs="Arial"/>
+                <w:bCs/>
+              </w:rPr>
+            </w:pPr>
+            <w:r>
+              <w:rPr>
+                <w:rFonts w:ascii="Arial" w:eastAsia="Arial" w:hAnsi="Arial" w:cs="Arial"/>
+                <w:bCs/>
+              </w:rPr>
+              <w:t>30</w:t>
+            </w:r>
+            <w:r>
+              <w:rPr>
+                <w:rFonts w:ascii="Arial" w:eastAsia="Arial" w:hAnsi="Arial" w:cs="Arial"/>
+                <w:bCs/>
+              </w:rPr>
+              <w:t xml:space="preserve"> </w:t>
+            </w:r>
+            <w:r>
+              <w:rPr>
+                <w:rFonts w:ascii="Arial" w:eastAsia="Arial" w:hAnsi="Arial" w:cs="Arial"/>
+                <w:bCs/>
+              </w:rPr>
+              <w:t>min</w:t>
+            </w:r>
+          </w:p>
+        </w:tc>
+        <w:tc>
+          <w:tcPr>
+            <w:tcW w:w="1462" w:type="dxa"/>
+            <w:tcBorders>
+              <w:top w:val="single" w:sz="8" w:space="0" w:color="000000" w:themeColor="text1"/>
+              <w:left w:val="single" w:sz="8" w:space="0" w:color="000000" w:themeColor="text1"/>
+              <w:bottom w:val="single" w:sz="8" w:space="0" w:color="000000" w:themeColor="text1"/>
+              <w:right w:val="single" w:sz="8" w:space="0" w:color="000000" w:themeColor="text1"/>
+            </w:tcBorders>
+            <w:tcMar>
+              <w:top w:w="100" w:type="dxa"/>
+              <w:left w:w="100" w:type="dxa"/>
+              <w:bottom w:w="100" w:type="dxa"/>
+              <w:right w:w="100" w:type="dxa"/>
+            </w:tcMar>
+          </w:tcPr>
+          <w:p>
+            <w:pPr>
+              <w:widowControl w:val="0"/>
+              <w:spacing w:after="0" w:line="240" w:lineRule="auto"/>
+              <w:rPr>
+                <w:rFonts w:ascii="Arial" w:eastAsia="Arial" w:hAnsi="Arial" w:cs="Arial"/>
+                <w:bCs/>
+              </w:rPr>
+            </w:pPr>
+            <w:r>
+              <w:rPr>
+                <w:rFonts w:ascii="Arial" w:eastAsia="Arial" w:hAnsi="Arial" w:cs="Arial"/>
+                <w:bCs/>
+              </w:rPr>
+              <w:t>2 hr</w:t>
+            </w:r>
+          </w:p>
+          <w:p>
+            <w:pPr>
+              <w:widowControl w:val="0"/>
+              <w:spacing w:after="0" w:line="240" w:lineRule="auto"/>
+              <w:rPr>
+                <w:rFonts w:ascii="Arial" w:eastAsia="Arial" w:hAnsi="Arial" w:cs="Arial"/>
+                <w:bCs/>
+              </w:rPr>
+            </w:pPr>
+            <w:r>
+              <w:rPr>
+                <w:rFonts w:ascii="Arial" w:eastAsia="Arial" w:hAnsi="Arial" w:cs="Arial"/>
+                <w:bCs/>
+              </w:rPr>
+              <w:t>1</w:t>
+            </w:r>
+            <w:r>
+              <w:rPr>
+                <w:rFonts w:ascii="Arial" w:eastAsia="Arial" w:hAnsi="Arial" w:cs="Arial"/>
+                <w:bCs/>
+              </w:rPr>
+              <w:t xml:space="preserve"> hr</w:t>
+            </w:r>
           </w:p>
         </w:tc>
         <w:tc>
@@ -11107,6 +10873,27 @@
                 <w:rFonts w:ascii="Arial" w:eastAsia="Arial" w:hAnsi="Arial" w:cs="Arial"/>
               </w:rPr>
               <w:t>Masih</w:t>
+            </w:r>
+          </w:p>
+          <w:p>
+            <w:pPr>
+              <w:widowControl w:val="0"/>
+              <w:spacing w:after="0" w:line="240" w:lineRule="auto"/>
+              <w:rPr>
+                <w:rFonts w:ascii="Arial" w:eastAsia="Arial" w:hAnsi="Arial" w:cs="Arial"/>
+              </w:rPr>
+            </w:pPr>
+            <w:r>
+              <w:rPr>
+                <w:rFonts w:ascii="Arial" w:eastAsia="Arial" w:hAnsi="Arial" w:cs="Arial"/>
+              </w:rPr>
+              <w:t>Adrien</w:t>
+            </w:r>
+            <w:r>
+              <w:rPr>
+                <w:rFonts w:ascii="Arial" w:eastAsia="Arial" w:hAnsi="Arial" w:cs="Arial"/>
+              </w:rPr>
+              <w:t xml:space="preserve"> (help for debugging)</w:t>
             </w:r>
           </w:p>
         </w:tc>
@@ -11198,53 +10985,87 @@
                 <w:bCs/>
               </w:rPr>
             </w:pPr>
-          </w:p>
-        </w:tc>
-        <w:tc>
-          <w:tcPr>
-            <w:tcW w:w="1462" w:type="dxa"/>
-            <w:tcBorders>
-              <w:top w:val="single" w:sz="8" w:space="0" w:color="000000" w:themeColor="text1"/>
-              <w:left w:val="single" w:sz="8" w:space="0" w:color="000000" w:themeColor="text1"/>
-              <w:bottom w:val="single" w:sz="8" w:space="0" w:color="000000" w:themeColor="text1"/>
-              <w:right w:val="single" w:sz="8" w:space="0" w:color="000000" w:themeColor="text1"/>
-            </w:tcBorders>
-            <w:tcMar>
-              <w:top w:w="100" w:type="dxa"/>
-              <w:left w:w="100" w:type="dxa"/>
-              <w:bottom w:w="100" w:type="dxa"/>
-              <w:right w:w="100" w:type="dxa"/>
-            </w:tcMar>
-          </w:tcPr>
-          <w:p>
-            <w:pPr>
-              <w:widowControl w:val="0"/>
-              <w:spacing w:after="0" w:line="240" w:lineRule="auto"/>
-              <w:rPr>
-                <w:rFonts w:ascii="Arial" w:eastAsia="Arial" w:hAnsi="Arial" w:cs="Arial"/>
-                <w:bCs/>
-              </w:rPr>
-            </w:pPr>
-          </w:p>
-        </w:tc>
-        <w:tc>
-          <w:tcPr>
-            <w:tcW w:w="1462" w:type="dxa"/>
-            <w:tcBorders>
-              <w:top w:val="single" w:sz="8" w:space="0" w:color="000000" w:themeColor="text1"/>
-              <w:left w:val="single" w:sz="8" w:space="0" w:color="000000" w:themeColor="text1"/>
-              <w:bottom w:val="single" w:sz="8" w:space="0" w:color="000000" w:themeColor="text1"/>
-              <w:right w:val="single" w:sz="8" w:space="0" w:color="000000" w:themeColor="text1"/>
-            </w:tcBorders>
-          </w:tcPr>
-          <w:p>
-            <w:pPr>
-              <w:widowControl w:val="0"/>
-              <w:spacing w:after="0" w:line="240" w:lineRule="auto"/>
-              <w:rPr>
-                <w:rFonts w:ascii="Arial" w:eastAsia="Arial" w:hAnsi="Arial" w:cs="Arial"/>
-              </w:rPr>
-            </w:pPr>
+            <w:r>
+              <w:rPr>
+                <w:rFonts w:ascii="Arial" w:eastAsia="Arial" w:hAnsi="Arial" w:cs="Arial"/>
+                <w:bCs/>
+              </w:rPr>
+              <w:t>3</w:t>
+            </w:r>
+            <w:r>
+              <w:rPr>
+                <w:rFonts w:ascii="Arial" w:eastAsia="Arial" w:hAnsi="Arial" w:cs="Arial"/>
+                <w:bCs/>
+              </w:rPr>
+              <w:t xml:space="preserve"> hr</w:t>
+            </w:r>
+          </w:p>
+        </w:tc>
+        <w:tc>
+          <w:tcPr>
+            <w:tcW w:w="1462" w:type="dxa"/>
+            <w:tcBorders>
+              <w:top w:val="single" w:sz="8" w:space="0" w:color="000000" w:themeColor="text1"/>
+              <w:left w:val="single" w:sz="8" w:space="0" w:color="000000" w:themeColor="text1"/>
+              <w:bottom w:val="single" w:sz="8" w:space="0" w:color="000000" w:themeColor="text1"/>
+              <w:right w:val="single" w:sz="8" w:space="0" w:color="000000" w:themeColor="text1"/>
+            </w:tcBorders>
+            <w:tcMar>
+              <w:top w:w="100" w:type="dxa"/>
+              <w:left w:w="100" w:type="dxa"/>
+              <w:bottom w:w="100" w:type="dxa"/>
+              <w:right w:w="100" w:type="dxa"/>
+            </w:tcMar>
+          </w:tcPr>
+          <w:p>
+            <w:pPr>
+              <w:widowControl w:val="0"/>
+              <w:spacing w:after="0" w:line="240" w:lineRule="auto"/>
+              <w:rPr>
+                <w:rFonts w:ascii="Arial" w:eastAsia="Arial" w:hAnsi="Arial" w:cs="Arial"/>
+                <w:bCs/>
+              </w:rPr>
+            </w:pPr>
+            <w:r>
+              <w:rPr>
+                <w:rFonts w:ascii="Arial" w:eastAsia="Arial" w:hAnsi="Arial" w:cs="Arial"/>
+                <w:bCs/>
+              </w:rPr>
+              <w:t>4</w:t>
+            </w:r>
+            <w:r>
+              <w:rPr>
+                <w:rFonts w:ascii="Arial" w:eastAsia="Arial" w:hAnsi="Arial" w:cs="Arial"/>
+                <w:bCs/>
+              </w:rPr>
+              <w:t xml:space="preserve"> hr</w:t>
+            </w:r>
+          </w:p>
+        </w:tc>
+        <w:tc>
+          <w:tcPr>
+            <w:tcW w:w="1462" w:type="dxa"/>
+            <w:tcBorders>
+              <w:top w:val="single" w:sz="8" w:space="0" w:color="000000" w:themeColor="text1"/>
+              <w:left w:val="single" w:sz="8" w:space="0" w:color="000000" w:themeColor="text1"/>
+              <w:bottom w:val="single" w:sz="8" w:space="0" w:color="000000" w:themeColor="text1"/>
+              <w:right w:val="single" w:sz="8" w:space="0" w:color="000000" w:themeColor="text1"/>
+            </w:tcBorders>
+          </w:tcPr>
+          <w:p>
+            <w:pPr>
+              <w:widowControl w:val="0"/>
+              <w:spacing w:after="0" w:line="240" w:lineRule="auto"/>
+              <w:rPr>
+                <w:rFonts w:ascii="Arial" w:eastAsia="Arial" w:hAnsi="Arial" w:cs="Arial"/>
+              </w:rPr>
+            </w:pPr>
+            <w:r>
+              <w:rPr>
+                <w:rFonts w:ascii="Arial" w:eastAsia="Arial" w:hAnsi="Arial" w:cs="Arial"/>
+              </w:rPr>
+              <w:t>Adrien</w:t>
+            </w:r>
           </w:p>
         </w:tc>
         <w:tc>
@@ -11271,6 +11092,12 @@
                 <w:rFonts w:ascii="Arial" w:eastAsia="Arial" w:hAnsi="Arial" w:cs="Arial"/>
               </w:rPr>
             </w:pPr>
+            <w:r>
+              <w:rPr>
+                <w:rFonts w:ascii="Arial" w:eastAsia="Arial" w:hAnsi="Arial" w:cs="Arial"/>
+              </w:rPr>
+              <w:t>Yes</w:t>
+            </w:r>
           </w:p>
         </w:tc>
       </w:tr>
@@ -11329,53 +11156,73 @@
                 <w:bCs/>
               </w:rPr>
             </w:pPr>
-          </w:p>
-        </w:tc>
-        <w:tc>
-          <w:tcPr>
-            <w:tcW w:w="1462" w:type="dxa"/>
-            <w:tcBorders>
-              <w:top w:val="single" w:sz="8" w:space="0" w:color="000000" w:themeColor="text1"/>
-              <w:left w:val="single" w:sz="8" w:space="0" w:color="000000" w:themeColor="text1"/>
-              <w:bottom w:val="single" w:sz="8" w:space="0" w:color="000000" w:themeColor="text1"/>
-              <w:right w:val="single" w:sz="8" w:space="0" w:color="000000" w:themeColor="text1"/>
-            </w:tcBorders>
-            <w:tcMar>
-              <w:top w:w="100" w:type="dxa"/>
-              <w:left w:w="100" w:type="dxa"/>
-              <w:bottom w:w="100" w:type="dxa"/>
-              <w:right w:w="100" w:type="dxa"/>
-            </w:tcMar>
-          </w:tcPr>
-          <w:p>
-            <w:pPr>
-              <w:widowControl w:val="0"/>
-              <w:spacing w:after="0" w:line="240" w:lineRule="auto"/>
-              <w:rPr>
-                <w:rFonts w:ascii="Arial" w:eastAsia="Arial" w:hAnsi="Arial" w:cs="Arial"/>
-                <w:bCs/>
-              </w:rPr>
-            </w:pPr>
-          </w:p>
-        </w:tc>
-        <w:tc>
-          <w:tcPr>
-            <w:tcW w:w="1462" w:type="dxa"/>
-            <w:tcBorders>
-              <w:top w:val="single" w:sz="8" w:space="0" w:color="000000" w:themeColor="text1"/>
-              <w:left w:val="single" w:sz="8" w:space="0" w:color="000000" w:themeColor="text1"/>
-              <w:bottom w:val="single" w:sz="8" w:space="0" w:color="000000" w:themeColor="text1"/>
-              <w:right w:val="single" w:sz="8" w:space="0" w:color="000000" w:themeColor="text1"/>
-            </w:tcBorders>
-          </w:tcPr>
-          <w:p>
-            <w:pPr>
-              <w:widowControl w:val="0"/>
-              <w:spacing w:after="0" w:line="240" w:lineRule="auto"/>
-              <w:rPr>
-                <w:rFonts w:ascii="Arial" w:eastAsia="Arial" w:hAnsi="Arial" w:cs="Arial"/>
-              </w:rPr>
-            </w:pPr>
+            <w:r>
+              <w:rPr>
+                <w:rFonts w:ascii="Arial" w:eastAsia="Arial" w:hAnsi="Arial" w:cs="Arial"/>
+                <w:bCs/>
+              </w:rPr>
+              <w:t>1 hr</w:t>
+            </w:r>
+          </w:p>
+        </w:tc>
+        <w:tc>
+          <w:tcPr>
+            <w:tcW w:w="1462" w:type="dxa"/>
+            <w:tcBorders>
+              <w:top w:val="single" w:sz="8" w:space="0" w:color="000000" w:themeColor="text1"/>
+              <w:left w:val="single" w:sz="8" w:space="0" w:color="000000" w:themeColor="text1"/>
+              <w:bottom w:val="single" w:sz="8" w:space="0" w:color="000000" w:themeColor="text1"/>
+              <w:right w:val="single" w:sz="8" w:space="0" w:color="000000" w:themeColor="text1"/>
+            </w:tcBorders>
+            <w:tcMar>
+              <w:top w:w="100" w:type="dxa"/>
+              <w:left w:w="100" w:type="dxa"/>
+              <w:bottom w:w="100" w:type="dxa"/>
+              <w:right w:w="100" w:type="dxa"/>
+            </w:tcMar>
+          </w:tcPr>
+          <w:p>
+            <w:pPr>
+              <w:widowControl w:val="0"/>
+              <w:spacing w:after="0" w:line="240" w:lineRule="auto"/>
+              <w:rPr>
+                <w:rFonts w:ascii="Arial" w:eastAsia="Arial" w:hAnsi="Arial" w:cs="Arial"/>
+                <w:bCs/>
+              </w:rPr>
+            </w:pPr>
+            <w:r>
+              <w:rPr>
+                <w:rFonts w:ascii="Arial" w:eastAsia="Arial" w:hAnsi="Arial" w:cs="Arial"/>
+                <w:bCs/>
+              </w:rPr>
+              <w:t>2 hr</w:t>
+            </w:r>
+          </w:p>
+        </w:tc>
+        <w:tc>
+          <w:tcPr>
+            <w:tcW w:w="1462" w:type="dxa"/>
+            <w:tcBorders>
+              <w:top w:val="single" w:sz="8" w:space="0" w:color="000000" w:themeColor="text1"/>
+              <w:left w:val="single" w:sz="8" w:space="0" w:color="000000" w:themeColor="text1"/>
+              <w:bottom w:val="single" w:sz="8" w:space="0" w:color="000000" w:themeColor="text1"/>
+              <w:right w:val="single" w:sz="8" w:space="0" w:color="000000" w:themeColor="text1"/>
+            </w:tcBorders>
+          </w:tcPr>
+          <w:p>
+            <w:pPr>
+              <w:widowControl w:val="0"/>
+              <w:spacing w:after="0" w:line="240" w:lineRule="auto"/>
+              <w:rPr>
+                <w:rFonts w:ascii="Arial" w:eastAsia="Arial" w:hAnsi="Arial" w:cs="Arial"/>
+              </w:rPr>
+            </w:pPr>
+            <w:r>
+              <w:rPr>
+                <w:rFonts w:ascii="Arial" w:eastAsia="Arial" w:hAnsi="Arial" w:cs="Arial"/>
+              </w:rPr>
+              <w:t>Adrien</w:t>
+            </w:r>
           </w:p>
         </w:tc>
         <w:tc>
@@ -11402,6 +11249,12 @@
                 <w:rFonts w:ascii="Arial" w:eastAsia="Arial" w:hAnsi="Arial" w:cs="Arial"/>
               </w:rPr>
             </w:pPr>
+            <w:r>
+              <w:rPr>
+                <w:rFonts w:ascii="Arial" w:eastAsia="Arial" w:hAnsi="Arial" w:cs="Arial"/>
+              </w:rPr>
+              <w:t>Yes</w:t>
+            </w:r>
           </w:p>
         </w:tc>
       </w:tr>
@@ -11466,61 +11319,43 @@
                 <w:rFonts w:ascii="Arial" w:eastAsia="Arial" w:hAnsi="Arial" w:cs="Arial"/>
                 <w:bCs/>
               </w:rPr>
-              <w:t xml:space="preserve">1 </w:t>
-            </w:r>
-            <w:proofErr w:type="spellStart"/>
-            <w:r>
-              <w:rPr>
-                <w:rFonts w:ascii="Arial" w:eastAsia="Arial" w:hAnsi="Arial" w:cs="Arial"/>
-                <w:bCs/>
-              </w:rPr>
-              <w:t>hr</w:t>
-            </w:r>
-            <w:proofErr w:type="spellEnd"/>
-          </w:p>
-        </w:tc>
-        <w:tc>
-          <w:tcPr>
-            <w:tcW w:w="1462" w:type="dxa"/>
-            <w:tcBorders>
-              <w:top w:val="single" w:sz="8" w:space="0" w:color="000000" w:themeColor="text1"/>
-              <w:left w:val="single" w:sz="8" w:space="0" w:color="000000" w:themeColor="text1"/>
-              <w:bottom w:val="single" w:sz="8" w:space="0" w:color="000000" w:themeColor="text1"/>
-              <w:right w:val="single" w:sz="8" w:space="0" w:color="000000" w:themeColor="text1"/>
-            </w:tcBorders>
-            <w:tcMar>
-              <w:top w:w="100" w:type="dxa"/>
-              <w:left w:w="100" w:type="dxa"/>
-              <w:bottom w:w="100" w:type="dxa"/>
-              <w:right w:w="100" w:type="dxa"/>
-            </w:tcMar>
-            <w:hideMark/>
-          </w:tcPr>
-          <w:p>
-            <w:pPr>
-              <w:widowControl w:val="0"/>
-              <w:spacing w:after="0" w:line="240" w:lineRule="auto"/>
-              <w:rPr>
-                <w:rFonts w:ascii="Arial" w:eastAsia="Arial" w:hAnsi="Arial" w:cs="Arial"/>
-                <w:bCs/>
-              </w:rPr>
-            </w:pPr>
-            <w:r>
-              <w:rPr>
-                <w:rFonts w:ascii="Arial" w:eastAsia="Arial" w:hAnsi="Arial" w:cs="Arial"/>
-                <w:bCs/>
-              </w:rPr>
-              <w:t xml:space="preserve">1 </w:t>
-            </w:r>
-            <w:proofErr w:type="spellStart"/>
-            <w:r>
-              <w:rPr>
-                <w:rFonts w:ascii="Arial" w:eastAsia="Arial" w:hAnsi="Arial" w:cs="Arial"/>
-                <w:bCs/>
-              </w:rPr>
-              <w:t>hr</w:t>
-            </w:r>
-            <w:proofErr w:type="spellEnd"/>
+              <w:t>1 hr</w:t>
+            </w:r>
+          </w:p>
+        </w:tc>
+        <w:tc>
+          <w:tcPr>
+            <w:tcW w:w="1462" w:type="dxa"/>
+            <w:tcBorders>
+              <w:top w:val="single" w:sz="8" w:space="0" w:color="000000" w:themeColor="text1"/>
+              <w:left w:val="single" w:sz="8" w:space="0" w:color="000000" w:themeColor="text1"/>
+              <w:bottom w:val="single" w:sz="8" w:space="0" w:color="000000" w:themeColor="text1"/>
+              <w:right w:val="single" w:sz="8" w:space="0" w:color="000000" w:themeColor="text1"/>
+            </w:tcBorders>
+            <w:tcMar>
+              <w:top w:w="100" w:type="dxa"/>
+              <w:left w:w="100" w:type="dxa"/>
+              <w:bottom w:w="100" w:type="dxa"/>
+              <w:right w:w="100" w:type="dxa"/>
+            </w:tcMar>
+            <w:hideMark/>
+          </w:tcPr>
+          <w:p>
+            <w:pPr>
+              <w:widowControl w:val="0"/>
+              <w:spacing w:after="0" w:line="240" w:lineRule="auto"/>
+              <w:rPr>
+                <w:rFonts w:ascii="Arial" w:eastAsia="Arial" w:hAnsi="Arial" w:cs="Arial"/>
+                <w:bCs/>
+              </w:rPr>
+            </w:pPr>
+            <w:r>
+              <w:rPr>
+                <w:rFonts w:ascii="Arial" w:eastAsia="Arial" w:hAnsi="Arial" w:cs="Arial"/>
+                <w:bCs/>
+              </w:rPr>
+              <w:t>1 hr</w:t>
+            </w:r>
           </w:p>
         </w:tc>
         <w:tc>
@@ -11645,61 +11480,43 @@
                 <w:rFonts w:ascii="Arial" w:eastAsia="Arial" w:hAnsi="Arial" w:cs="Arial"/>
                 <w:bCs/>
               </w:rPr>
-              <w:t xml:space="preserve">1 </w:t>
-            </w:r>
-            <w:proofErr w:type="spellStart"/>
-            <w:r>
-              <w:rPr>
-                <w:rFonts w:ascii="Arial" w:eastAsia="Arial" w:hAnsi="Arial" w:cs="Arial"/>
-                <w:bCs/>
-              </w:rPr>
-              <w:t>hr</w:t>
-            </w:r>
-            <w:proofErr w:type="spellEnd"/>
-          </w:p>
-        </w:tc>
-        <w:tc>
-          <w:tcPr>
-            <w:tcW w:w="1462" w:type="dxa"/>
-            <w:tcBorders>
-              <w:top w:val="single" w:sz="8" w:space="0" w:color="000000" w:themeColor="text1"/>
-              <w:left w:val="single" w:sz="8" w:space="0" w:color="000000" w:themeColor="text1"/>
-              <w:bottom w:val="single" w:sz="8" w:space="0" w:color="000000" w:themeColor="text1"/>
-              <w:right w:val="single" w:sz="8" w:space="0" w:color="000000" w:themeColor="text1"/>
-            </w:tcBorders>
-            <w:tcMar>
-              <w:top w:w="100" w:type="dxa"/>
-              <w:left w:w="100" w:type="dxa"/>
-              <w:bottom w:w="100" w:type="dxa"/>
-              <w:right w:w="100" w:type="dxa"/>
-            </w:tcMar>
-            <w:hideMark/>
-          </w:tcPr>
-          <w:p>
-            <w:pPr>
-              <w:widowControl w:val="0"/>
-              <w:spacing w:after="0" w:line="240" w:lineRule="auto"/>
-              <w:rPr>
-                <w:rFonts w:ascii="Arial" w:eastAsia="Arial" w:hAnsi="Arial" w:cs="Arial"/>
-                <w:bCs/>
-              </w:rPr>
-            </w:pPr>
-            <w:r>
-              <w:rPr>
-                <w:rFonts w:ascii="Arial" w:eastAsia="Arial" w:hAnsi="Arial" w:cs="Arial"/>
-                <w:bCs/>
-              </w:rPr>
-              <w:t xml:space="preserve">1 </w:t>
-            </w:r>
-            <w:proofErr w:type="spellStart"/>
-            <w:r>
-              <w:rPr>
-                <w:rFonts w:ascii="Arial" w:eastAsia="Arial" w:hAnsi="Arial" w:cs="Arial"/>
-                <w:bCs/>
-              </w:rPr>
-              <w:t>hr</w:t>
-            </w:r>
-            <w:proofErr w:type="spellEnd"/>
+              <w:t>1 hr</w:t>
+            </w:r>
+          </w:p>
+        </w:tc>
+        <w:tc>
+          <w:tcPr>
+            <w:tcW w:w="1462" w:type="dxa"/>
+            <w:tcBorders>
+              <w:top w:val="single" w:sz="8" w:space="0" w:color="000000" w:themeColor="text1"/>
+              <w:left w:val="single" w:sz="8" w:space="0" w:color="000000" w:themeColor="text1"/>
+              <w:bottom w:val="single" w:sz="8" w:space="0" w:color="000000" w:themeColor="text1"/>
+              <w:right w:val="single" w:sz="8" w:space="0" w:color="000000" w:themeColor="text1"/>
+            </w:tcBorders>
+            <w:tcMar>
+              <w:top w:w="100" w:type="dxa"/>
+              <w:left w:w="100" w:type="dxa"/>
+              <w:bottom w:w="100" w:type="dxa"/>
+              <w:right w:w="100" w:type="dxa"/>
+            </w:tcMar>
+            <w:hideMark/>
+          </w:tcPr>
+          <w:p>
+            <w:pPr>
+              <w:widowControl w:val="0"/>
+              <w:spacing w:after="0" w:line="240" w:lineRule="auto"/>
+              <w:rPr>
+                <w:rFonts w:ascii="Arial" w:eastAsia="Arial" w:hAnsi="Arial" w:cs="Arial"/>
+                <w:bCs/>
+              </w:rPr>
+            </w:pPr>
+            <w:r>
+              <w:rPr>
+                <w:rFonts w:ascii="Arial" w:eastAsia="Arial" w:hAnsi="Arial" w:cs="Arial"/>
+                <w:bCs/>
+              </w:rPr>
+              <w:t>1 hr</w:t>
+            </w:r>
           </w:p>
         </w:tc>
         <w:tc>
@@ -11766,6 +11583,176 @@
       <w:tr>
         <w:tc>
           <w:tcPr>
+            <w:tcW w:w="3165" w:type="dxa"/>
+            <w:tcBorders>
+              <w:top w:val="single" w:sz="8" w:space="0" w:color="000000" w:themeColor="text1"/>
+              <w:left w:val="single" w:sz="8" w:space="0" w:color="000000" w:themeColor="text1"/>
+              <w:bottom w:val="single" w:sz="8" w:space="0" w:color="000000" w:themeColor="text1"/>
+              <w:right w:val="single" w:sz="8" w:space="0" w:color="000000" w:themeColor="text1"/>
+            </w:tcBorders>
+            <w:tcMar>
+              <w:top w:w="100" w:type="dxa"/>
+              <w:left w:w="100" w:type="dxa"/>
+              <w:bottom w:w="100" w:type="dxa"/>
+              <w:right w:w="100" w:type="dxa"/>
+            </w:tcMar>
+          </w:tcPr>
+          <w:p>
+            <w:pPr>
+              <w:widowControl w:val="0"/>
+              <w:spacing w:after="0" w:line="240" w:lineRule="auto"/>
+              <w:rPr>
+                <w:rFonts w:ascii="Arial" w:eastAsia="Arial" w:hAnsi="Arial" w:cs="Arial"/>
+                <w:bCs/>
+              </w:rPr>
+            </w:pPr>
+            <w:r>
+              <w:rPr>
+                <w:rFonts w:ascii="Arial" w:eastAsia="Arial" w:hAnsi="Arial" w:cs="Arial"/>
+                <w:bCs/>
+              </w:rPr>
+              <w:t xml:space="preserve">Task 6: </w:t>
+            </w:r>
+            <w:r>
+              <w:rPr>
+                <w:rFonts w:ascii="Arial" w:eastAsia="Arial" w:hAnsi="Arial" w:cs="Arial"/>
+                <w:bCs/>
+              </w:rPr>
+              <w:t>movement according to the calculated pathfinding (A* and UCS)</w:t>
+            </w:r>
+          </w:p>
+        </w:tc>
+        <w:tc>
+          <w:tcPr>
+            <w:tcW w:w="1461" w:type="dxa"/>
+            <w:tcBorders>
+              <w:top w:val="single" w:sz="8" w:space="0" w:color="000000" w:themeColor="text1"/>
+              <w:left w:val="single" w:sz="8" w:space="0" w:color="000000" w:themeColor="text1"/>
+              <w:bottom w:val="single" w:sz="8" w:space="0" w:color="000000" w:themeColor="text1"/>
+              <w:right w:val="single" w:sz="8" w:space="0" w:color="000000" w:themeColor="text1"/>
+            </w:tcBorders>
+          </w:tcPr>
+          <w:p>
+            <w:pPr>
+              <w:widowControl w:val="0"/>
+              <w:spacing w:after="0" w:line="240" w:lineRule="auto"/>
+              <w:rPr>
+                <w:rFonts w:ascii="Arial" w:eastAsia="Arial" w:hAnsi="Arial" w:cs="Arial"/>
+                <w:bCs/>
+              </w:rPr>
+            </w:pPr>
+            <w:r>
+              <w:rPr>
+                <w:rFonts w:ascii="Arial" w:eastAsia="Arial" w:hAnsi="Arial" w:cs="Arial"/>
+                <w:bCs/>
+              </w:rPr>
+              <w:t>4</w:t>
+            </w:r>
+            <w:r>
+              <w:rPr>
+                <w:rFonts w:ascii="Arial" w:eastAsia="Arial" w:hAnsi="Arial" w:cs="Arial"/>
+                <w:bCs/>
+              </w:rPr>
+              <w:t xml:space="preserve"> hr</w:t>
+            </w:r>
+          </w:p>
+        </w:tc>
+        <w:tc>
+          <w:tcPr>
+            <w:tcW w:w="1462" w:type="dxa"/>
+            <w:tcBorders>
+              <w:top w:val="single" w:sz="8" w:space="0" w:color="000000" w:themeColor="text1"/>
+              <w:left w:val="single" w:sz="8" w:space="0" w:color="000000" w:themeColor="text1"/>
+              <w:bottom w:val="single" w:sz="8" w:space="0" w:color="000000" w:themeColor="text1"/>
+              <w:right w:val="single" w:sz="8" w:space="0" w:color="000000" w:themeColor="text1"/>
+            </w:tcBorders>
+            <w:tcMar>
+              <w:top w:w="100" w:type="dxa"/>
+              <w:left w:w="100" w:type="dxa"/>
+              <w:bottom w:w="100" w:type="dxa"/>
+              <w:right w:w="100" w:type="dxa"/>
+            </w:tcMar>
+          </w:tcPr>
+          <w:p>
+            <w:pPr>
+              <w:widowControl w:val="0"/>
+              <w:spacing w:after="0" w:line="240" w:lineRule="auto"/>
+              <w:rPr>
+                <w:rFonts w:ascii="Arial" w:eastAsia="Arial" w:hAnsi="Arial" w:cs="Arial"/>
+                <w:bCs/>
+              </w:rPr>
+            </w:pPr>
+            <w:r>
+              <w:rPr>
+                <w:rFonts w:ascii="Arial" w:eastAsia="Arial" w:hAnsi="Arial" w:cs="Arial"/>
+                <w:bCs/>
+              </w:rPr>
+              <w:t>3 hr</w:t>
+            </w:r>
+          </w:p>
+        </w:tc>
+        <w:tc>
+          <w:tcPr>
+            <w:tcW w:w="1462" w:type="dxa"/>
+            <w:tcBorders>
+              <w:top w:val="single" w:sz="8" w:space="0" w:color="000000" w:themeColor="text1"/>
+              <w:left w:val="single" w:sz="8" w:space="0" w:color="000000" w:themeColor="text1"/>
+              <w:bottom w:val="single" w:sz="8" w:space="0" w:color="000000" w:themeColor="text1"/>
+              <w:right w:val="single" w:sz="8" w:space="0" w:color="000000" w:themeColor="text1"/>
+            </w:tcBorders>
+          </w:tcPr>
+          <w:p>
+            <w:pPr>
+              <w:widowControl w:val="0"/>
+              <w:spacing w:after="0" w:line="240" w:lineRule="auto"/>
+              <w:rPr>
+                <w:rFonts w:ascii="Arial" w:eastAsia="Arial" w:hAnsi="Arial" w:cs="Arial"/>
+              </w:rPr>
+            </w:pPr>
+            <w:r>
+              <w:rPr>
+                <w:rFonts w:ascii="Arial" w:eastAsia="Arial" w:hAnsi="Arial" w:cs="Arial"/>
+              </w:rPr>
+              <w:t>Adrien</w:t>
+            </w:r>
+          </w:p>
+        </w:tc>
+        <w:tc>
+          <w:tcPr>
+            <w:tcW w:w="1465" w:type="dxa"/>
+            <w:tcBorders>
+              <w:top w:val="single" w:sz="8" w:space="0" w:color="000000" w:themeColor="text1"/>
+              <w:left w:val="single" w:sz="8" w:space="0" w:color="000000" w:themeColor="text1"/>
+              <w:bottom w:val="single" w:sz="8" w:space="0" w:color="000000" w:themeColor="text1"/>
+              <w:right w:val="single" w:sz="8" w:space="0" w:color="000000" w:themeColor="text1"/>
+            </w:tcBorders>
+            <w:tcMar>
+              <w:top w:w="100" w:type="dxa"/>
+              <w:left w:w="100" w:type="dxa"/>
+              <w:bottom w:w="100" w:type="dxa"/>
+              <w:right w:w="100" w:type="dxa"/>
+            </w:tcMar>
+          </w:tcPr>
+          <w:p>
+            <w:pPr>
+              <w:widowControl w:val="0"/>
+              <w:spacing w:after="0" w:line="240" w:lineRule="auto"/>
+              <w:rPr>
+                <w:rFonts w:ascii="Arial" w:eastAsia="Arial" w:hAnsi="Arial" w:cs="Arial"/>
+              </w:rPr>
+            </w:pPr>
+            <w:r>
+              <w:rPr>
+                <w:rFonts w:ascii="Arial" w:eastAsia="Arial" w:hAnsi="Arial" w:cs="Arial"/>
+              </w:rPr>
+              <w:t>Yes</w:t>
+            </w:r>
+          </w:p>
+        </w:tc>
+      </w:tr>
+      <w:tr>
+        <w:tc>
+          <w:tcPr>
             <w:tcW w:w="9015" w:type="dxa"/>
             <w:gridSpan w:val="5"/>
             <w:tcBorders>
@@ -11861,61 +11848,43 @@
                 <w:rFonts w:ascii="Arial" w:eastAsia="Arial" w:hAnsi="Arial" w:cs="Arial"/>
                 <w:bCs/>
               </w:rPr>
-              <w:t xml:space="preserve">1 </w:t>
-            </w:r>
-            <w:proofErr w:type="spellStart"/>
-            <w:r>
-              <w:rPr>
-                <w:rFonts w:ascii="Arial" w:eastAsia="Arial" w:hAnsi="Arial" w:cs="Arial"/>
-                <w:bCs/>
-              </w:rPr>
-              <w:t>hr</w:t>
-            </w:r>
-            <w:proofErr w:type="spellEnd"/>
-          </w:p>
-        </w:tc>
-        <w:tc>
-          <w:tcPr>
-            <w:tcW w:w="1462" w:type="dxa"/>
-            <w:tcBorders>
-              <w:top w:val="single" w:sz="8" w:space="0" w:color="000000" w:themeColor="text1"/>
-              <w:left w:val="single" w:sz="8" w:space="0" w:color="000000" w:themeColor="text1"/>
-              <w:bottom w:val="single" w:sz="8" w:space="0" w:color="000000" w:themeColor="text1"/>
-              <w:right w:val="single" w:sz="8" w:space="0" w:color="000000" w:themeColor="text1"/>
-            </w:tcBorders>
-            <w:tcMar>
-              <w:top w:w="100" w:type="dxa"/>
-              <w:left w:w="100" w:type="dxa"/>
-              <w:bottom w:w="100" w:type="dxa"/>
-              <w:right w:w="100" w:type="dxa"/>
-            </w:tcMar>
-            <w:hideMark/>
-          </w:tcPr>
-          <w:p>
-            <w:pPr>
-              <w:widowControl w:val="0"/>
-              <w:spacing w:after="0" w:line="240" w:lineRule="auto"/>
-              <w:rPr>
-                <w:rFonts w:ascii="Arial" w:eastAsia="Arial" w:hAnsi="Arial" w:cs="Arial"/>
-                <w:bCs/>
-              </w:rPr>
-            </w:pPr>
-            <w:r>
-              <w:rPr>
-                <w:rFonts w:ascii="Arial" w:eastAsia="Arial" w:hAnsi="Arial" w:cs="Arial"/>
-                <w:bCs/>
-              </w:rPr>
-              <w:t xml:space="preserve">1 </w:t>
-            </w:r>
-            <w:proofErr w:type="spellStart"/>
-            <w:r>
-              <w:rPr>
-                <w:rFonts w:ascii="Arial" w:eastAsia="Arial" w:hAnsi="Arial" w:cs="Arial"/>
-                <w:bCs/>
-              </w:rPr>
-              <w:t>hr</w:t>
-            </w:r>
-            <w:proofErr w:type="spellEnd"/>
+              <w:t>1 hr</w:t>
+            </w:r>
+          </w:p>
+        </w:tc>
+        <w:tc>
+          <w:tcPr>
+            <w:tcW w:w="1462" w:type="dxa"/>
+            <w:tcBorders>
+              <w:top w:val="single" w:sz="8" w:space="0" w:color="000000" w:themeColor="text1"/>
+              <w:left w:val="single" w:sz="8" w:space="0" w:color="000000" w:themeColor="text1"/>
+              <w:bottom w:val="single" w:sz="8" w:space="0" w:color="000000" w:themeColor="text1"/>
+              <w:right w:val="single" w:sz="8" w:space="0" w:color="000000" w:themeColor="text1"/>
+            </w:tcBorders>
+            <w:tcMar>
+              <w:top w:w="100" w:type="dxa"/>
+              <w:left w:w="100" w:type="dxa"/>
+              <w:bottom w:w="100" w:type="dxa"/>
+              <w:right w:w="100" w:type="dxa"/>
+            </w:tcMar>
+            <w:hideMark/>
+          </w:tcPr>
+          <w:p>
+            <w:pPr>
+              <w:widowControl w:val="0"/>
+              <w:spacing w:after="0" w:line="240" w:lineRule="auto"/>
+              <w:rPr>
+                <w:rFonts w:ascii="Arial" w:eastAsia="Arial" w:hAnsi="Arial" w:cs="Arial"/>
+                <w:bCs/>
+              </w:rPr>
+            </w:pPr>
+            <w:r>
+              <w:rPr>
+                <w:rFonts w:ascii="Arial" w:eastAsia="Arial" w:hAnsi="Arial" w:cs="Arial"/>
+                <w:bCs/>
+              </w:rPr>
+              <w:t>1 hr</w:t>
+            </w:r>
           </w:p>
         </w:tc>
         <w:tc>
@@ -11982,6 +11951,169 @@
       <w:tr>
         <w:tc>
           <w:tcPr>
+            <w:tcW w:w="3165" w:type="dxa"/>
+            <w:tcBorders>
+              <w:top w:val="single" w:sz="8" w:space="0" w:color="000000" w:themeColor="text1"/>
+              <w:left w:val="single" w:sz="8" w:space="0" w:color="000000" w:themeColor="text1"/>
+              <w:bottom w:val="single" w:sz="8" w:space="0" w:color="000000" w:themeColor="text1"/>
+              <w:right w:val="single" w:sz="8" w:space="0" w:color="000000" w:themeColor="text1"/>
+            </w:tcBorders>
+            <w:tcMar>
+              <w:top w:w="100" w:type="dxa"/>
+              <w:left w:w="100" w:type="dxa"/>
+              <w:bottom w:w="100" w:type="dxa"/>
+              <w:right w:w="100" w:type="dxa"/>
+            </w:tcMar>
+          </w:tcPr>
+          <w:p>
+            <w:pPr>
+              <w:widowControl w:val="0"/>
+              <w:spacing w:after="0" w:line="240" w:lineRule="auto"/>
+              <w:rPr>
+                <w:rFonts w:ascii="Arial" w:eastAsia="Arial" w:hAnsi="Arial" w:cs="Arial"/>
+                <w:bCs/>
+              </w:rPr>
+            </w:pPr>
+            <w:r>
+              <w:rPr>
+                <w:rFonts w:ascii="Arial" w:eastAsia="Arial" w:hAnsi="Arial" w:cs="Arial"/>
+                <w:bCs/>
+              </w:rPr>
+              <w:t>Task 2: Noise varies according to the player speed (</w:t>
+            </w:r>
+            <w:r>
+              <w:rPr>
+                <w:rFonts w:ascii="Arial" w:eastAsia="Arial" w:hAnsi="Arial" w:cs="Arial"/>
+                <w:bCs/>
+              </w:rPr>
+              <w:t>linked to the ground type as well)</w:t>
+            </w:r>
+          </w:p>
+        </w:tc>
+        <w:tc>
+          <w:tcPr>
+            <w:tcW w:w="1461" w:type="dxa"/>
+            <w:tcBorders>
+              <w:top w:val="single" w:sz="8" w:space="0" w:color="000000" w:themeColor="text1"/>
+              <w:left w:val="single" w:sz="8" w:space="0" w:color="000000" w:themeColor="text1"/>
+              <w:bottom w:val="single" w:sz="8" w:space="0" w:color="000000" w:themeColor="text1"/>
+              <w:right w:val="single" w:sz="8" w:space="0" w:color="000000" w:themeColor="text1"/>
+            </w:tcBorders>
+          </w:tcPr>
+          <w:p>
+            <w:pPr>
+              <w:widowControl w:val="0"/>
+              <w:spacing w:after="0" w:line="240" w:lineRule="auto"/>
+              <w:rPr>
+                <w:rFonts w:ascii="Arial" w:eastAsia="Arial" w:hAnsi="Arial" w:cs="Arial"/>
+                <w:bCs/>
+              </w:rPr>
+            </w:pPr>
+            <w:r>
+              <w:rPr>
+                <w:rFonts w:ascii="Arial" w:eastAsia="Arial" w:hAnsi="Arial" w:cs="Arial"/>
+                <w:bCs/>
+              </w:rPr>
+              <w:t>2 hr</w:t>
+            </w:r>
+          </w:p>
+        </w:tc>
+        <w:tc>
+          <w:tcPr>
+            <w:tcW w:w="1462" w:type="dxa"/>
+            <w:tcBorders>
+              <w:top w:val="single" w:sz="8" w:space="0" w:color="000000" w:themeColor="text1"/>
+              <w:left w:val="single" w:sz="8" w:space="0" w:color="000000" w:themeColor="text1"/>
+              <w:bottom w:val="single" w:sz="8" w:space="0" w:color="000000" w:themeColor="text1"/>
+              <w:right w:val="single" w:sz="8" w:space="0" w:color="000000" w:themeColor="text1"/>
+            </w:tcBorders>
+            <w:tcMar>
+              <w:top w:w="100" w:type="dxa"/>
+              <w:left w:w="100" w:type="dxa"/>
+              <w:bottom w:w="100" w:type="dxa"/>
+              <w:right w:w="100" w:type="dxa"/>
+            </w:tcMar>
+          </w:tcPr>
+          <w:p>
+            <w:pPr>
+              <w:widowControl w:val="0"/>
+              <w:spacing w:after="0" w:line="240" w:lineRule="auto"/>
+              <w:rPr>
+                <w:rFonts w:ascii="Arial" w:eastAsia="Arial" w:hAnsi="Arial" w:cs="Arial"/>
+                <w:bCs/>
+              </w:rPr>
+            </w:pPr>
+            <w:r>
+              <w:rPr>
+                <w:rFonts w:ascii="Arial" w:eastAsia="Arial" w:hAnsi="Arial" w:cs="Arial"/>
+                <w:bCs/>
+              </w:rPr>
+              <w:t>2 hr</w:t>
+            </w:r>
+          </w:p>
+        </w:tc>
+        <w:tc>
+          <w:tcPr>
+            <w:tcW w:w="1462" w:type="dxa"/>
+            <w:tcBorders>
+              <w:top w:val="single" w:sz="8" w:space="0" w:color="000000" w:themeColor="text1"/>
+              <w:left w:val="single" w:sz="8" w:space="0" w:color="000000" w:themeColor="text1"/>
+              <w:bottom w:val="single" w:sz="8" w:space="0" w:color="000000" w:themeColor="text1"/>
+              <w:right w:val="single" w:sz="8" w:space="0" w:color="000000" w:themeColor="text1"/>
+            </w:tcBorders>
+          </w:tcPr>
+          <w:p>
+            <w:pPr>
+              <w:widowControl w:val="0"/>
+              <w:spacing w:after="0" w:line="240" w:lineRule="auto"/>
+              <w:rPr>
+                <w:rFonts w:ascii="Arial" w:eastAsia="Arial" w:hAnsi="Arial" w:cs="Arial"/>
+              </w:rPr>
+            </w:pPr>
+            <w:r>
+              <w:rPr>
+                <w:rFonts w:ascii="Arial" w:eastAsia="Arial" w:hAnsi="Arial" w:cs="Arial"/>
+              </w:rPr>
+              <w:t>Adrien</w:t>
+            </w:r>
+          </w:p>
+        </w:tc>
+        <w:tc>
+          <w:tcPr>
+            <w:tcW w:w="1465" w:type="dxa"/>
+            <w:tcBorders>
+              <w:top w:val="single" w:sz="8" w:space="0" w:color="000000" w:themeColor="text1"/>
+              <w:left w:val="single" w:sz="8" w:space="0" w:color="000000" w:themeColor="text1"/>
+              <w:bottom w:val="single" w:sz="8" w:space="0" w:color="000000" w:themeColor="text1"/>
+              <w:right w:val="single" w:sz="8" w:space="0" w:color="000000" w:themeColor="text1"/>
+            </w:tcBorders>
+            <w:tcMar>
+              <w:top w:w="100" w:type="dxa"/>
+              <w:left w:w="100" w:type="dxa"/>
+              <w:bottom w:w="100" w:type="dxa"/>
+              <w:right w:w="100" w:type="dxa"/>
+            </w:tcMar>
+          </w:tcPr>
+          <w:p>
+            <w:pPr>
+              <w:widowControl w:val="0"/>
+              <w:spacing w:after="0" w:line="240" w:lineRule="auto"/>
+              <w:rPr>
+                <w:rFonts w:ascii="Arial" w:eastAsia="Arial" w:hAnsi="Arial" w:cs="Arial"/>
+              </w:rPr>
+            </w:pPr>
+            <w:r>
+              <w:rPr>
+                <w:rFonts w:ascii="Arial" w:eastAsia="Arial" w:hAnsi="Arial" w:cs="Arial"/>
+              </w:rPr>
+              <w:t>Yes</w:t>
+            </w:r>
+          </w:p>
+        </w:tc>
+      </w:tr>
+      <w:tr>
+        <w:tc>
+          <w:tcPr>
             <w:tcW w:w="9015" w:type="dxa"/>
             <w:gridSpan w:val="5"/>
             <w:tcBorders>
@@ -12006,7 +12138,7 @@
                 <w:rFonts w:ascii="Arial" w:eastAsia="Arial" w:hAnsi="Arial" w:cs="Arial"/>
               </w:rPr>
             </w:pPr>
-            <w:bookmarkStart w:id="11" w:name="_Hlk97819739"/>
+            <w:bookmarkStart w:id="10" w:name="_Hlk97819739"/>
             <w:r>
               <w:rPr>
                 <w:rFonts w:ascii="Arial" w:eastAsia="Arial" w:hAnsi="Arial" w:cs="Arial"/>
@@ -12078,61 +12210,43 @@
                 <w:rFonts w:ascii="Arial" w:eastAsia="Arial" w:hAnsi="Arial" w:cs="Arial"/>
                 <w:bCs/>
               </w:rPr>
-              <w:t xml:space="preserve">2 </w:t>
-            </w:r>
-            <w:proofErr w:type="spellStart"/>
-            <w:r>
-              <w:rPr>
-                <w:rFonts w:ascii="Arial" w:eastAsia="Arial" w:hAnsi="Arial" w:cs="Arial"/>
-                <w:bCs/>
-              </w:rPr>
-              <w:t>hr</w:t>
-            </w:r>
-            <w:proofErr w:type="spellEnd"/>
-          </w:p>
-        </w:tc>
-        <w:tc>
-          <w:tcPr>
-            <w:tcW w:w="1462" w:type="dxa"/>
-            <w:tcBorders>
-              <w:top w:val="single" w:sz="8" w:space="0" w:color="000000" w:themeColor="text1"/>
-              <w:left w:val="single" w:sz="8" w:space="0" w:color="000000" w:themeColor="text1"/>
-              <w:bottom w:val="single" w:sz="8" w:space="0" w:color="000000" w:themeColor="text1"/>
-              <w:right w:val="single" w:sz="8" w:space="0" w:color="000000" w:themeColor="text1"/>
-            </w:tcBorders>
-            <w:tcMar>
-              <w:top w:w="100" w:type="dxa"/>
-              <w:left w:w="100" w:type="dxa"/>
-              <w:bottom w:w="100" w:type="dxa"/>
-              <w:right w:w="100" w:type="dxa"/>
-            </w:tcMar>
-            <w:hideMark/>
-          </w:tcPr>
-          <w:p>
-            <w:pPr>
-              <w:widowControl w:val="0"/>
-              <w:spacing w:after="0" w:line="240" w:lineRule="auto"/>
-              <w:rPr>
-                <w:rFonts w:ascii="Arial" w:eastAsia="Arial" w:hAnsi="Arial" w:cs="Arial"/>
-                <w:bCs/>
-              </w:rPr>
-            </w:pPr>
-            <w:r>
-              <w:rPr>
-                <w:rFonts w:ascii="Arial" w:eastAsia="Arial" w:hAnsi="Arial" w:cs="Arial"/>
-                <w:bCs/>
-              </w:rPr>
-              <w:t xml:space="preserve">2 </w:t>
-            </w:r>
-            <w:proofErr w:type="spellStart"/>
-            <w:r>
-              <w:rPr>
-                <w:rFonts w:ascii="Arial" w:eastAsia="Arial" w:hAnsi="Arial" w:cs="Arial"/>
-                <w:bCs/>
-              </w:rPr>
-              <w:t>hr</w:t>
-            </w:r>
-            <w:proofErr w:type="spellEnd"/>
+              <w:t>2 hr</w:t>
+            </w:r>
+          </w:p>
+        </w:tc>
+        <w:tc>
+          <w:tcPr>
+            <w:tcW w:w="1462" w:type="dxa"/>
+            <w:tcBorders>
+              <w:top w:val="single" w:sz="8" w:space="0" w:color="000000" w:themeColor="text1"/>
+              <w:left w:val="single" w:sz="8" w:space="0" w:color="000000" w:themeColor="text1"/>
+              <w:bottom w:val="single" w:sz="8" w:space="0" w:color="000000" w:themeColor="text1"/>
+              <w:right w:val="single" w:sz="8" w:space="0" w:color="000000" w:themeColor="text1"/>
+            </w:tcBorders>
+            <w:tcMar>
+              <w:top w:w="100" w:type="dxa"/>
+              <w:left w:w="100" w:type="dxa"/>
+              <w:bottom w:w="100" w:type="dxa"/>
+              <w:right w:w="100" w:type="dxa"/>
+            </w:tcMar>
+            <w:hideMark/>
+          </w:tcPr>
+          <w:p>
+            <w:pPr>
+              <w:widowControl w:val="0"/>
+              <w:spacing w:after="0" w:line="240" w:lineRule="auto"/>
+              <w:rPr>
+                <w:rFonts w:ascii="Arial" w:eastAsia="Arial" w:hAnsi="Arial" w:cs="Arial"/>
+                <w:bCs/>
+              </w:rPr>
+            </w:pPr>
+            <w:r>
+              <w:rPr>
+                <w:rFonts w:ascii="Arial" w:eastAsia="Arial" w:hAnsi="Arial" w:cs="Arial"/>
+                <w:bCs/>
+              </w:rPr>
+              <w:t>2 hr</w:t>
+            </w:r>
           </w:p>
         </w:tc>
         <w:tc>
@@ -12195,7 +12309,7 @@
             </w:r>
           </w:p>
         </w:tc>
-        <w:bookmarkEnd w:id="11"/>
+        <w:bookmarkEnd w:id="10"/>
       </w:tr>
       <w:tr>
         <w:tc>
@@ -12229,7 +12343,21 @@
                 <w:rFonts w:ascii="Arial" w:eastAsia="Arial" w:hAnsi="Arial" w:cs="Arial"/>
                 <w:bCs/>
               </w:rPr>
-              <w:t>Task 2: pick up throw</w:t>
+              <w:t xml:space="preserve">Task 2: pick up </w:t>
+            </w:r>
+            <w:r>
+              <w:rPr>
+                <w:rFonts w:ascii="Arial" w:eastAsia="Arial" w:hAnsi="Arial" w:cs="Arial"/>
+                <w:bCs/>
+              </w:rPr>
+              <w:t xml:space="preserve">a </w:t>
+            </w:r>
+            <w:r>
+              <w:rPr>
+                <w:rFonts w:ascii="Arial" w:eastAsia="Arial" w:hAnsi="Arial" w:cs="Arial"/>
+                <w:bCs/>
+              </w:rPr>
+              <w:t>throw</w:t>
             </w:r>
           </w:p>
         </w:tc>
@@ -12258,61 +12386,43 @@
                 <w:rFonts w:ascii="Arial" w:eastAsia="Arial" w:hAnsi="Arial" w:cs="Arial"/>
                 <w:bCs/>
               </w:rPr>
-              <w:t xml:space="preserve">2 </w:t>
-            </w:r>
-            <w:proofErr w:type="spellStart"/>
-            <w:r>
-              <w:rPr>
-                <w:rFonts w:ascii="Arial" w:eastAsia="Arial" w:hAnsi="Arial" w:cs="Arial"/>
-                <w:bCs/>
-              </w:rPr>
-              <w:t>hr</w:t>
-            </w:r>
-            <w:proofErr w:type="spellEnd"/>
-          </w:p>
-        </w:tc>
-        <w:tc>
-          <w:tcPr>
-            <w:tcW w:w="1462" w:type="dxa"/>
-            <w:tcBorders>
-              <w:top w:val="single" w:sz="8" w:space="0" w:color="000000" w:themeColor="text1"/>
-              <w:left w:val="single" w:sz="8" w:space="0" w:color="000000" w:themeColor="text1"/>
-              <w:bottom w:val="single" w:sz="8" w:space="0" w:color="000000" w:themeColor="text1"/>
-              <w:right w:val="single" w:sz="8" w:space="0" w:color="000000" w:themeColor="text1"/>
-            </w:tcBorders>
-            <w:tcMar>
-              <w:top w:w="100" w:type="dxa"/>
-              <w:left w:w="100" w:type="dxa"/>
-              <w:bottom w:w="100" w:type="dxa"/>
-              <w:right w:w="100" w:type="dxa"/>
-            </w:tcMar>
-            <w:hideMark/>
-          </w:tcPr>
-          <w:p>
-            <w:pPr>
-              <w:widowControl w:val="0"/>
-              <w:spacing w:after="0" w:line="240" w:lineRule="auto"/>
-              <w:rPr>
-                <w:rFonts w:ascii="Arial" w:eastAsia="Arial" w:hAnsi="Arial" w:cs="Arial"/>
-                <w:bCs/>
-              </w:rPr>
-            </w:pPr>
-            <w:r>
-              <w:rPr>
-                <w:rFonts w:ascii="Arial" w:eastAsia="Arial" w:hAnsi="Arial" w:cs="Arial"/>
-                <w:bCs/>
-              </w:rPr>
-              <w:t xml:space="preserve">5 </w:t>
-            </w:r>
-            <w:proofErr w:type="spellStart"/>
-            <w:r>
-              <w:rPr>
-                <w:rFonts w:ascii="Arial" w:eastAsia="Arial" w:hAnsi="Arial" w:cs="Arial"/>
-                <w:bCs/>
-              </w:rPr>
-              <w:t>hr</w:t>
-            </w:r>
-            <w:proofErr w:type="spellEnd"/>
+              <w:t>2 hr</w:t>
+            </w:r>
+          </w:p>
+        </w:tc>
+        <w:tc>
+          <w:tcPr>
+            <w:tcW w:w="1462" w:type="dxa"/>
+            <w:tcBorders>
+              <w:top w:val="single" w:sz="8" w:space="0" w:color="000000" w:themeColor="text1"/>
+              <w:left w:val="single" w:sz="8" w:space="0" w:color="000000" w:themeColor="text1"/>
+              <w:bottom w:val="single" w:sz="8" w:space="0" w:color="000000" w:themeColor="text1"/>
+              <w:right w:val="single" w:sz="8" w:space="0" w:color="000000" w:themeColor="text1"/>
+            </w:tcBorders>
+            <w:tcMar>
+              <w:top w:w="100" w:type="dxa"/>
+              <w:left w:w="100" w:type="dxa"/>
+              <w:bottom w:w="100" w:type="dxa"/>
+              <w:right w:w="100" w:type="dxa"/>
+            </w:tcMar>
+            <w:hideMark/>
+          </w:tcPr>
+          <w:p>
+            <w:pPr>
+              <w:widowControl w:val="0"/>
+              <w:spacing w:after="0" w:line="240" w:lineRule="auto"/>
+              <w:rPr>
+                <w:rFonts w:ascii="Arial" w:eastAsia="Arial" w:hAnsi="Arial" w:cs="Arial"/>
+                <w:bCs/>
+              </w:rPr>
+            </w:pPr>
+            <w:r>
+              <w:rPr>
+                <w:rFonts w:ascii="Arial" w:eastAsia="Arial" w:hAnsi="Arial" w:cs="Arial"/>
+                <w:bCs/>
+              </w:rPr>
+              <w:t>5 hr</w:t>
+            </w:r>
           </w:p>
         </w:tc>
         <w:tc>
@@ -12437,61 +12547,43 @@
                 <w:rFonts w:ascii="Arial" w:eastAsia="Arial" w:hAnsi="Arial" w:cs="Arial"/>
                 <w:bCs/>
               </w:rPr>
-              <w:t xml:space="preserve">2 </w:t>
-            </w:r>
-            <w:proofErr w:type="spellStart"/>
-            <w:r>
-              <w:rPr>
-                <w:rFonts w:ascii="Arial" w:eastAsia="Arial" w:hAnsi="Arial" w:cs="Arial"/>
-                <w:bCs/>
-              </w:rPr>
-              <w:t>hr</w:t>
-            </w:r>
-            <w:proofErr w:type="spellEnd"/>
-          </w:p>
-        </w:tc>
-        <w:tc>
-          <w:tcPr>
-            <w:tcW w:w="1462" w:type="dxa"/>
-            <w:tcBorders>
-              <w:top w:val="single" w:sz="8" w:space="0" w:color="000000" w:themeColor="text1"/>
-              <w:left w:val="single" w:sz="8" w:space="0" w:color="000000" w:themeColor="text1"/>
-              <w:bottom w:val="single" w:sz="8" w:space="0" w:color="000000" w:themeColor="text1"/>
-              <w:right w:val="single" w:sz="8" w:space="0" w:color="000000" w:themeColor="text1"/>
-            </w:tcBorders>
-            <w:tcMar>
-              <w:top w:w="100" w:type="dxa"/>
-              <w:left w:w="100" w:type="dxa"/>
-              <w:bottom w:w="100" w:type="dxa"/>
-              <w:right w:w="100" w:type="dxa"/>
-            </w:tcMar>
-            <w:hideMark/>
-          </w:tcPr>
-          <w:p>
-            <w:pPr>
-              <w:widowControl w:val="0"/>
-              <w:spacing w:after="0" w:line="240" w:lineRule="auto"/>
-              <w:rPr>
-                <w:rFonts w:ascii="Arial" w:eastAsia="Arial" w:hAnsi="Arial" w:cs="Arial"/>
-                <w:bCs/>
-              </w:rPr>
-            </w:pPr>
-            <w:r>
-              <w:rPr>
-                <w:rFonts w:ascii="Arial" w:eastAsia="Arial" w:hAnsi="Arial" w:cs="Arial"/>
-                <w:bCs/>
-              </w:rPr>
-              <w:t xml:space="preserve">2 </w:t>
-            </w:r>
-            <w:proofErr w:type="spellStart"/>
-            <w:r>
-              <w:rPr>
-                <w:rFonts w:ascii="Arial" w:eastAsia="Arial" w:hAnsi="Arial" w:cs="Arial"/>
-                <w:bCs/>
-              </w:rPr>
-              <w:t>hr</w:t>
-            </w:r>
-            <w:proofErr w:type="spellEnd"/>
+              <w:t>2 hr</w:t>
+            </w:r>
+          </w:p>
+        </w:tc>
+        <w:tc>
+          <w:tcPr>
+            <w:tcW w:w="1462" w:type="dxa"/>
+            <w:tcBorders>
+              <w:top w:val="single" w:sz="8" w:space="0" w:color="000000" w:themeColor="text1"/>
+              <w:left w:val="single" w:sz="8" w:space="0" w:color="000000" w:themeColor="text1"/>
+              <w:bottom w:val="single" w:sz="8" w:space="0" w:color="000000" w:themeColor="text1"/>
+              <w:right w:val="single" w:sz="8" w:space="0" w:color="000000" w:themeColor="text1"/>
+            </w:tcBorders>
+            <w:tcMar>
+              <w:top w:w="100" w:type="dxa"/>
+              <w:left w:w="100" w:type="dxa"/>
+              <w:bottom w:w="100" w:type="dxa"/>
+              <w:right w:w="100" w:type="dxa"/>
+            </w:tcMar>
+            <w:hideMark/>
+          </w:tcPr>
+          <w:p>
+            <w:pPr>
+              <w:widowControl w:val="0"/>
+              <w:spacing w:after="0" w:line="240" w:lineRule="auto"/>
+              <w:rPr>
+                <w:rFonts w:ascii="Arial" w:eastAsia="Arial" w:hAnsi="Arial" w:cs="Arial"/>
+                <w:bCs/>
+              </w:rPr>
+            </w:pPr>
+            <w:r>
+              <w:rPr>
+                <w:rFonts w:ascii="Arial" w:eastAsia="Arial" w:hAnsi="Arial" w:cs="Arial"/>
+                <w:bCs/>
+              </w:rPr>
+              <w:t>2 hr</w:t>
+            </w:r>
           </w:p>
         </w:tc>
         <w:tc>
@@ -12616,61 +12708,43 @@
                 <w:rFonts w:ascii="Arial" w:eastAsia="Arial" w:hAnsi="Arial" w:cs="Arial"/>
                 <w:bCs/>
               </w:rPr>
-              <w:t xml:space="preserve">1 </w:t>
-            </w:r>
-            <w:proofErr w:type="spellStart"/>
-            <w:r>
-              <w:rPr>
-                <w:rFonts w:ascii="Arial" w:eastAsia="Arial" w:hAnsi="Arial" w:cs="Arial"/>
-                <w:bCs/>
-              </w:rPr>
-              <w:t>hr</w:t>
-            </w:r>
-            <w:proofErr w:type="spellEnd"/>
-          </w:p>
-        </w:tc>
-        <w:tc>
-          <w:tcPr>
-            <w:tcW w:w="1462" w:type="dxa"/>
-            <w:tcBorders>
-              <w:top w:val="single" w:sz="8" w:space="0" w:color="000000" w:themeColor="text1"/>
-              <w:left w:val="single" w:sz="8" w:space="0" w:color="000000" w:themeColor="text1"/>
-              <w:bottom w:val="single" w:sz="8" w:space="0" w:color="000000" w:themeColor="text1"/>
-              <w:right w:val="single" w:sz="8" w:space="0" w:color="000000" w:themeColor="text1"/>
-            </w:tcBorders>
-            <w:tcMar>
-              <w:top w:w="100" w:type="dxa"/>
-              <w:left w:w="100" w:type="dxa"/>
-              <w:bottom w:w="100" w:type="dxa"/>
-              <w:right w:w="100" w:type="dxa"/>
-            </w:tcMar>
-            <w:hideMark/>
-          </w:tcPr>
-          <w:p>
-            <w:pPr>
-              <w:widowControl w:val="0"/>
-              <w:spacing w:after="0" w:line="240" w:lineRule="auto"/>
-              <w:rPr>
-                <w:rFonts w:ascii="Arial" w:eastAsia="Arial" w:hAnsi="Arial" w:cs="Arial"/>
-                <w:bCs/>
-              </w:rPr>
-            </w:pPr>
-            <w:r>
-              <w:rPr>
-                <w:rFonts w:ascii="Arial" w:eastAsia="Arial" w:hAnsi="Arial" w:cs="Arial"/>
-                <w:bCs/>
-              </w:rPr>
-              <w:t xml:space="preserve">1 </w:t>
-            </w:r>
-            <w:proofErr w:type="spellStart"/>
-            <w:r>
-              <w:rPr>
-                <w:rFonts w:ascii="Arial" w:eastAsia="Arial" w:hAnsi="Arial" w:cs="Arial"/>
-                <w:bCs/>
-              </w:rPr>
-              <w:t>hr</w:t>
-            </w:r>
-            <w:proofErr w:type="spellEnd"/>
+              <w:t>1 hr</w:t>
+            </w:r>
+          </w:p>
+        </w:tc>
+        <w:tc>
+          <w:tcPr>
+            <w:tcW w:w="1462" w:type="dxa"/>
+            <w:tcBorders>
+              <w:top w:val="single" w:sz="8" w:space="0" w:color="000000" w:themeColor="text1"/>
+              <w:left w:val="single" w:sz="8" w:space="0" w:color="000000" w:themeColor="text1"/>
+              <w:bottom w:val="single" w:sz="8" w:space="0" w:color="000000" w:themeColor="text1"/>
+              <w:right w:val="single" w:sz="8" w:space="0" w:color="000000" w:themeColor="text1"/>
+            </w:tcBorders>
+            <w:tcMar>
+              <w:top w:w="100" w:type="dxa"/>
+              <w:left w:w="100" w:type="dxa"/>
+              <w:bottom w:w="100" w:type="dxa"/>
+              <w:right w:w="100" w:type="dxa"/>
+            </w:tcMar>
+            <w:hideMark/>
+          </w:tcPr>
+          <w:p>
+            <w:pPr>
+              <w:widowControl w:val="0"/>
+              <w:spacing w:after="0" w:line="240" w:lineRule="auto"/>
+              <w:rPr>
+                <w:rFonts w:ascii="Arial" w:eastAsia="Arial" w:hAnsi="Arial" w:cs="Arial"/>
+                <w:bCs/>
+              </w:rPr>
+            </w:pPr>
+            <w:r>
+              <w:rPr>
+                <w:rFonts w:ascii="Arial" w:eastAsia="Arial" w:hAnsi="Arial" w:cs="Arial"/>
+                <w:bCs/>
+              </w:rPr>
+              <w:t>1 hr</w:t>
+            </w:r>
           </w:p>
         </w:tc>
         <w:tc>
@@ -12832,61 +12906,43 @@
                 <w:rFonts w:ascii="Arial" w:eastAsia="Arial" w:hAnsi="Arial" w:cs="Arial"/>
                 <w:bCs/>
               </w:rPr>
-              <w:t xml:space="preserve">2 </w:t>
-            </w:r>
-            <w:proofErr w:type="spellStart"/>
-            <w:r>
-              <w:rPr>
-                <w:rFonts w:ascii="Arial" w:eastAsia="Arial" w:hAnsi="Arial" w:cs="Arial"/>
-                <w:bCs/>
-              </w:rPr>
-              <w:t>hr</w:t>
-            </w:r>
-            <w:proofErr w:type="spellEnd"/>
-          </w:p>
-        </w:tc>
-        <w:tc>
-          <w:tcPr>
-            <w:tcW w:w="1462" w:type="dxa"/>
-            <w:tcBorders>
-              <w:top w:val="single" w:sz="8" w:space="0" w:color="000000" w:themeColor="text1"/>
-              <w:left w:val="single" w:sz="8" w:space="0" w:color="000000" w:themeColor="text1"/>
-              <w:bottom w:val="single" w:sz="8" w:space="0" w:color="000000" w:themeColor="text1"/>
-              <w:right w:val="single" w:sz="8" w:space="0" w:color="000000" w:themeColor="text1"/>
-            </w:tcBorders>
-            <w:tcMar>
-              <w:top w:w="100" w:type="dxa"/>
-              <w:left w:w="100" w:type="dxa"/>
-              <w:bottom w:w="100" w:type="dxa"/>
-              <w:right w:w="100" w:type="dxa"/>
-            </w:tcMar>
-            <w:hideMark/>
-          </w:tcPr>
-          <w:p>
-            <w:pPr>
-              <w:widowControl w:val="0"/>
-              <w:spacing w:after="0" w:line="240" w:lineRule="auto"/>
-              <w:rPr>
-                <w:rFonts w:ascii="Arial" w:eastAsia="Arial" w:hAnsi="Arial" w:cs="Arial"/>
-                <w:bCs/>
-              </w:rPr>
-            </w:pPr>
-            <w:r>
-              <w:rPr>
-                <w:rFonts w:ascii="Arial" w:eastAsia="Arial" w:hAnsi="Arial" w:cs="Arial"/>
-                <w:bCs/>
-              </w:rPr>
-              <w:t xml:space="preserve">2 </w:t>
-            </w:r>
-            <w:proofErr w:type="spellStart"/>
-            <w:r>
-              <w:rPr>
-                <w:rFonts w:ascii="Arial" w:eastAsia="Arial" w:hAnsi="Arial" w:cs="Arial"/>
-                <w:bCs/>
-              </w:rPr>
-              <w:t>hr</w:t>
-            </w:r>
-            <w:proofErr w:type="spellEnd"/>
+              <w:t>2 hr</w:t>
+            </w:r>
+          </w:p>
+        </w:tc>
+        <w:tc>
+          <w:tcPr>
+            <w:tcW w:w="1462" w:type="dxa"/>
+            <w:tcBorders>
+              <w:top w:val="single" w:sz="8" w:space="0" w:color="000000" w:themeColor="text1"/>
+              <w:left w:val="single" w:sz="8" w:space="0" w:color="000000" w:themeColor="text1"/>
+              <w:bottom w:val="single" w:sz="8" w:space="0" w:color="000000" w:themeColor="text1"/>
+              <w:right w:val="single" w:sz="8" w:space="0" w:color="000000" w:themeColor="text1"/>
+            </w:tcBorders>
+            <w:tcMar>
+              <w:top w:w="100" w:type="dxa"/>
+              <w:left w:w="100" w:type="dxa"/>
+              <w:bottom w:w="100" w:type="dxa"/>
+              <w:right w:w="100" w:type="dxa"/>
+            </w:tcMar>
+            <w:hideMark/>
+          </w:tcPr>
+          <w:p>
+            <w:pPr>
+              <w:widowControl w:val="0"/>
+              <w:spacing w:after="0" w:line="240" w:lineRule="auto"/>
+              <w:rPr>
+                <w:rFonts w:ascii="Arial" w:eastAsia="Arial" w:hAnsi="Arial" w:cs="Arial"/>
+                <w:bCs/>
+              </w:rPr>
+            </w:pPr>
+            <w:r>
+              <w:rPr>
+                <w:rFonts w:ascii="Arial" w:eastAsia="Arial" w:hAnsi="Arial" w:cs="Arial"/>
+                <w:bCs/>
+              </w:rPr>
+              <w:t>2 hr</w:t>
+            </w:r>
           </w:p>
         </w:tc>
         <w:tc>
@@ -12982,6 +13038,7 @@
                 <w:rFonts w:ascii="Arial" w:eastAsia="Arial" w:hAnsi="Arial" w:cs="Arial"/>
                 <w:bCs/>
               </w:rPr>
+              <w:lastRenderedPageBreak/>
               <w:t>Task 2: Allow player to delete objects</w:t>
             </w:r>
           </w:p>
@@ -13304,7 +13361,21 @@
                 <w:rFonts w:ascii="Arial" w:eastAsia="Arial" w:hAnsi="Arial" w:cs="Arial"/>
                 <w:bCs/>
               </w:rPr>
-              <w:t>Task 4: Add parsing of special objects in game</w:t>
+              <w:t>Task 4: Add parsing of special objects in</w:t>
+            </w:r>
+            <w:r>
+              <w:rPr>
+                <w:rFonts w:ascii="Arial" w:eastAsia="Arial" w:hAnsi="Arial" w:cs="Arial"/>
+                <w:bCs/>
+              </w:rPr>
+              <w:t>-</w:t>
+            </w:r>
+            <w:r>
+              <w:rPr>
+                <w:rFonts w:ascii="Arial" w:eastAsia="Arial" w:hAnsi="Arial" w:cs="Arial"/>
+                <w:bCs/>
+              </w:rPr>
+              <w:t>game</w:t>
             </w:r>
           </w:p>
         </w:tc>
@@ -13333,61 +13404,43 @@
                 <w:rFonts w:ascii="Arial" w:eastAsia="Arial" w:hAnsi="Arial" w:cs="Arial"/>
                 <w:bCs/>
               </w:rPr>
-              <w:t xml:space="preserve">1 </w:t>
-            </w:r>
-            <w:proofErr w:type="spellStart"/>
-            <w:r>
-              <w:rPr>
-                <w:rFonts w:ascii="Arial" w:eastAsia="Arial" w:hAnsi="Arial" w:cs="Arial"/>
-                <w:bCs/>
-              </w:rPr>
-              <w:t>hr</w:t>
-            </w:r>
-            <w:proofErr w:type="spellEnd"/>
-          </w:p>
-        </w:tc>
-        <w:tc>
-          <w:tcPr>
-            <w:tcW w:w="1462" w:type="dxa"/>
-            <w:tcBorders>
-              <w:top w:val="single" w:sz="8" w:space="0" w:color="000000" w:themeColor="text1"/>
-              <w:left w:val="single" w:sz="8" w:space="0" w:color="000000" w:themeColor="text1"/>
-              <w:bottom w:val="single" w:sz="8" w:space="0" w:color="000000" w:themeColor="text1"/>
-              <w:right w:val="single" w:sz="8" w:space="0" w:color="000000" w:themeColor="text1"/>
-            </w:tcBorders>
-            <w:tcMar>
-              <w:top w:w="100" w:type="dxa"/>
-              <w:left w:w="100" w:type="dxa"/>
-              <w:bottom w:w="100" w:type="dxa"/>
-              <w:right w:w="100" w:type="dxa"/>
-            </w:tcMar>
-            <w:hideMark/>
-          </w:tcPr>
-          <w:p>
-            <w:pPr>
-              <w:widowControl w:val="0"/>
-              <w:spacing w:after="0" w:line="240" w:lineRule="auto"/>
-              <w:rPr>
-                <w:rFonts w:ascii="Arial" w:eastAsia="Arial" w:hAnsi="Arial" w:cs="Arial"/>
-                <w:bCs/>
-              </w:rPr>
-            </w:pPr>
-            <w:r>
-              <w:rPr>
-                <w:rFonts w:ascii="Arial" w:eastAsia="Arial" w:hAnsi="Arial" w:cs="Arial"/>
-                <w:bCs/>
-              </w:rPr>
-              <w:t xml:space="preserve">1 </w:t>
-            </w:r>
-            <w:proofErr w:type="spellStart"/>
-            <w:r>
-              <w:rPr>
-                <w:rFonts w:ascii="Arial" w:eastAsia="Arial" w:hAnsi="Arial" w:cs="Arial"/>
-                <w:bCs/>
-              </w:rPr>
-              <w:t>hr</w:t>
-            </w:r>
-            <w:proofErr w:type="spellEnd"/>
+              <w:t>1 hr</w:t>
+            </w:r>
+          </w:p>
+        </w:tc>
+        <w:tc>
+          <w:tcPr>
+            <w:tcW w:w="1462" w:type="dxa"/>
+            <w:tcBorders>
+              <w:top w:val="single" w:sz="8" w:space="0" w:color="000000" w:themeColor="text1"/>
+              <w:left w:val="single" w:sz="8" w:space="0" w:color="000000" w:themeColor="text1"/>
+              <w:bottom w:val="single" w:sz="8" w:space="0" w:color="000000" w:themeColor="text1"/>
+              <w:right w:val="single" w:sz="8" w:space="0" w:color="000000" w:themeColor="text1"/>
+            </w:tcBorders>
+            <w:tcMar>
+              <w:top w:w="100" w:type="dxa"/>
+              <w:left w:w="100" w:type="dxa"/>
+              <w:bottom w:w="100" w:type="dxa"/>
+              <w:right w:w="100" w:type="dxa"/>
+            </w:tcMar>
+            <w:hideMark/>
+          </w:tcPr>
+          <w:p>
+            <w:pPr>
+              <w:widowControl w:val="0"/>
+              <w:spacing w:after="0" w:line="240" w:lineRule="auto"/>
+              <w:rPr>
+                <w:rFonts w:ascii="Arial" w:eastAsia="Arial" w:hAnsi="Arial" w:cs="Arial"/>
+                <w:bCs/>
+              </w:rPr>
+            </w:pPr>
+            <w:r>
+              <w:rPr>
+                <w:rFonts w:ascii="Arial" w:eastAsia="Arial" w:hAnsi="Arial" w:cs="Arial"/>
+                <w:bCs/>
+              </w:rPr>
+              <w:t>1 hr</w:t>
+            </w:r>
           </w:p>
         </w:tc>
         <w:tc>
@@ -13483,7 +13536,21 @@
                 <w:rFonts w:ascii="Arial" w:eastAsia="Arial" w:hAnsi="Arial" w:cs="Arial"/>
                 <w:bCs/>
               </w:rPr>
-              <w:t>Task 5: Exporting level information to a json file</w:t>
+              <w:t xml:space="preserve">Task 5: Exporting level information to a </w:t>
+            </w:r>
+            <w:r>
+              <w:rPr>
+                <w:rFonts w:ascii="Arial" w:eastAsia="Arial" w:hAnsi="Arial" w:cs="Arial"/>
+                <w:bCs/>
+              </w:rPr>
+              <w:t>JSON</w:t>
+            </w:r>
+            <w:r>
+              <w:rPr>
+                <w:rFonts w:ascii="Arial" w:eastAsia="Arial" w:hAnsi="Arial" w:cs="Arial"/>
+                <w:bCs/>
+              </w:rPr>
+              <w:t xml:space="preserve"> file</w:t>
             </w:r>
           </w:p>
         </w:tc>
@@ -13512,61 +13579,43 @@
                 <w:rFonts w:ascii="Arial" w:eastAsia="Arial" w:hAnsi="Arial" w:cs="Arial"/>
                 <w:bCs/>
               </w:rPr>
-              <w:t xml:space="preserve">1 </w:t>
-            </w:r>
-            <w:proofErr w:type="spellStart"/>
-            <w:r>
-              <w:rPr>
-                <w:rFonts w:ascii="Arial" w:eastAsia="Arial" w:hAnsi="Arial" w:cs="Arial"/>
-                <w:bCs/>
-              </w:rPr>
-              <w:t>hr</w:t>
-            </w:r>
-            <w:proofErr w:type="spellEnd"/>
-          </w:p>
-        </w:tc>
-        <w:tc>
-          <w:tcPr>
-            <w:tcW w:w="1462" w:type="dxa"/>
-            <w:tcBorders>
-              <w:top w:val="single" w:sz="8" w:space="0" w:color="000000" w:themeColor="text1"/>
-              <w:left w:val="single" w:sz="8" w:space="0" w:color="000000" w:themeColor="text1"/>
-              <w:bottom w:val="single" w:sz="8" w:space="0" w:color="000000" w:themeColor="text1"/>
-              <w:right w:val="single" w:sz="8" w:space="0" w:color="000000" w:themeColor="text1"/>
-            </w:tcBorders>
-            <w:tcMar>
-              <w:top w:w="100" w:type="dxa"/>
-              <w:left w:w="100" w:type="dxa"/>
-              <w:bottom w:w="100" w:type="dxa"/>
-              <w:right w:w="100" w:type="dxa"/>
-            </w:tcMar>
-            <w:hideMark/>
-          </w:tcPr>
-          <w:p>
-            <w:pPr>
-              <w:widowControl w:val="0"/>
-              <w:spacing w:after="0" w:line="240" w:lineRule="auto"/>
-              <w:rPr>
-                <w:rFonts w:ascii="Arial" w:eastAsia="Arial" w:hAnsi="Arial" w:cs="Arial"/>
-                <w:bCs/>
-              </w:rPr>
-            </w:pPr>
-            <w:r>
-              <w:rPr>
-                <w:rFonts w:ascii="Arial" w:eastAsia="Arial" w:hAnsi="Arial" w:cs="Arial"/>
-                <w:bCs/>
-              </w:rPr>
-              <w:t xml:space="preserve">1 </w:t>
-            </w:r>
-            <w:proofErr w:type="spellStart"/>
-            <w:r>
-              <w:rPr>
-                <w:rFonts w:ascii="Arial" w:eastAsia="Arial" w:hAnsi="Arial" w:cs="Arial"/>
-                <w:bCs/>
-              </w:rPr>
-              <w:t>hr</w:t>
-            </w:r>
-            <w:proofErr w:type="spellEnd"/>
+              <w:t>1 hr</w:t>
+            </w:r>
+          </w:p>
+        </w:tc>
+        <w:tc>
+          <w:tcPr>
+            <w:tcW w:w="1462" w:type="dxa"/>
+            <w:tcBorders>
+              <w:top w:val="single" w:sz="8" w:space="0" w:color="000000" w:themeColor="text1"/>
+              <w:left w:val="single" w:sz="8" w:space="0" w:color="000000" w:themeColor="text1"/>
+              <w:bottom w:val="single" w:sz="8" w:space="0" w:color="000000" w:themeColor="text1"/>
+              <w:right w:val="single" w:sz="8" w:space="0" w:color="000000" w:themeColor="text1"/>
+            </w:tcBorders>
+            <w:tcMar>
+              <w:top w:w="100" w:type="dxa"/>
+              <w:left w:w="100" w:type="dxa"/>
+              <w:bottom w:w="100" w:type="dxa"/>
+              <w:right w:w="100" w:type="dxa"/>
+            </w:tcMar>
+            <w:hideMark/>
+          </w:tcPr>
+          <w:p>
+            <w:pPr>
+              <w:widowControl w:val="0"/>
+              <w:spacing w:after="0" w:line="240" w:lineRule="auto"/>
+              <w:rPr>
+                <w:rFonts w:ascii="Arial" w:eastAsia="Arial" w:hAnsi="Arial" w:cs="Arial"/>
+                <w:bCs/>
+              </w:rPr>
+            </w:pPr>
+            <w:r>
+              <w:rPr>
+                <w:rFonts w:ascii="Arial" w:eastAsia="Arial" w:hAnsi="Arial" w:cs="Arial"/>
+                <w:bCs/>
+              </w:rPr>
+              <w:t>1 hr</w:t>
+            </w:r>
           </w:p>
         </w:tc>
         <w:tc>
@@ -13662,15 +13711,7 @@
                 <w:rFonts w:ascii="Arial" w:eastAsia="Arial" w:hAnsi="Arial" w:cs="Arial"/>
                 <w:bCs/>
               </w:rPr>
-              <w:t xml:space="preserve">Task 6: Check Whether level </w:t>
-            </w:r>
-            <w:r>
-              <w:rPr>
-                <w:rFonts w:ascii="Arial" w:eastAsia="Arial" w:hAnsi="Arial" w:cs="Arial"/>
-                <w:bCs/>
-              </w:rPr>
-              <w:lastRenderedPageBreak/>
-              <w:t>already exists</w:t>
+              <w:t>Task 6: Check Whether level already exists</w:t>
             </w:r>
           </w:p>
         </w:tc>
@@ -13699,7 +13740,6 @@
                 <w:rFonts w:ascii="Arial" w:eastAsia="Arial" w:hAnsi="Arial" w:cs="Arial"/>
                 <w:bCs/>
               </w:rPr>
-              <w:lastRenderedPageBreak/>
               <w:t>30 min</w:t>
             </w:r>
           </w:p>
@@ -13803,6 +13843,637 @@
       <w:tr>
         <w:tc>
           <w:tcPr>
+            <w:tcW w:w="3165" w:type="dxa"/>
+            <w:tcBorders>
+              <w:top w:val="single" w:sz="8" w:space="0" w:color="000000" w:themeColor="text1"/>
+              <w:left w:val="single" w:sz="8" w:space="0" w:color="000000" w:themeColor="text1"/>
+              <w:bottom w:val="single" w:sz="8" w:space="0" w:color="000000" w:themeColor="text1"/>
+              <w:right w:val="single" w:sz="8" w:space="0" w:color="000000" w:themeColor="text1"/>
+            </w:tcBorders>
+            <w:tcMar>
+              <w:top w:w="100" w:type="dxa"/>
+              <w:left w:w="100" w:type="dxa"/>
+              <w:bottom w:w="100" w:type="dxa"/>
+              <w:right w:w="100" w:type="dxa"/>
+            </w:tcMar>
+          </w:tcPr>
+          <w:p>
+            <w:pPr>
+              <w:widowControl w:val="0"/>
+              <w:spacing w:after="0" w:line="240" w:lineRule="auto"/>
+              <w:rPr>
+                <w:rFonts w:ascii="Arial" w:eastAsia="Arial" w:hAnsi="Arial" w:cs="Arial"/>
+                <w:bCs/>
+              </w:rPr>
+            </w:pPr>
+            <w:r>
+              <w:rPr>
+                <w:rFonts w:ascii="Arial" w:eastAsia="Arial" w:hAnsi="Arial" w:cs="Arial"/>
+                <w:bCs/>
+              </w:rPr>
+              <w:t>Task 7: Adapt Level Builder window to screen size</w:t>
+            </w:r>
+          </w:p>
+        </w:tc>
+        <w:tc>
+          <w:tcPr>
+            <w:tcW w:w="1461" w:type="dxa"/>
+            <w:tcBorders>
+              <w:top w:val="single" w:sz="8" w:space="0" w:color="000000" w:themeColor="text1"/>
+              <w:left w:val="single" w:sz="8" w:space="0" w:color="000000" w:themeColor="text1"/>
+              <w:bottom w:val="single" w:sz="8" w:space="0" w:color="000000" w:themeColor="text1"/>
+              <w:right w:val="single" w:sz="8" w:space="0" w:color="000000" w:themeColor="text1"/>
+            </w:tcBorders>
+          </w:tcPr>
+          <w:p>
+            <w:pPr>
+              <w:widowControl w:val="0"/>
+              <w:spacing w:after="0" w:line="240" w:lineRule="auto"/>
+              <w:rPr>
+                <w:rFonts w:ascii="Arial" w:eastAsia="Arial" w:hAnsi="Arial" w:cs="Arial"/>
+                <w:bCs/>
+              </w:rPr>
+            </w:pPr>
+            <w:r>
+              <w:rPr>
+                <w:rFonts w:ascii="Arial" w:eastAsia="Arial" w:hAnsi="Arial" w:cs="Arial"/>
+                <w:bCs/>
+              </w:rPr>
+              <w:t>2 hr</w:t>
+            </w:r>
+          </w:p>
+        </w:tc>
+        <w:tc>
+          <w:tcPr>
+            <w:tcW w:w="1462" w:type="dxa"/>
+            <w:tcBorders>
+              <w:top w:val="single" w:sz="8" w:space="0" w:color="000000" w:themeColor="text1"/>
+              <w:left w:val="single" w:sz="8" w:space="0" w:color="000000" w:themeColor="text1"/>
+              <w:bottom w:val="single" w:sz="8" w:space="0" w:color="000000" w:themeColor="text1"/>
+              <w:right w:val="single" w:sz="8" w:space="0" w:color="000000" w:themeColor="text1"/>
+            </w:tcBorders>
+            <w:tcMar>
+              <w:top w:w="100" w:type="dxa"/>
+              <w:left w:w="100" w:type="dxa"/>
+              <w:bottom w:w="100" w:type="dxa"/>
+              <w:right w:w="100" w:type="dxa"/>
+            </w:tcMar>
+          </w:tcPr>
+          <w:p>
+            <w:pPr>
+              <w:widowControl w:val="0"/>
+              <w:spacing w:after="0" w:line="240" w:lineRule="auto"/>
+              <w:rPr>
+                <w:rFonts w:ascii="Arial" w:eastAsia="Arial" w:hAnsi="Arial" w:cs="Arial"/>
+                <w:bCs/>
+              </w:rPr>
+            </w:pPr>
+            <w:r>
+              <w:rPr>
+                <w:rFonts w:ascii="Arial" w:eastAsia="Arial" w:hAnsi="Arial" w:cs="Arial"/>
+                <w:bCs/>
+              </w:rPr>
+              <w:t>3 hr</w:t>
+            </w:r>
+          </w:p>
+        </w:tc>
+        <w:tc>
+          <w:tcPr>
+            <w:tcW w:w="1462" w:type="dxa"/>
+            <w:tcBorders>
+              <w:top w:val="single" w:sz="8" w:space="0" w:color="000000" w:themeColor="text1"/>
+              <w:left w:val="single" w:sz="8" w:space="0" w:color="000000" w:themeColor="text1"/>
+              <w:bottom w:val="single" w:sz="8" w:space="0" w:color="000000" w:themeColor="text1"/>
+              <w:right w:val="single" w:sz="8" w:space="0" w:color="000000" w:themeColor="text1"/>
+            </w:tcBorders>
+          </w:tcPr>
+          <w:p>
+            <w:pPr>
+              <w:widowControl w:val="0"/>
+              <w:spacing w:after="0" w:line="240" w:lineRule="auto"/>
+              <w:rPr>
+                <w:rFonts w:ascii="Arial" w:eastAsia="Arial" w:hAnsi="Arial" w:cs="Arial"/>
+              </w:rPr>
+            </w:pPr>
+            <w:r>
+              <w:rPr>
+                <w:rFonts w:ascii="Arial" w:eastAsia="Arial" w:hAnsi="Arial" w:cs="Arial"/>
+              </w:rPr>
+              <w:t>Adrien</w:t>
+            </w:r>
+          </w:p>
+        </w:tc>
+        <w:tc>
+          <w:tcPr>
+            <w:tcW w:w="1465" w:type="dxa"/>
+            <w:tcBorders>
+              <w:top w:val="single" w:sz="8" w:space="0" w:color="000000" w:themeColor="text1"/>
+              <w:left w:val="single" w:sz="8" w:space="0" w:color="000000" w:themeColor="text1"/>
+              <w:bottom w:val="single" w:sz="8" w:space="0" w:color="000000" w:themeColor="text1"/>
+              <w:right w:val="single" w:sz="8" w:space="0" w:color="000000" w:themeColor="text1"/>
+            </w:tcBorders>
+            <w:tcMar>
+              <w:top w:w="100" w:type="dxa"/>
+              <w:left w:w="100" w:type="dxa"/>
+              <w:bottom w:w="100" w:type="dxa"/>
+              <w:right w:w="100" w:type="dxa"/>
+            </w:tcMar>
+          </w:tcPr>
+          <w:p>
+            <w:pPr>
+              <w:widowControl w:val="0"/>
+              <w:spacing w:after="0" w:line="240" w:lineRule="auto"/>
+              <w:rPr>
+                <w:rFonts w:ascii="Arial" w:eastAsia="Arial" w:hAnsi="Arial" w:cs="Arial"/>
+              </w:rPr>
+            </w:pPr>
+            <w:r>
+              <w:rPr>
+                <w:rFonts w:ascii="Arial" w:eastAsia="Arial" w:hAnsi="Arial" w:cs="Arial"/>
+              </w:rPr>
+              <w:t>Yes</w:t>
+            </w:r>
+          </w:p>
+        </w:tc>
+      </w:tr>
+      <w:tr>
+        <w:tc>
+          <w:tcPr>
+            <w:tcW w:w="3165" w:type="dxa"/>
+            <w:tcBorders>
+              <w:top w:val="single" w:sz="8" w:space="0" w:color="000000" w:themeColor="text1"/>
+              <w:left w:val="single" w:sz="8" w:space="0" w:color="000000" w:themeColor="text1"/>
+              <w:bottom w:val="single" w:sz="8" w:space="0" w:color="000000" w:themeColor="text1"/>
+              <w:right w:val="single" w:sz="8" w:space="0" w:color="000000" w:themeColor="text1"/>
+            </w:tcBorders>
+            <w:tcMar>
+              <w:top w:w="100" w:type="dxa"/>
+              <w:left w:w="100" w:type="dxa"/>
+              <w:bottom w:w="100" w:type="dxa"/>
+              <w:right w:w="100" w:type="dxa"/>
+            </w:tcMar>
+          </w:tcPr>
+          <w:p>
+            <w:pPr>
+              <w:widowControl w:val="0"/>
+              <w:spacing w:after="0" w:line="240" w:lineRule="auto"/>
+              <w:rPr>
+                <w:rFonts w:ascii="Arial" w:eastAsia="Arial" w:hAnsi="Arial" w:cs="Arial"/>
+                <w:bCs/>
+              </w:rPr>
+            </w:pPr>
+            <w:r>
+              <w:rPr>
+                <w:rFonts w:ascii="Arial" w:eastAsia="Arial" w:hAnsi="Arial" w:cs="Arial"/>
+                <w:bCs/>
+              </w:rPr>
+              <w:t xml:space="preserve">Task 8: </w:t>
+            </w:r>
+            <w:r>
+              <w:rPr>
+                <w:rFonts w:ascii="Arial" w:eastAsia="Arial" w:hAnsi="Arial" w:cs="Arial"/>
+                <w:bCs/>
+              </w:rPr>
+              <w:t>Map scrolling with mouse</w:t>
+            </w:r>
+          </w:p>
+        </w:tc>
+        <w:tc>
+          <w:tcPr>
+            <w:tcW w:w="1461" w:type="dxa"/>
+            <w:tcBorders>
+              <w:top w:val="single" w:sz="8" w:space="0" w:color="000000" w:themeColor="text1"/>
+              <w:left w:val="single" w:sz="8" w:space="0" w:color="000000" w:themeColor="text1"/>
+              <w:bottom w:val="single" w:sz="8" w:space="0" w:color="000000" w:themeColor="text1"/>
+              <w:right w:val="single" w:sz="8" w:space="0" w:color="000000" w:themeColor="text1"/>
+            </w:tcBorders>
+          </w:tcPr>
+          <w:p>
+            <w:pPr>
+              <w:widowControl w:val="0"/>
+              <w:spacing w:after="0" w:line="240" w:lineRule="auto"/>
+              <w:rPr>
+                <w:rFonts w:ascii="Arial" w:eastAsia="Arial" w:hAnsi="Arial" w:cs="Arial"/>
+                <w:bCs/>
+              </w:rPr>
+            </w:pPr>
+            <w:r>
+              <w:rPr>
+                <w:rFonts w:ascii="Arial" w:eastAsia="Arial" w:hAnsi="Arial" w:cs="Arial"/>
+                <w:bCs/>
+              </w:rPr>
+              <w:t>3 hr</w:t>
+            </w:r>
+          </w:p>
+        </w:tc>
+        <w:tc>
+          <w:tcPr>
+            <w:tcW w:w="1462" w:type="dxa"/>
+            <w:tcBorders>
+              <w:top w:val="single" w:sz="8" w:space="0" w:color="000000" w:themeColor="text1"/>
+              <w:left w:val="single" w:sz="8" w:space="0" w:color="000000" w:themeColor="text1"/>
+              <w:bottom w:val="single" w:sz="8" w:space="0" w:color="000000" w:themeColor="text1"/>
+              <w:right w:val="single" w:sz="8" w:space="0" w:color="000000" w:themeColor="text1"/>
+            </w:tcBorders>
+            <w:tcMar>
+              <w:top w:w="100" w:type="dxa"/>
+              <w:left w:w="100" w:type="dxa"/>
+              <w:bottom w:w="100" w:type="dxa"/>
+              <w:right w:w="100" w:type="dxa"/>
+            </w:tcMar>
+          </w:tcPr>
+          <w:p>
+            <w:pPr>
+              <w:widowControl w:val="0"/>
+              <w:spacing w:after="0" w:line="240" w:lineRule="auto"/>
+              <w:rPr>
+                <w:rFonts w:ascii="Arial" w:eastAsia="Arial" w:hAnsi="Arial" w:cs="Arial"/>
+                <w:bCs/>
+              </w:rPr>
+            </w:pPr>
+            <w:r>
+              <w:rPr>
+                <w:rFonts w:ascii="Arial" w:eastAsia="Arial" w:hAnsi="Arial" w:cs="Arial"/>
+                <w:bCs/>
+              </w:rPr>
+              <w:t>3 hr</w:t>
+            </w:r>
+          </w:p>
+        </w:tc>
+        <w:tc>
+          <w:tcPr>
+            <w:tcW w:w="1462" w:type="dxa"/>
+            <w:tcBorders>
+              <w:top w:val="single" w:sz="8" w:space="0" w:color="000000" w:themeColor="text1"/>
+              <w:left w:val="single" w:sz="8" w:space="0" w:color="000000" w:themeColor="text1"/>
+              <w:bottom w:val="single" w:sz="8" w:space="0" w:color="000000" w:themeColor="text1"/>
+              <w:right w:val="single" w:sz="8" w:space="0" w:color="000000" w:themeColor="text1"/>
+            </w:tcBorders>
+          </w:tcPr>
+          <w:p>
+            <w:pPr>
+              <w:widowControl w:val="0"/>
+              <w:spacing w:after="0" w:line="240" w:lineRule="auto"/>
+              <w:rPr>
+                <w:rFonts w:ascii="Arial" w:eastAsia="Arial" w:hAnsi="Arial" w:cs="Arial"/>
+              </w:rPr>
+            </w:pPr>
+            <w:r>
+              <w:rPr>
+                <w:rFonts w:ascii="Arial" w:eastAsia="Arial" w:hAnsi="Arial" w:cs="Arial"/>
+              </w:rPr>
+              <w:t>Adrien</w:t>
+            </w:r>
+          </w:p>
+        </w:tc>
+        <w:tc>
+          <w:tcPr>
+            <w:tcW w:w="1465" w:type="dxa"/>
+            <w:tcBorders>
+              <w:top w:val="single" w:sz="8" w:space="0" w:color="000000" w:themeColor="text1"/>
+              <w:left w:val="single" w:sz="8" w:space="0" w:color="000000" w:themeColor="text1"/>
+              <w:bottom w:val="single" w:sz="8" w:space="0" w:color="000000" w:themeColor="text1"/>
+              <w:right w:val="single" w:sz="8" w:space="0" w:color="000000" w:themeColor="text1"/>
+            </w:tcBorders>
+            <w:tcMar>
+              <w:top w:w="100" w:type="dxa"/>
+              <w:left w:w="100" w:type="dxa"/>
+              <w:bottom w:w="100" w:type="dxa"/>
+              <w:right w:w="100" w:type="dxa"/>
+            </w:tcMar>
+          </w:tcPr>
+          <w:p>
+            <w:pPr>
+              <w:widowControl w:val="0"/>
+              <w:spacing w:after="0" w:line="240" w:lineRule="auto"/>
+              <w:rPr>
+                <w:rFonts w:ascii="Arial" w:eastAsia="Arial" w:hAnsi="Arial" w:cs="Arial"/>
+              </w:rPr>
+            </w:pPr>
+            <w:r>
+              <w:rPr>
+                <w:rFonts w:ascii="Arial" w:eastAsia="Arial" w:hAnsi="Arial" w:cs="Arial"/>
+              </w:rPr>
+              <w:t>Yes</w:t>
+            </w:r>
+          </w:p>
+        </w:tc>
+      </w:tr>
+      <w:tr>
+        <w:tc>
+          <w:tcPr>
+            <w:tcW w:w="3165" w:type="dxa"/>
+            <w:tcBorders>
+              <w:top w:val="single" w:sz="8" w:space="0" w:color="000000" w:themeColor="text1"/>
+              <w:left w:val="single" w:sz="8" w:space="0" w:color="000000" w:themeColor="text1"/>
+              <w:bottom w:val="single" w:sz="8" w:space="0" w:color="000000" w:themeColor="text1"/>
+              <w:right w:val="single" w:sz="8" w:space="0" w:color="000000" w:themeColor="text1"/>
+            </w:tcBorders>
+            <w:tcMar>
+              <w:top w:w="100" w:type="dxa"/>
+              <w:left w:w="100" w:type="dxa"/>
+              <w:bottom w:w="100" w:type="dxa"/>
+              <w:right w:w="100" w:type="dxa"/>
+            </w:tcMar>
+          </w:tcPr>
+          <w:p>
+            <w:pPr>
+              <w:widowControl w:val="0"/>
+              <w:spacing w:after="0" w:line="240" w:lineRule="auto"/>
+              <w:rPr>
+                <w:rFonts w:ascii="Arial" w:eastAsia="Arial" w:hAnsi="Arial" w:cs="Arial"/>
+                <w:bCs/>
+              </w:rPr>
+            </w:pPr>
+            <w:r>
+              <w:rPr>
+                <w:rFonts w:ascii="Arial" w:eastAsia="Arial" w:hAnsi="Arial" w:cs="Arial"/>
+                <w:bCs/>
+              </w:rPr>
+              <w:t>Task 9: UCS waypoint automatic calculation</w:t>
+            </w:r>
+          </w:p>
+        </w:tc>
+        <w:tc>
+          <w:tcPr>
+            <w:tcW w:w="1461" w:type="dxa"/>
+            <w:tcBorders>
+              <w:top w:val="single" w:sz="8" w:space="0" w:color="000000" w:themeColor="text1"/>
+              <w:left w:val="single" w:sz="8" w:space="0" w:color="000000" w:themeColor="text1"/>
+              <w:bottom w:val="single" w:sz="8" w:space="0" w:color="000000" w:themeColor="text1"/>
+              <w:right w:val="single" w:sz="8" w:space="0" w:color="000000" w:themeColor="text1"/>
+            </w:tcBorders>
+          </w:tcPr>
+          <w:p>
+            <w:pPr>
+              <w:widowControl w:val="0"/>
+              <w:spacing w:after="0" w:line="240" w:lineRule="auto"/>
+              <w:rPr>
+                <w:rFonts w:ascii="Arial" w:eastAsia="Arial" w:hAnsi="Arial" w:cs="Arial"/>
+                <w:bCs/>
+              </w:rPr>
+            </w:pPr>
+            <w:r>
+              <w:rPr>
+                <w:rFonts w:ascii="Arial" w:eastAsia="Arial" w:hAnsi="Arial" w:cs="Arial"/>
+                <w:bCs/>
+              </w:rPr>
+              <w:t>1 hr</w:t>
+            </w:r>
+          </w:p>
+        </w:tc>
+        <w:tc>
+          <w:tcPr>
+            <w:tcW w:w="1462" w:type="dxa"/>
+            <w:tcBorders>
+              <w:top w:val="single" w:sz="8" w:space="0" w:color="000000" w:themeColor="text1"/>
+              <w:left w:val="single" w:sz="8" w:space="0" w:color="000000" w:themeColor="text1"/>
+              <w:bottom w:val="single" w:sz="8" w:space="0" w:color="000000" w:themeColor="text1"/>
+              <w:right w:val="single" w:sz="8" w:space="0" w:color="000000" w:themeColor="text1"/>
+            </w:tcBorders>
+            <w:tcMar>
+              <w:top w:w="100" w:type="dxa"/>
+              <w:left w:w="100" w:type="dxa"/>
+              <w:bottom w:w="100" w:type="dxa"/>
+              <w:right w:w="100" w:type="dxa"/>
+            </w:tcMar>
+          </w:tcPr>
+          <w:p>
+            <w:pPr>
+              <w:widowControl w:val="0"/>
+              <w:spacing w:after="0" w:line="240" w:lineRule="auto"/>
+              <w:rPr>
+                <w:rFonts w:ascii="Arial" w:eastAsia="Arial" w:hAnsi="Arial" w:cs="Arial"/>
+                <w:bCs/>
+              </w:rPr>
+            </w:pPr>
+            <w:r>
+              <w:rPr>
+                <w:rFonts w:ascii="Arial" w:eastAsia="Arial" w:hAnsi="Arial" w:cs="Arial"/>
+                <w:bCs/>
+              </w:rPr>
+              <w:t>2 hr</w:t>
+            </w:r>
+          </w:p>
+        </w:tc>
+        <w:tc>
+          <w:tcPr>
+            <w:tcW w:w="1462" w:type="dxa"/>
+            <w:tcBorders>
+              <w:top w:val="single" w:sz="8" w:space="0" w:color="000000" w:themeColor="text1"/>
+              <w:left w:val="single" w:sz="8" w:space="0" w:color="000000" w:themeColor="text1"/>
+              <w:bottom w:val="single" w:sz="8" w:space="0" w:color="000000" w:themeColor="text1"/>
+              <w:right w:val="single" w:sz="8" w:space="0" w:color="000000" w:themeColor="text1"/>
+            </w:tcBorders>
+          </w:tcPr>
+          <w:p>
+            <w:pPr>
+              <w:widowControl w:val="0"/>
+              <w:spacing w:after="0" w:line="240" w:lineRule="auto"/>
+              <w:rPr>
+                <w:rFonts w:ascii="Arial" w:eastAsia="Arial" w:hAnsi="Arial" w:cs="Arial"/>
+              </w:rPr>
+            </w:pPr>
+            <w:r>
+              <w:rPr>
+                <w:rFonts w:ascii="Arial" w:eastAsia="Arial" w:hAnsi="Arial" w:cs="Arial"/>
+              </w:rPr>
+              <w:t>Adrien</w:t>
+            </w:r>
+          </w:p>
+        </w:tc>
+        <w:tc>
+          <w:tcPr>
+            <w:tcW w:w="1465" w:type="dxa"/>
+            <w:tcBorders>
+              <w:top w:val="single" w:sz="8" w:space="0" w:color="000000" w:themeColor="text1"/>
+              <w:left w:val="single" w:sz="8" w:space="0" w:color="000000" w:themeColor="text1"/>
+              <w:bottom w:val="single" w:sz="8" w:space="0" w:color="000000" w:themeColor="text1"/>
+              <w:right w:val="single" w:sz="8" w:space="0" w:color="000000" w:themeColor="text1"/>
+            </w:tcBorders>
+            <w:tcMar>
+              <w:top w:w="100" w:type="dxa"/>
+              <w:left w:w="100" w:type="dxa"/>
+              <w:bottom w:w="100" w:type="dxa"/>
+              <w:right w:w="100" w:type="dxa"/>
+            </w:tcMar>
+          </w:tcPr>
+          <w:p>
+            <w:pPr>
+              <w:widowControl w:val="0"/>
+              <w:spacing w:after="0" w:line="240" w:lineRule="auto"/>
+              <w:rPr>
+                <w:rFonts w:ascii="Arial" w:eastAsia="Arial" w:hAnsi="Arial" w:cs="Arial"/>
+              </w:rPr>
+            </w:pPr>
+            <w:r>
+              <w:rPr>
+                <w:rFonts w:ascii="Arial" w:eastAsia="Arial" w:hAnsi="Arial" w:cs="Arial"/>
+              </w:rPr>
+              <w:t>Yes</w:t>
+            </w:r>
+          </w:p>
+        </w:tc>
+      </w:tr>
+      <w:tr>
+        <w:tc>
+          <w:tcPr>
+            <w:tcW w:w="3165" w:type="dxa"/>
+            <w:tcBorders>
+              <w:top w:val="single" w:sz="8" w:space="0" w:color="000000" w:themeColor="text1"/>
+              <w:left w:val="single" w:sz="8" w:space="0" w:color="000000" w:themeColor="text1"/>
+              <w:bottom w:val="single" w:sz="8" w:space="0" w:color="000000" w:themeColor="text1"/>
+              <w:right w:val="single" w:sz="8" w:space="0" w:color="000000" w:themeColor="text1"/>
+            </w:tcBorders>
+            <w:tcMar>
+              <w:top w:w="100" w:type="dxa"/>
+              <w:left w:w="100" w:type="dxa"/>
+              <w:bottom w:w="100" w:type="dxa"/>
+              <w:right w:w="100" w:type="dxa"/>
+            </w:tcMar>
+          </w:tcPr>
+          <w:p>
+            <w:pPr>
+              <w:widowControl w:val="0"/>
+              <w:spacing w:after="0" w:line="240" w:lineRule="auto"/>
+              <w:rPr>
+                <w:rFonts w:ascii="Arial" w:eastAsia="Arial" w:hAnsi="Arial" w:cs="Arial"/>
+                <w:bCs/>
+              </w:rPr>
+            </w:pPr>
+            <w:r>
+              <w:rPr>
+                <w:rFonts w:ascii="Arial" w:eastAsia="Arial" w:hAnsi="Arial" w:cs="Arial"/>
+                <w:bCs/>
+              </w:rPr>
+              <w:t>Task 10: pre-calculation of UCS Pathfinding on save</w:t>
+            </w:r>
+          </w:p>
+        </w:tc>
+        <w:tc>
+          <w:tcPr>
+            <w:tcW w:w="1461" w:type="dxa"/>
+            <w:tcBorders>
+              <w:top w:val="single" w:sz="8" w:space="0" w:color="000000" w:themeColor="text1"/>
+              <w:left w:val="single" w:sz="8" w:space="0" w:color="000000" w:themeColor="text1"/>
+              <w:bottom w:val="single" w:sz="8" w:space="0" w:color="000000" w:themeColor="text1"/>
+              <w:right w:val="single" w:sz="8" w:space="0" w:color="000000" w:themeColor="text1"/>
+            </w:tcBorders>
+          </w:tcPr>
+          <w:p>
+            <w:pPr>
+              <w:widowControl w:val="0"/>
+              <w:spacing w:after="0" w:line="240" w:lineRule="auto"/>
+              <w:rPr>
+                <w:rFonts w:ascii="Arial" w:eastAsia="Arial" w:hAnsi="Arial" w:cs="Arial"/>
+                <w:bCs/>
+              </w:rPr>
+            </w:pPr>
+            <w:r>
+              <w:rPr>
+                <w:rFonts w:ascii="Arial" w:eastAsia="Arial" w:hAnsi="Arial" w:cs="Arial"/>
+                <w:bCs/>
+              </w:rPr>
+              <w:t>2 hr</w:t>
+            </w:r>
+          </w:p>
+        </w:tc>
+        <w:tc>
+          <w:tcPr>
+            <w:tcW w:w="1462" w:type="dxa"/>
+            <w:tcBorders>
+              <w:top w:val="single" w:sz="8" w:space="0" w:color="000000" w:themeColor="text1"/>
+              <w:left w:val="single" w:sz="8" w:space="0" w:color="000000" w:themeColor="text1"/>
+              <w:bottom w:val="single" w:sz="8" w:space="0" w:color="000000" w:themeColor="text1"/>
+              <w:right w:val="single" w:sz="8" w:space="0" w:color="000000" w:themeColor="text1"/>
+            </w:tcBorders>
+            <w:tcMar>
+              <w:top w:w="100" w:type="dxa"/>
+              <w:left w:w="100" w:type="dxa"/>
+              <w:bottom w:w="100" w:type="dxa"/>
+              <w:right w:w="100" w:type="dxa"/>
+            </w:tcMar>
+          </w:tcPr>
+          <w:p>
+            <w:pPr>
+              <w:widowControl w:val="0"/>
+              <w:spacing w:after="0" w:line="240" w:lineRule="auto"/>
+              <w:rPr>
+                <w:rFonts w:ascii="Arial" w:eastAsia="Arial" w:hAnsi="Arial" w:cs="Arial"/>
+                <w:bCs/>
+              </w:rPr>
+            </w:pPr>
+            <w:r>
+              <w:rPr>
+                <w:rFonts w:ascii="Arial" w:eastAsia="Arial" w:hAnsi="Arial" w:cs="Arial"/>
+                <w:bCs/>
+              </w:rPr>
+              <w:t>3 hr</w:t>
+            </w:r>
+          </w:p>
+        </w:tc>
+        <w:tc>
+          <w:tcPr>
+            <w:tcW w:w="1462" w:type="dxa"/>
+            <w:tcBorders>
+              <w:top w:val="single" w:sz="8" w:space="0" w:color="000000" w:themeColor="text1"/>
+              <w:left w:val="single" w:sz="8" w:space="0" w:color="000000" w:themeColor="text1"/>
+              <w:bottom w:val="single" w:sz="8" w:space="0" w:color="000000" w:themeColor="text1"/>
+              <w:right w:val="single" w:sz="8" w:space="0" w:color="000000" w:themeColor="text1"/>
+            </w:tcBorders>
+          </w:tcPr>
+          <w:p>
+            <w:pPr>
+              <w:widowControl w:val="0"/>
+              <w:spacing w:after="0" w:line="240" w:lineRule="auto"/>
+              <w:rPr>
+                <w:rFonts w:ascii="Arial" w:eastAsia="Arial" w:hAnsi="Arial" w:cs="Arial"/>
+              </w:rPr>
+            </w:pPr>
+            <w:r>
+              <w:rPr>
+                <w:rFonts w:ascii="Arial" w:eastAsia="Arial" w:hAnsi="Arial" w:cs="Arial"/>
+              </w:rPr>
+              <w:t>Adrien</w:t>
+            </w:r>
+          </w:p>
+        </w:tc>
+        <w:tc>
+          <w:tcPr>
+            <w:tcW w:w="1465" w:type="dxa"/>
+            <w:tcBorders>
+              <w:top w:val="single" w:sz="8" w:space="0" w:color="000000" w:themeColor="text1"/>
+              <w:left w:val="single" w:sz="8" w:space="0" w:color="000000" w:themeColor="text1"/>
+              <w:bottom w:val="single" w:sz="8" w:space="0" w:color="000000" w:themeColor="text1"/>
+              <w:right w:val="single" w:sz="8" w:space="0" w:color="000000" w:themeColor="text1"/>
+            </w:tcBorders>
+            <w:tcMar>
+              <w:top w:w="100" w:type="dxa"/>
+              <w:left w:w="100" w:type="dxa"/>
+              <w:bottom w:w="100" w:type="dxa"/>
+              <w:right w:w="100" w:type="dxa"/>
+            </w:tcMar>
+          </w:tcPr>
+          <w:p>
+            <w:pPr>
+              <w:widowControl w:val="0"/>
+              <w:spacing w:after="0" w:line="240" w:lineRule="auto"/>
+              <w:rPr>
+                <w:rFonts w:ascii="Arial" w:eastAsia="Arial" w:hAnsi="Arial" w:cs="Arial"/>
+              </w:rPr>
+            </w:pPr>
+            <w:r>
+              <w:rPr>
+                <w:rFonts w:ascii="Arial" w:eastAsia="Arial" w:hAnsi="Arial" w:cs="Arial"/>
+              </w:rPr>
+              <w:t>Yes</w:t>
+            </w:r>
+          </w:p>
+        </w:tc>
+      </w:tr>
+      <w:tr>
+        <w:tc>
+          <w:tcPr>
             <w:tcW w:w="9015" w:type="dxa"/>
             <w:gridSpan w:val="5"/>
             <w:tcBorders>
@@ -13899,61 +14570,43 @@
                 <w:rFonts w:ascii="Arial" w:eastAsia="Arial" w:hAnsi="Arial" w:cs="Arial"/>
                 <w:bCs/>
               </w:rPr>
-              <w:t xml:space="preserve">2 </w:t>
-            </w:r>
-            <w:proofErr w:type="spellStart"/>
-            <w:r>
-              <w:rPr>
-                <w:rFonts w:ascii="Arial" w:eastAsia="Arial" w:hAnsi="Arial" w:cs="Arial"/>
-                <w:bCs/>
-              </w:rPr>
-              <w:t>hr</w:t>
-            </w:r>
-            <w:proofErr w:type="spellEnd"/>
-          </w:p>
-        </w:tc>
-        <w:tc>
-          <w:tcPr>
-            <w:tcW w:w="1462" w:type="dxa"/>
-            <w:tcBorders>
-              <w:top w:val="single" w:sz="8" w:space="0" w:color="000000" w:themeColor="text1"/>
-              <w:left w:val="single" w:sz="8" w:space="0" w:color="000000" w:themeColor="text1"/>
-              <w:bottom w:val="single" w:sz="8" w:space="0" w:color="000000" w:themeColor="text1"/>
-              <w:right w:val="single" w:sz="8" w:space="0" w:color="000000" w:themeColor="text1"/>
-            </w:tcBorders>
-            <w:tcMar>
-              <w:top w:w="100" w:type="dxa"/>
-              <w:left w:w="100" w:type="dxa"/>
-              <w:bottom w:w="100" w:type="dxa"/>
-              <w:right w:w="100" w:type="dxa"/>
-            </w:tcMar>
-            <w:hideMark/>
-          </w:tcPr>
-          <w:p>
-            <w:pPr>
-              <w:widowControl w:val="0"/>
-              <w:spacing w:after="0" w:line="240" w:lineRule="auto"/>
-              <w:rPr>
-                <w:rFonts w:ascii="Arial" w:eastAsia="Arial" w:hAnsi="Arial" w:cs="Arial"/>
-                <w:bCs/>
-              </w:rPr>
-            </w:pPr>
-            <w:r>
-              <w:rPr>
-                <w:rFonts w:ascii="Arial" w:eastAsia="Arial" w:hAnsi="Arial" w:cs="Arial"/>
-                <w:bCs/>
-              </w:rPr>
-              <w:t xml:space="preserve">3 </w:t>
-            </w:r>
-            <w:proofErr w:type="spellStart"/>
-            <w:r>
-              <w:rPr>
-                <w:rFonts w:ascii="Arial" w:eastAsia="Arial" w:hAnsi="Arial" w:cs="Arial"/>
-                <w:bCs/>
-              </w:rPr>
-              <w:t>hr</w:t>
-            </w:r>
-            <w:proofErr w:type="spellEnd"/>
+              <w:t>2 hr</w:t>
+            </w:r>
+          </w:p>
+        </w:tc>
+        <w:tc>
+          <w:tcPr>
+            <w:tcW w:w="1462" w:type="dxa"/>
+            <w:tcBorders>
+              <w:top w:val="single" w:sz="8" w:space="0" w:color="000000" w:themeColor="text1"/>
+              <w:left w:val="single" w:sz="8" w:space="0" w:color="000000" w:themeColor="text1"/>
+              <w:bottom w:val="single" w:sz="8" w:space="0" w:color="000000" w:themeColor="text1"/>
+              <w:right w:val="single" w:sz="8" w:space="0" w:color="000000" w:themeColor="text1"/>
+            </w:tcBorders>
+            <w:tcMar>
+              <w:top w:w="100" w:type="dxa"/>
+              <w:left w:w="100" w:type="dxa"/>
+              <w:bottom w:w="100" w:type="dxa"/>
+              <w:right w:w="100" w:type="dxa"/>
+            </w:tcMar>
+            <w:hideMark/>
+          </w:tcPr>
+          <w:p>
+            <w:pPr>
+              <w:widowControl w:val="0"/>
+              <w:spacing w:after="0" w:line="240" w:lineRule="auto"/>
+              <w:rPr>
+                <w:rFonts w:ascii="Arial" w:eastAsia="Arial" w:hAnsi="Arial" w:cs="Arial"/>
+                <w:bCs/>
+              </w:rPr>
+            </w:pPr>
+            <w:r>
+              <w:rPr>
+                <w:rFonts w:ascii="Arial" w:eastAsia="Arial" w:hAnsi="Arial" w:cs="Arial"/>
+                <w:bCs/>
+              </w:rPr>
+              <w:t>3 hr</w:t>
+            </w:r>
           </w:p>
         </w:tc>
         <w:tc>
@@ -14082,61 +14735,43 @@
                 <w:rFonts w:ascii="Arial" w:eastAsia="Arial" w:hAnsi="Arial" w:cs="Arial"/>
                 <w:bCs/>
               </w:rPr>
-              <w:t xml:space="preserve">3 </w:t>
-            </w:r>
-            <w:proofErr w:type="spellStart"/>
-            <w:r>
-              <w:rPr>
-                <w:rFonts w:ascii="Arial" w:eastAsia="Arial" w:hAnsi="Arial" w:cs="Arial"/>
-                <w:bCs/>
-              </w:rPr>
-              <w:t>hr</w:t>
-            </w:r>
-            <w:proofErr w:type="spellEnd"/>
-          </w:p>
-        </w:tc>
-        <w:tc>
-          <w:tcPr>
-            <w:tcW w:w="1462" w:type="dxa"/>
-            <w:tcBorders>
-              <w:top w:val="single" w:sz="8" w:space="0" w:color="000000" w:themeColor="text1"/>
-              <w:left w:val="single" w:sz="8" w:space="0" w:color="000000" w:themeColor="text1"/>
-              <w:bottom w:val="single" w:sz="8" w:space="0" w:color="000000" w:themeColor="text1"/>
-              <w:right w:val="single" w:sz="8" w:space="0" w:color="000000" w:themeColor="text1"/>
-            </w:tcBorders>
-            <w:tcMar>
-              <w:top w:w="100" w:type="dxa"/>
-              <w:left w:w="100" w:type="dxa"/>
-              <w:bottom w:w="100" w:type="dxa"/>
-              <w:right w:w="100" w:type="dxa"/>
-            </w:tcMar>
-            <w:hideMark/>
-          </w:tcPr>
-          <w:p>
-            <w:pPr>
-              <w:widowControl w:val="0"/>
-              <w:spacing w:after="0" w:line="240" w:lineRule="auto"/>
-              <w:rPr>
-                <w:rFonts w:ascii="Arial" w:eastAsia="Arial" w:hAnsi="Arial" w:cs="Arial"/>
-                <w:bCs/>
-              </w:rPr>
-            </w:pPr>
-            <w:r>
-              <w:rPr>
-                <w:rFonts w:ascii="Arial" w:eastAsia="Arial" w:hAnsi="Arial" w:cs="Arial"/>
-                <w:bCs/>
-              </w:rPr>
-              <w:t xml:space="preserve">5 </w:t>
-            </w:r>
-            <w:proofErr w:type="spellStart"/>
-            <w:r>
-              <w:rPr>
-                <w:rFonts w:ascii="Arial" w:eastAsia="Arial" w:hAnsi="Arial" w:cs="Arial"/>
-                <w:bCs/>
-              </w:rPr>
-              <w:t>hr</w:t>
-            </w:r>
-            <w:proofErr w:type="spellEnd"/>
+              <w:t>3 hr</w:t>
+            </w:r>
+          </w:p>
+        </w:tc>
+        <w:tc>
+          <w:tcPr>
+            <w:tcW w:w="1462" w:type="dxa"/>
+            <w:tcBorders>
+              <w:top w:val="single" w:sz="8" w:space="0" w:color="000000" w:themeColor="text1"/>
+              <w:left w:val="single" w:sz="8" w:space="0" w:color="000000" w:themeColor="text1"/>
+              <w:bottom w:val="single" w:sz="8" w:space="0" w:color="000000" w:themeColor="text1"/>
+              <w:right w:val="single" w:sz="8" w:space="0" w:color="000000" w:themeColor="text1"/>
+            </w:tcBorders>
+            <w:tcMar>
+              <w:top w:w="100" w:type="dxa"/>
+              <w:left w:w="100" w:type="dxa"/>
+              <w:bottom w:w="100" w:type="dxa"/>
+              <w:right w:w="100" w:type="dxa"/>
+            </w:tcMar>
+            <w:hideMark/>
+          </w:tcPr>
+          <w:p>
+            <w:pPr>
+              <w:widowControl w:val="0"/>
+              <w:spacing w:after="0" w:line="240" w:lineRule="auto"/>
+              <w:rPr>
+                <w:rFonts w:ascii="Arial" w:eastAsia="Arial" w:hAnsi="Arial" w:cs="Arial"/>
+                <w:bCs/>
+              </w:rPr>
+            </w:pPr>
+            <w:r>
+              <w:rPr>
+                <w:rFonts w:ascii="Arial" w:eastAsia="Arial" w:hAnsi="Arial" w:cs="Arial"/>
+                <w:bCs/>
+              </w:rPr>
+              <w:t>5 hr</w:t>
+            </w:r>
           </w:p>
         </w:tc>
         <w:tc>
@@ -14422,61 +15057,43 @@
                 <w:rFonts w:ascii="Arial" w:eastAsia="Arial" w:hAnsi="Arial" w:cs="Arial"/>
                 <w:bCs/>
               </w:rPr>
-              <w:t xml:space="preserve">1 </w:t>
-            </w:r>
-            <w:proofErr w:type="spellStart"/>
-            <w:r>
-              <w:rPr>
-                <w:rFonts w:ascii="Arial" w:eastAsia="Arial" w:hAnsi="Arial" w:cs="Arial"/>
-                <w:bCs/>
-              </w:rPr>
-              <w:t>hr</w:t>
-            </w:r>
-            <w:proofErr w:type="spellEnd"/>
-          </w:p>
-        </w:tc>
-        <w:tc>
-          <w:tcPr>
-            <w:tcW w:w="1462" w:type="dxa"/>
-            <w:tcBorders>
-              <w:top w:val="single" w:sz="8" w:space="0" w:color="000000" w:themeColor="text1"/>
-              <w:left w:val="single" w:sz="8" w:space="0" w:color="000000" w:themeColor="text1"/>
-              <w:bottom w:val="single" w:sz="8" w:space="0" w:color="000000" w:themeColor="text1"/>
-              <w:right w:val="single" w:sz="8" w:space="0" w:color="000000" w:themeColor="text1"/>
-            </w:tcBorders>
-            <w:tcMar>
-              <w:top w:w="100" w:type="dxa"/>
-              <w:left w:w="100" w:type="dxa"/>
-              <w:bottom w:w="100" w:type="dxa"/>
-              <w:right w:w="100" w:type="dxa"/>
-            </w:tcMar>
-            <w:hideMark/>
-          </w:tcPr>
-          <w:p>
-            <w:pPr>
-              <w:widowControl w:val="0"/>
-              <w:spacing w:after="0" w:line="240" w:lineRule="auto"/>
-              <w:rPr>
-                <w:rFonts w:ascii="Arial" w:eastAsia="Arial" w:hAnsi="Arial" w:cs="Arial"/>
-                <w:bCs/>
-              </w:rPr>
-            </w:pPr>
-            <w:r>
-              <w:rPr>
-                <w:rFonts w:ascii="Arial" w:eastAsia="Arial" w:hAnsi="Arial" w:cs="Arial"/>
-                <w:bCs/>
-              </w:rPr>
-              <w:t xml:space="preserve">1 </w:t>
-            </w:r>
-            <w:proofErr w:type="spellStart"/>
-            <w:r>
-              <w:rPr>
-                <w:rFonts w:ascii="Arial" w:eastAsia="Arial" w:hAnsi="Arial" w:cs="Arial"/>
-                <w:bCs/>
-              </w:rPr>
-              <w:t>hr</w:t>
-            </w:r>
-            <w:proofErr w:type="spellEnd"/>
+              <w:t>1 hr</w:t>
+            </w:r>
+          </w:p>
+        </w:tc>
+        <w:tc>
+          <w:tcPr>
+            <w:tcW w:w="1462" w:type="dxa"/>
+            <w:tcBorders>
+              <w:top w:val="single" w:sz="8" w:space="0" w:color="000000" w:themeColor="text1"/>
+              <w:left w:val="single" w:sz="8" w:space="0" w:color="000000" w:themeColor="text1"/>
+              <w:bottom w:val="single" w:sz="8" w:space="0" w:color="000000" w:themeColor="text1"/>
+              <w:right w:val="single" w:sz="8" w:space="0" w:color="000000" w:themeColor="text1"/>
+            </w:tcBorders>
+            <w:tcMar>
+              <w:top w:w="100" w:type="dxa"/>
+              <w:left w:w="100" w:type="dxa"/>
+              <w:bottom w:w="100" w:type="dxa"/>
+              <w:right w:w="100" w:type="dxa"/>
+            </w:tcMar>
+            <w:hideMark/>
+          </w:tcPr>
+          <w:p>
+            <w:pPr>
+              <w:widowControl w:val="0"/>
+              <w:spacing w:after="0" w:line="240" w:lineRule="auto"/>
+              <w:rPr>
+                <w:rFonts w:ascii="Arial" w:eastAsia="Arial" w:hAnsi="Arial" w:cs="Arial"/>
+                <w:bCs/>
+              </w:rPr>
+            </w:pPr>
+            <w:r>
+              <w:rPr>
+                <w:rFonts w:ascii="Arial" w:eastAsia="Arial" w:hAnsi="Arial" w:cs="Arial"/>
+                <w:bCs/>
+              </w:rPr>
+              <w:t>1 hr</w:t>
+            </w:r>
           </w:p>
         </w:tc>
         <w:tc>
@@ -14572,7 +15189,21 @@
                 <w:rFonts w:ascii="Arial" w:eastAsia="Arial" w:hAnsi="Arial" w:cs="Arial"/>
                 <w:bCs/>
               </w:rPr>
-              <w:t>Task 5: When last level is complete trigger win</w:t>
+              <w:t xml:space="preserve">Task 5: When </w:t>
+            </w:r>
+            <w:r>
+              <w:rPr>
+                <w:rFonts w:ascii="Arial" w:eastAsia="Arial" w:hAnsi="Arial" w:cs="Arial"/>
+                <w:bCs/>
+              </w:rPr>
+              <w:t xml:space="preserve">the </w:t>
+            </w:r>
+            <w:r>
+              <w:rPr>
+                <w:rFonts w:ascii="Arial" w:eastAsia="Arial" w:hAnsi="Arial" w:cs="Arial"/>
+                <w:bCs/>
+              </w:rPr>
+              <w:t>last level is complete trigger win</w:t>
             </w:r>
           </w:p>
         </w:tc>
@@ -14760,60 +15391,42 @@
                 <w:rFonts w:ascii="Arial" w:eastAsia="Arial" w:hAnsi="Arial" w:cs="Arial"/>
                 <w:bCs/>
               </w:rPr>
-              <w:t xml:space="preserve">2 </w:t>
-            </w:r>
-            <w:proofErr w:type="spellStart"/>
-            <w:r>
-              <w:rPr>
-                <w:rFonts w:ascii="Arial" w:eastAsia="Arial" w:hAnsi="Arial" w:cs="Arial"/>
-                <w:bCs/>
-              </w:rPr>
-              <w:t>hr</w:t>
-            </w:r>
-            <w:proofErr w:type="spellEnd"/>
-          </w:p>
-        </w:tc>
-        <w:tc>
-          <w:tcPr>
-            <w:tcW w:w="1462" w:type="dxa"/>
-            <w:tcBorders>
-              <w:top w:val="single" w:sz="8" w:space="0" w:color="000000" w:themeColor="text1"/>
-              <w:left w:val="single" w:sz="8" w:space="0" w:color="000000" w:themeColor="text1"/>
-              <w:bottom w:val="single" w:sz="8" w:space="0" w:color="000000" w:themeColor="text1"/>
-              <w:right w:val="single" w:sz="8" w:space="0" w:color="000000" w:themeColor="text1"/>
-            </w:tcBorders>
-            <w:tcMar>
-              <w:top w:w="100" w:type="dxa"/>
-              <w:left w:w="100" w:type="dxa"/>
-              <w:bottom w:w="100" w:type="dxa"/>
-              <w:right w:w="100" w:type="dxa"/>
-            </w:tcMar>
-          </w:tcPr>
-          <w:p>
-            <w:pPr>
-              <w:widowControl w:val="0"/>
-              <w:spacing w:after="0" w:line="240" w:lineRule="auto"/>
-              <w:rPr>
-                <w:rFonts w:ascii="Arial" w:eastAsia="Arial" w:hAnsi="Arial" w:cs="Arial"/>
-                <w:bCs/>
-              </w:rPr>
-            </w:pPr>
-            <w:r>
-              <w:rPr>
-                <w:rFonts w:ascii="Arial" w:eastAsia="Arial" w:hAnsi="Arial" w:cs="Arial"/>
-                <w:bCs/>
-              </w:rPr>
-              <w:t xml:space="preserve">2 </w:t>
-            </w:r>
-            <w:proofErr w:type="spellStart"/>
-            <w:r>
-              <w:rPr>
-                <w:rFonts w:ascii="Arial" w:eastAsia="Arial" w:hAnsi="Arial" w:cs="Arial"/>
-                <w:bCs/>
-              </w:rPr>
-              <w:t>hr</w:t>
-            </w:r>
-            <w:proofErr w:type="spellEnd"/>
+              <w:t>2 hr</w:t>
+            </w:r>
+          </w:p>
+        </w:tc>
+        <w:tc>
+          <w:tcPr>
+            <w:tcW w:w="1462" w:type="dxa"/>
+            <w:tcBorders>
+              <w:top w:val="single" w:sz="8" w:space="0" w:color="000000" w:themeColor="text1"/>
+              <w:left w:val="single" w:sz="8" w:space="0" w:color="000000" w:themeColor="text1"/>
+              <w:bottom w:val="single" w:sz="8" w:space="0" w:color="000000" w:themeColor="text1"/>
+              <w:right w:val="single" w:sz="8" w:space="0" w:color="000000" w:themeColor="text1"/>
+            </w:tcBorders>
+            <w:tcMar>
+              <w:top w:w="100" w:type="dxa"/>
+              <w:left w:w="100" w:type="dxa"/>
+              <w:bottom w:w="100" w:type="dxa"/>
+              <w:right w:w="100" w:type="dxa"/>
+            </w:tcMar>
+          </w:tcPr>
+          <w:p>
+            <w:pPr>
+              <w:widowControl w:val="0"/>
+              <w:spacing w:after="0" w:line="240" w:lineRule="auto"/>
+              <w:rPr>
+                <w:rFonts w:ascii="Arial" w:eastAsia="Arial" w:hAnsi="Arial" w:cs="Arial"/>
+                <w:bCs/>
+              </w:rPr>
+            </w:pPr>
+            <w:r>
+              <w:rPr>
+                <w:rFonts w:ascii="Arial" w:eastAsia="Arial" w:hAnsi="Arial" w:cs="Arial"/>
+                <w:bCs/>
+              </w:rPr>
+              <w:t>2 hr</w:t>
+            </w:r>
           </w:p>
         </w:tc>
         <w:tc>
@@ -14938,6 +15551,27 @@
                 <w:bCs/>
               </w:rPr>
             </w:pPr>
+            <w:r>
+              <w:rPr>
+                <w:rFonts w:ascii="Arial" w:eastAsia="Arial" w:hAnsi="Arial" w:cs="Arial"/>
+                <w:bCs/>
+              </w:rPr>
+              <w:t>Task 1: add growling sound</w:t>
+            </w:r>
+            <w:r>
+              <w:rPr>
+                <w:rFonts w:ascii="Arial" w:eastAsia="Arial" w:hAnsi="Arial" w:cs="Arial"/>
+                <w:bCs/>
+              </w:rPr>
+              <w:t>s</w:t>
+            </w:r>
+            <w:r>
+              <w:rPr>
+                <w:rFonts w:ascii="Arial" w:eastAsia="Arial" w:hAnsi="Arial" w:cs="Arial"/>
+                <w:bCs/>
+              </w:rPr>
+              <w:t xml:space="preserve"> for zombies</w:t>
+            </w:r>
           </w:p>
         </w:tc>
         <w:tc>
@@ -14959,53 +15593,73 @@
                 <w:bCs/>
               </w:rPr>
             </w:pPr>
-          </w:p>
-        </w:tc>
-        <w:tc>
-          <w:tcPr>
-            <w:tcW w:w="1462" w:type="dxa"/>
-            <w:tcBorders>
-              <w:top w:val="single" w:sz="8" w:space="0" w:color="000000" w:themeColor="text1"/>
-              <w:left w:val="single" w:sz="8" w:space="0" w:color="000000" w:themeColor="text1"/>
-              <w:bottom w:val="single" w:sz="8" w:space="0" w:color="000000" w:themeColor="text1"/>
-              <w:right w:val="single" w:sz="8" w:space="0" w:color="000000" w:themeColor="text1"/>
-            </w:tcBorders>
-            <w:tcMar>
-              <w:top w:w="100" w:type="dxa"/>
-              <w:left w:w="100" w:type="dxa"/>
-              <w:bottom w:w="100" w:type="dxa"/>
-              <w:right w:w="100" w:type="dxa"/>
-            </w:tcMar>
-          </w:tcPr>
-          <w:p>
-            <w:pPr>
-              <w:widowControl w:val="0"/>
-              <w:spacing w:after="0" w:line="240" w:lineRule="auto"/>
-              <w:rPr>
-                <w:rFonts w:ascii="Arial" w:eastAsia="Arial" w:hAnsi="Arial" w:cs="Arial"/>
-                <w:bCs/>
-              </w:rPr>
-            </w:pPr>
-          </w:p>
-        </w:tc>
-        <w:tc>
-          <w:tcPr>
-            <w:tcW w:w="1462" w:type="dxa"/>
-            <w:tcBorders>
-              <w:top w:val="single" w:sz="8" w:space="0" w:color="000000" w:themeColor="text1"/>
-              <w:left w:val="single" w:sz="8" w:space="0" w:color="000000" w:themeColor="text1"/>
-              <w:bottom w:val="single" w:sz="8" w:space="0" w:color="000000" w:themeColor="text1"/>
-              <w:right w:val="single" w:sz="8" w:space="0" w:color="000000" w:themeColor="text1"/>
-            </w:tcBorders>
-          </w:tcPr>
-          <w:p>
-            <w:pPr>
-              <w:widowControl w:val="0"/>
-              <w:spacing w:after="0" w:line="240" w:lineRule="auto"/>
-              <w:rPr>
-                <w:rFonts w:ascii="Arial" w:eastAsia="Arial" w:hAnsi="Arial" w:cs="Arial"/>
-              </w:rPr>
-            </w:pPr>
+            <w:r>
+              <w:rPr>
+                <w:rFonts w:ascii="Arial" w:eastAsia="Arial" w:hAnsi="Arial" w:cs="Arial"/>
+                <w:bCs/>
+              </w:rPr>
+              <w:t>30 min</w:t>
+            </w:r>
+          </w:p>
+        </w:tc>
+        <w:tc>
+          <w:tcPr>
+            <w:tcW w:w="1462" w:type="dxa"/>
+            <w:tcBorders>
+              <w:top w:val="single" w:sz="8" w:space="0" w:color="000000" w:themeColor="text1"/>
+              <w:left w:val="single" w:sz="8" w:space="0" w:color="000000" w:themeColor="text1"/>
+              <w:bottom w:val="single" w:sz="8" w:space="0" w:color="000000" w:themeColor="text1"/>
+              <w:right w:val="single" w:sz="8" w:space="0" w:color="000000" w:themeColor="text1"/>
+            </w:tcBorders>
+            <w:tcMar>
+              <w:top w:w="100" w:type="dxa"/>
+              <w:left w:w="100" w:type="dxa"/>
+              <w:bottom w:w="100" w:type="dxa"/>
+              <w:right w:w="100" w:type="dxa"/>
+            </w:tcMar>
+          </w:tcPr>
+          <w:p>
+            <w:pPr>
+              <w:widowControl w:val="0"/>
+              <w:spacing w:after="0" w:line="240" w:lineRule="auto"/>
+              <w:rPr>
+                <w:rFonts w:ascii="Arial" w:eastAsia="Arial" w:hAnsi="Arial" w:cs="Arial"/>
+                <w:bCs/>
+              </w:rPr>
+            </w:pPr>
+            <w:r>
+              <w:rPr>
+                <w:rFonts w:ascii="Arial" w:eastAsia="Arial" w:hAnsi="Arial" w:cs="Arial"/>
+                <w:bCs/>
+              </w:rPr>
+              <w:t>30 min</w:t>
+            </w:r>
+          </w:p>
+        </w:tc>
+        <w:tc>
+          <w:tcPr>
+            <w:tcW w:w="1462" w:type="dxa"/>
+            <w:tcBorders>
+              <w:top w:val="single" w:sz="8" w:space="0" w:color="000000" w:themeColor="text1"/>
+              <w:left w:val="single" w:sz="8" w:space="0" w:color="000000" w:themeColor="text1"/>
+              <w:bottom w:val="single" w:sz="8" w:space="0" w:color="000000" w:themeColor="text1"/>
+              <w:right w:val="single" w:sz="8" w:space="0" w:color="000000" w:themeColor="text1"/>
+            </w:tcBorders>
+          </w:tcPr>
+          <w:p>
+            <w:pPr>
+              <w:widowControl w:val="0"/>
+              <w:spacing w:after="0" w:line="240" w:lineRule="auto"/>
+              <w:rPr>
+                <w:rFonts w:ascii="Arial" w:eastAsia="Arial" w:hAnsi="Arial" w:cs="Arial"/>
+              </w:rPr>
+            </w:pPr>
+            <w:r>
+              <w:rPr>
+                <w:rFonts w:ascii="Arial" w:eastAsia="Arial" w:hAnsi="Arial" w:cs="Arial"/>
+              </w:rPr>
+              <w:t>Adrien</w:t>
+            </w:r>
           </w:p>
         </w:tc>
         <w:tc>
@@ -15032,6 +15686,338 @@
                 <w:rFonts w:ascii="Arial" w:eastAsia="Arial" w:hAnsi="Arial" w:cs="Arial"/>
               </w:rPr>
             </w:pPr>
+            <w:r>
+              <w:rPr>
+                <w:rFonts w:ascii="Arial" w:eastAsia="Arial" w:hAnsi="Arial" w:cs="Arial"/>
+              </w:rPr>
+              <w:t>Yes</w:t>
+            </w:r>
+          </w:p>
+        </w:tc>
+      </w:tr>
+      <w:tr>
+        <w:tc>
+          <w:tcPr>
+            <w:tcW w:w="3165" w:type="dxa"/>
+            <w:tcBorders>
+              <w:top w:val="single" w:sz="8" w:space="0" w:color="000000" w:themeColor="text1"/>
+              <w:left w:val="single" w:sz="8" w:space="0" w:color="000000" w:themeColor="text1"/>
+              <w:bottom w:val="single" w:sz="8" w:space="0" w:color="000000" w:themeColor="text1"/>
+              <w:right w:val="single" w:sz="8" w:space="0" w:color="000000" w:themeColor="text1"/>
+            </w:tcBorders>
+            <w:tcMar>
+              <w:top w:w="100" w:type="dxa"/>
+              <w:left w:w="100" w:type="dxa"/>
+              <w:bottom w:w="100" w:type="dxa"/>
+              <w:right w:w="100" w:type="dxa"/>
+            </w:tcMar>
+          </w:tcPr>
+          <w:p>
+            <w:pPr>
+              <w:widowControl w:val="0"/>
+              <w:spacing w:after="0" w:line="240" w:lineRule="auto"/>
+              <w:rPr>
+                <w:rFonts w:ascii="Arial" w:eastAsia="Arial" w:hAnsi="Arial" w:cs="Arial"/>
+                <w:bCs/>
+              </w:rPr>
+            </w:pPr>
+            <w:r>
+              <w:rPr>
+                <w:rFonts w:ascii="Arial" w:eastAsia="Arial" w:hAnsi="Arial" w:cs="Arial"/>
+                <w:bCs/>
+              </w:rPr>
+              <w:t>Task 2: add bottle break sound effect</w:t>
+            </w:r>
+          </w:p>
+        </w:tc>
+        <w:tc>
+          <w:tcPr>
+            <w:tcW w:w="1461" w:type="dxa"/>
+            <w:tcBorders>
+              <w:top w:val="single" w:sz="8" w:space="0" w:color="000000" w:themeColor="text1"/>
+              <w:left w:val="single" w:sz="8" w:space="0" w:color="000000" w:themeColor="text1"/>
+              <w:bottom w:val="single" w:sz="8" w:space="0" w:color="000000" w:themeColor="text1"/>
+              <w:right w:val="single" w:sz="8" w:space="0" w:color="000000" w:themeColor="text1"/>
+            </w:tcBorders>
+          </w:tcPr>
+          <w:p>
+            <w:pPr>
+              <w:widowControl w:val="0"/>
+              <w:spacing w:after="0" w:line="240" w:lineRule="auto"/>
+              <w:rPr>
+                <w:rFonts w:ascii="Arial" w:eastAsia="Arial" w:hAnsi="Arial" w:cs="Arial"/>
+                <w:bCs/>
+              </w:rPr>
+            </w:pPr>
+            <w:r>
+              <w:rPr>
+                <w:rFonts w:ascii="Arial" w:eastAsia="Arial" w:hAnsi="Arial" w:cs="Arial"/>
+                <w:bCs/>
+              </w:rPr>
+              <w:t>30 min</w:t>
+            </w:r>
+          </w:p>
+        </w:tc>
+        <w:tc>
+          <w:tcPr>
+            <w:tcW w:w="1462" w:type="dxa"/>
+            <w:tcBorders>
+              <w:top w:val="single" w:sz="8" w:space="0" w:color="000000" w:themeColor="text1"/>
+              <w:left w:val="single" w:sz="8" w:space="0" w:color="000000" w:themeColor="text1"/>
+              <w:bottom w:val="single" w:sz="8" w:space="0" w:color="000000" w:themeColor="text1"/>
+              <w:right w:val="single" w:sz="8" w:space="0" w:color="000000" w:themeColor="text1"/>
+            </w:tcBorders>
+            <w:tcMar>
+              <w:top w:w="100" w:type="dxa"/>
+              <w:left w:w="100" w:type="dxa"/>
+              <w:bottom w:w="100" w:type="dxa"/>
+              <w:right w:w="100" w:type="dxa"/>
+            </w:tcMar>
+          </w:tcPr>
+          <w:p>
+            <w:pPr>
+              <w:widowControl w:val="0"/>
+              <w:spacing w:after="0" w:line="240" w:lineRule="auto"/>
+              <w:rPr>
+                <w:rFonts w:ascii="Arial" w:eastAsia="Arial" w:hAnsi="Arial" w:cs="Arial"/>
+                <w:bCs/>
+              </w:rPr>
+            </w:pPr>
+            <w:r>
+              <w:rPr>
+                <w:rFonts w:ascii="Arial" w:eastAsia="Arial" w:hAnsi="Arial" w:cs="Arial"/>
+                <w:bCs/>
+              </w:rPr>
+              <w:t>30 min</w:t>
+            </w:r>
+          </w:p>
+        </w:tc>
+        <w:tc>
+          <w:tcPr>
+            <w:tcW w:w="1462" w:type="dxa"/>
+            <w:tcBorders>
+              <w:top w:val="single" w:sz="8" w:space="0" w:color="000000" w:themeColor="text1"/>
+              <w:left w:val="single" w:sz="8" w:space="0" w:color="000000" w:themeColor="text1"/>
+              <w:bottom w:val="single" w:sz="8" w:space="0" w:color="000000" w:themeColor="text1"/>
+              <w:right w:val="single" w:sz="8" w:space="0" w:color="000000" w:themeColor="text1"/>
+            </w:tcBorders>
+          </w:tcPr>
+          <w:p>
+            <w:pPr>
+              <w:widowControl w:val="0"/>
+              <w:spacing w:after="0" w:line="240" w:lineRule="auto"/>
+              <w:rPr>
+                <w:rFonts w:ascii="Arial" w:eastAsia="Arial" w:hAnsi="Arial" w:cs="Arial"/>
+              </w:rPr>
+            </w:pPr>
+            <w:r>
+              <w:rPr>
+                <w:rFonts w:ascii="Arial" w:eastAsia="Arial" w:hAnsi="Arial" w:cs="Arial"/>
+              </w:rPr>
+              <w:t>Adrien</w:t>
+            </w:r>
+          </w:p>
+        </w:tc>
+        <w:tc>
+          <w:tcPr>
+            <w:tcW w:w="1465" w:type="dxa"/>
+            <w:tcBorders>
+              <w:top w:val="single" w:sz="8" w:space="0" w:color="000000" w:themeColor="text1"/>
+              <w:left w:val="single" w:sz="8" w:space="0" w:color="000000" w:themeColor="text1"/>
+              <w:bottom w:val="single" w:sz="8" w:space="0" w:color="000000" w:themeColor="text1"/>
+              <w:right w:val="single" w:sz="8" w:space="0" w:color="000000" w:themeColor="text1"/>
+            </w:tcBorders>
+            <w:tcMar>
+              <w:top w:w="100" w:type="dxa"/>
+              <w:left w:w="100" w:type="dxa"/>
+              <w:bottom w:w="100" w:type="dxa"/>
+              <w:right w:w="100" w:type="dxa"/>
+            </w:tcMar>
+          </w:tcPr>
+          <w:p>
+            <w:pPr>
+              <w:widowControl w:val="0"/>
+              <w:spacing w:after="0" w:line="240" w:lineRule="auto"/>
+              <w:rPr>
+                <w:rFonts w:ascii="Arial" w:eastAsia="Arial" w:hAnsi="Arial" w:cs="Arial"/>
+              </w:rPr>
+            </w:pPr>
+            <w:r>
+              <w:rPr>
+                <w:rFonts w:ascii="Arial" w:eastAsia="Arial" w:hAnsi="Arial" w:cs="Arial"/>
+              </w:rPr>
+              <w:t>Yes</w:t>
+            </w:r>
+          </w:p>
+        </w:tc>
+      </w:tr>
+      <w:tr>
+        <w:tc>
+          <w:tcPr>
+            <w:tcW w:w="3165" w:type="dxa"/>
+            <w:tcBorders>
+              <w:top w:val="single" w:sz="8" w:space="0" w:color="000000" w:themeColor="text1"/>
+              <w:left w:val="single" w:sz="8" w:space="0" w:color="000000" w:themeColor="text1"/>
+              <w:bottom w:val="single" w:sz="8" w:space="0" w:color="000000" w:themeColor="text1"/>
+              <w:right w:val="single" w:sz="8" w:space="0" w:color="000000" w:themeColor="text1"/>
+            </w:tcBorders>
+            <w:tcMar>
+              <w:top w:w="100" w:type="dxa"/>
+              <w:left w:w="100" w:type="dxa"/>
+              <w:bottom w:w="100" w:type="dxa"/>
+              <w:right w:w="100" w:type="dxa"/>
+            </w:tcMar>
+          </w:tcPr>
+          <w:p>
+            <w:pPr>
+              <w:widowControl w:val="0"/>
+              <w:spacing w:after="0" w:line="240" w:lineRule="auto"/>
+              <w:rPr>
+                <w:rFonts w:ascii="Arial" w:eastAsia="Arial" w:hAnsi="Arial" w:cs="Arial"/>
+                <w:bCs/>
+              </w:rPr>
+            </w:pPr>
+            <w:r>
+              <w:rPr>
+                <w:rFonts w:ascii="Arial" w:eastAsia="Arial" w:hAnsi="Arial" w:cs="Arial"/>
+                <w:bCs/>
+              </w:rPr>
+              <w:t xml:space="preserve">Task 3: </w:t>
+            </w:r>
+            <w:r>
+              <w:rPr>
+                <w:rFonts w:ascii="Arial" w:eastAsia="Arial" w:hAnsi="Arial" w:cs="Arial"/>
+                <w:bCs/>
+              </w:rPr>
+              <w:t>add music</w:t>
+            </w:r>
+            <w:r>
+              <w:rPr>
+                <w:rFonts w:ascii="Arial" w:eastAsia="Arial" w:hAnsi="Arial" w:cs="Arial"/>
+                <w:bCs/>
+              </w:rPr>
+              <w:t xml:space="preserve"> (menu and game ambient music)</w:t>
+            </w:r>
+          </w:p>
+        </w:tc>
+        <w:tc>
+          <w:tcPr>
+            <w:tcW w:w="1461" w:type="dxa"/>
+            <w:tcBorders>
+              <w:top w:val="single" w:sz="8" w:space="0" w:color="000000" w:themeColor="text1"/>
+              <w:left w:val="single" w:sz="8" w:space="0" w:color="000000" w:themeColor="text1"/>
+              <w:bottom w:val="single" w:sz="8" w:space="0" w:color="000000" w:themeColor="text1"/>
+              <w:right w:val="single" w:sz="8" w:space="0" w:color="000000" w:themeColor="text1"/>
+            </w:tcBorders>
+          </w:tcPr>
+          <w:p>
+            <w:pPr>
+              <w:widowControl w:val="0"/>
+              <w:spacing w:after="0" w:line="240" w:lineRule="auto"/>
+              <w:rPr>
+                <w:rFonts w:ascii="Arial" w:eastAsia="Arial" w:hAnsi="Arial" w:cs="Arial"/>
+                <w:bCs/>
+              </w:rPr>
+            </w:pPr>
+            <w:r>
+              <w:rPr>
+                <w:rFonts w:ascii="Arial" w:eastAsia="Arial" w:hAnsi="Arial" w:cs="Arial"/>
+                <w:bCs/>
+              </w:rPr>
+              <w:t>1 hr</w:t>
+            </w:r>
+          </w:p>
+        </w:tc>
+        <w:tc>
+          <w:tcPr>
+            <w:tcW w:w="1462" w:type="dxa"/>
+            <w:tcBorders>
+              <w:top w:val="single" w:sz="8" w:space="0" w:color="000000" w:themeColor="text1"/>
+              <w:left w:val="single" w:sz="8" w:space="0" w:color="000000" w:themeColor="text1"/>
+              <w:bottom w:val="single" w:sz="8" w:space="0" w:color="000000" w:themeColor="text1"/>
+              <w:right w:val="single" w:sz="8" w:space="0" w:color="000000" w:themeColor="text1"/>
+            </w:tcBorders>
+            <w:tcMar>
+              <w:top w:w="100" w:type="dxa"/>
+              <w:left w:w="100" w:type="dxa"/>
+              <w:bottom w:w="100" w:type="dxa"/>
+              <w:right w:w="100" w:type="dxa"/>
+            </w:tcMar>
+          </w:tcPr>
+          <w:p>
+            <w:pPr>
+              <w:widowControl w:val="0"/>
+              <w:spacing w:after="0" w:line="240" w:lineRule="auto"/>
+              <w:rPr>
+                <w:rFonts w:ascii="Arial" w:eastAsia="Arial" w:hAnsi="Arial" w:cs="Arial"/>
+                <w:bCs/>
+              </w:rPr>
+            </w:pPr>
+            <w:r>
+              <w:rPr>
+                <w:rFonts w:ascii="Arial" w:eastAsia="Arial" w:hAnsi="Arial" w:cs="Arial"/>
+                <w:bCs/>
+              </w:rPr>
+              <w:t>1 hr</w:t>
+            </w:r>
+          </w:p>
+        </w:tc>
+        <w:tc>
+          <w:tcPr>
+            <w:tcW w:w="1462" w:type="dxa"/>
+            <w:tcBorders>
+              <w:top w:val="single" w:sz="8" w:space="0" w:color="000000" w:themeColor="text1"/>
+              <w:left w:val="single" w:sz="8" w:space="0" w:color="000000" w:themeColor="text1"/>
+              <w:bottom w:val="single" w:sz="8" w:space="0" w:color="000000" w:themeColor="text1"/>
+              <w:right w:val="single" w:sz="8" w:space="0" w:color="000000" w:themeColor="text1"/>
+            </w:tcBorders>
+          </w:tcPr>
+          <w:p>
+            <w:pPr>
+              <w:widowControl w:val="0"/>
+              <w:spacing w:after="0" w:line="240" w:lineRule="auto"/>
+              <w:rPr>
+                <w:rFonts w:ascii="Arial" w:eastAsia="Arial" w:hAnsi="Arial" w:cs="Arial"/>
+              </w:rPr>
+            </w:pPr>
+            <w:r>
+              <w:rPr>
+                <w:rFonts w:ascii="Arial" w:eastAsia="Arial" w:hAnsi="Arial" w:cs="Arial"/>
+              </w:rPr>
+              <w:t>Adrien</w:t>
+            </w:r>
+          </w:p>
+        </w:tc>
+        <w:tc>
+          <w:tcPr>
+            <w:tcW w:w="1465" w:type="dxa"/>
+            <w:tcBorders>
+              <w:top w:val="single" w:sz="8" w:space="0" w:color="000000" w:themeColor="text1"/>
+              <w:left w:val="single" w:sz="8" w:space="0" w:color="000000" w:themeColor="text1"/>
+              <w:bottom w:val="single" w:sz="8" w:space="0" w:color="000000" w:themeColor="text1"/>
+              <w:right w:val="single" w:sz="8" w:space="0" w:color="000000" w:themeColor="text1"/>
+            </w:tcBorders>
+            <w:tcMar>
+              <w:top w:w="100" w:type="dxa"/>
+              <w:left w:w="100" w:type="dxa"/>
+              <w:bottom w:w="100" w:type="dxa"/>
+              <w:right w:w="100" w:type="dxa"/>
+            </w:tcMar>
+          </w:tcPr>
+          <w:p>
+            <w:pPr>
+              <w:widowControl w:val="0"/>
+              <w:spacing w:after="0" w:line="240" w:lineRule="auto"/>
+              <w:rPr>
+                <w:rFonts w:ascii="Arial" w:eastAsia="Arial" w:hAnsi="Arial" w:cs="Arial"/>
+              </w:rPr>
+            </w:pPr>
+            <w:r>
+              <w:rPr>
+                <w:rFonts w:ascii="Arial" w:eastAsia="Arial" w:hAnsi="Arial" w:cs="Arial"/>
+              </w:rPr>
+              <w:t>Yes</w:t>
+            </w:r>
           </w:p>
         </w:tc>
       </w:tr>
@@ -15071,7 +16057,7 @@
 </file>
 
 <file path=word/endnotes.xml><?xml version="1.0" encoding="utf-8"?>
-<w:endnotes xmlns:wpc="http://schemas.microsoft.com/office/word/2010/wordprocessingCanvas" xmlns:cx="http://schemas.microsoft.com/office/drawing/2014/chartex" xmlns:cx1="http://schemas.microsoft.com/office/drawing/2015/9/8/chartex" xmlns:cx2="http://schemas.microsoft.com/office/drawing/2015/10/21/chartex" xmlns:cx3="http://schemas.microsoft.com/office/drawing/2016/5/9/chartex" xmlns:cx4="http://schemas.microsoft.com/office/drawing/2016/5/10/chartex" xmlns:cx5="http://schemas.microsoft.com/office/drawing/2016/5/11/chartex" xmlns:cx6="http://schemas.microsoft.com/office/drawing/2016/5/12/chartex" xmlns:cx7="http://schemas.microsoft.com/office/drawing/2016/5/13/chartex" xmlns:cx8="http://schemas.microsoft.com/office/drawing/2016/5/14/chartex" xmlns:mc="http://schemas.openxmlformats.org/markup-compatibility/2006" xmlns:aink="http://schemas.microsoft.com/office/drawing/2016/ink" xmlns:am3d="http://schemas.microsoft.com/office/drawing/2017/model3d" xmlns:o="urn:schemas-microsoft-com:office:office" xmlns:r="http://schemas.openxmlformats.org/officeDocument/2006/relationships" xmlns:m="http://schemas.openxmlformats.org/officeDocument/2006/math" xmlns:v="urn:schemas-microsoft-com:vml" xmlns:wp14="http://schemas.microsoft.com/office/word/2010/wordprocessingDrawing" xmlns:wp="http://schemas.openxmlformats.org/drawingml/2006/wordprocessingDrawing" xmlns:w10="urn:schemas-microsoft-com:office:word" xmlns:w="http://schemas.openxmlformats.org/wordprocessingml/2006/main" xmlns:w14="http://schemas.microsoft.com/office/word/2010/wordml" xmlns:w15="http://schemas.microsoft.com/office/word/2012/wordml" xmlns:w16cid="http://schemas.microsoft.com/office/word/2016/wordml/cid" xmlns:w16se="http://schemas.microsoft.com/office/word/2015/wordml/symex" xmlns:wpg="http://schemas.microsoft.com/office/word/2010/wordprocessingGroup" xmlns:wpi="http://schemas.microsoft.com/office/word/2010/wordprocessingInk" xmlns:wne="http://schemas.microsoft.com/office/word/2006/wordml" xmlns:wps="http://schemas.microsoft.com/office/word/2010/wordprocessingShape" mc:Ignorable="w14 w15 w16se w16cid wp14">
+<w:endnotes xmlns:wpc="http://schemas.microsoft.com/office/word/2010/wordprocessingCanvas" xmlns:cx="http://schemas.microsoft.com/office/drawing/2014/chartex" xmlns:cx1="http://schemas.microsoft.com/office/drawing/2015/9/8/chartex" xmlns:cx2="http://schemas.microsoft.com/office/drawing/2015/10/21/chartex" xmlns:cx3="http://schemas.microsoft.com/office/drawing/2016/5/9/chartex" xmlns:cx4="http://schemas.microsoft.com/office/drawing/2016/5/10/chartex" xmlns:cx5="http://schemas.microsoft.com/office/drawing/2016/5/11/chartex" xmlns:cx6="http://schemas.microsoft.com/office/drawing/2016/5/12/chartex" xmlns:cx7="http://schemas.microsoft.com/office/drawing/2016/5/13/chartex" xmlns:cx8="http://schemas.microsoft.com/office/drawing/2016/5/14/chartex" xmlns:mc="http://schemas.openxmlformats.org/markup-compatibility/2006" xmlns:aink="http://schemas.microsoft.com/office/drawing/2016/ink" xmlns:am3d="http://schemas.microsoft.com/office/drawing/2017/model3d" xmlns:o="urn:schemas-microsoft-com:office:office" xmlns:r="http://schemas.openxmlformats.org/officeDocument/2006/relationships" xmlns:m="http://schemas.openxmlformats.org/officeDocument/2006/math" xmlns:v="urn:schemas-microsoft-com:vml" xmlns:wp14="http://schemas.microsoft.com/office/word/2010/wordprocessingDrawing" xmlns:wp="http://schemas.openxmlformats.org/drawingml/2006/wordprocessingDrawing" xmlns:w10="urn:schemas-microsoft-com:office:word" xmlns:w="http://schemas.openxmlformats.org/wordprocessingml/2006/main" xmlns:w14="http://schemas.microsoft.com/office/word/2010/wordml" xmlns:w15="http://schemas.microsoft.com/office/word/2012/wordml" xmlns:w16cex="http://schemas.microsoft.com/office/word/2018/wordml/cex" xmlns:w16cid="http://schemas.microsoft.com/office/word/2016/wordml/cid" xmlns:w16="http://schemas.microsoft.com/office/word/2018/wordml" xmlns:w16sdtdh="http://schemas.microsoft.com/office/word/2020/wordml/sdtdatahash" xmlns:w16se="http://schemas.microsoft.com/office/word/2015/wordml/symex" xmlns:wpg="http://schemas.microsoft.com/office/word/2010/wordprocessingGroup" xmlns:wpi="http://schemas.microsoft.com/office/word/2010/wordprocessingInk" xmlns:wne="http://schemas.microsoft.com/office/word/2006/wordml" xmlns:wps="http://schemas.microsoft.com/office/word/2010/wordprocessingShape" mc:Ignorable="w14 w15 w16se w16cid w16 w16cex w16sdtdh wp14">
   <w:endnote w:type="separator" w:id="-1">
     <w:p>
       <w:pPr>
@@ -15096,7 +16082,7 @@
 </file>
 
 <file path=word/footer1.xml><?xml version="1.0" encoding="utf-8"?>
-<w:ftr xmlns:wpc="http://schemas.microsoft.com/office/word/2010/wordprocessingCanvas" xmlns:cx="http://schemas.microsoft.com/office/drawing/2014/chartex" xmlns:cx1="http://schemas.microsoft.com/office/drawing/2015/9/8/chartex" xmlns:cx2="http://schemas.microsoft.com/office/drawing/2015/10/21/chartex" xmlns:cx3="http://schemas.microsoft.com/office/drawing/2016/5/9/chartex" xmlns:cx4="http://schemas.microsoft.com/office/drawing/2016/5/10/chartex" xmlns:cx5="http://schemas.microsoft.com/office/drawing/2016/5/11/chartex" xmlns:cx6="http://schemas.microsoft.com/office/drawing/2016/5/12/chartex" xmlns:cx7="http://schemas.microsoft.com/office/drawing/2016/5/13/chartex" xmlns:cx8="http://schemas.microsoft.com/office/drawing/2016/5/14/chartex" xmlns:mc="http://schemas.openxmlformats.org/markup-compatibility/2006" xmlns:aink="http://schemas.microsoft.com/office/drawing/2016/ink" xmlns:am3d="http://schemas.microsoft.com/office/drawing/2017/model3d" xmlns:o="urn:schemas-microsoft-com:office:office" xmlns:r="http://schemas.openxmlformats.org/officeDocument/2006/relationships" xmlns:m="http://schemas.openxmlformats.org/officeDocument/2006/math" xmlns:v="urn:schemas-microsoft-com:vml" xmlns:wp14="http://schemas.microsoft.com/office/word/2010/wordprocessingDrawing" xmlns:wp="http://schemas.openxmlformats.org/drawingml/2006/wordprocessingDrawing" xmlns:w10="urn:schemas-microsoft-com:office:word" xmlns:w="http://schemas.openxmlformats.org/wordprocessingml/2006/main" xmlns:w14="http://schemas.microsoft.com/office/word/2010/wordml" xmlns:w15="http://schemas.microsoft.com/office/word/2012/wordml" xmlns:w16cid="http://schemas.microsoft.com/office/word/2016/wordml/cid" xmlns:w16se="http://schemas.microsoft.com/office/word/2015/wordml/symex" xmlns:wpg="http://schemas.microsoft.com/office/word/2010/wordprocessingGroup" xmlns:wpi="http://schemas.microsoft.com/office/word/2010/wordprocessingInk" xmlns:wne="http://schemas.microsoft.com/office/word/2006/wordml" xmlns:wps="http://schemas.microsoft.com/office/word/2010/wordprocessingShape" mc:Ignorable="w14 w15 w16se w16cid wp14">
+<w:ftr xmlns:wpc="http://schemas.microsoft.com/office/word/2010/wordprocessingCanvas" xmlns:cx="http://schemas.microsoft.com/office/drawing/2014/chartex" xmlns:cx1="http://schemas.microsoft.com/office/drawing/2015/9/8/chartex" xmlns:cx2="http://schemas.microsoft.com/office/drawing/2015/10/21/chartex" xmlns:cx3="http://schemas.microsoft.com/office/drawing/2016/5/9/chartex" xmlns:cx4="http://schemas.microsoft.com/office/drawing/2016/5/10/chartex" xmlns:cx5="http://schemas.microsoft.com/office/drawing/2016/5/11/chartex" xmlns:cx6="http://schemas.microsoft.com/office/drawing/2016/5/12/chartex" xmlns:cx7="http://schemas.microsoft.com/office/drawing/2016/5/13/chartex" xmlns:cx8="http://schemas.microsoft.com/office/drawing/2016/5/14/chartex" xmlns:mc="http://schemas.openxmlformats.org/markup-compatibility/2006" xmlns:aink="http://schemas.microsoft.com/office/drawing/2016/ink" xmlns:am3d="http://schemas.microsoft.com/office/drawing/2017/model3d" xmlns:o="urn:schemas-microsoft-com:office:office" xmlns:r="http://schemas.openxmlformats.org/officeDocument/2006/relationships" xmlns:m="http://schemas.openxmlformats.org/officeDocument/2006/math" xmlns:v="urn:schemas-microsoft-com:vml" xmlns:wp14="http://schemas.microsoft.com/office/word/2010/wordprocessingDrawing" xmlns:wp="http://schemas.openxmlformats.org/drawingml/2006/wordprocessingDrawing" xmlns:w10="urn:schemas-microsoft-com:office:word" xmlns:w="http://schemas.openxmlformats.org/wordprocessingml/2006/main" xmlns:w14="http://schemas.microsoft.com/office/word/2010/wordml" xmlns:w15="http://schemas.microsoft.com/office/word/2012/wordml" xmlns:w16cex="http://schemas.microsoft.com/office/word/2018/wordml/cex" xmlns:w16cid="http://schemas.microsoft.com/office/word/2016/wordml/cid" xmlns:w16="http://schemas.microsoft.com/office/word/2018/wordml" xmlns:w16sdtdh="http://schemas.microsoft.com/office/word/2020/wordml/sdtdatahash" xmlns:w16se="http://schemas.microsoft.com/office/word/2015/wordml/symex" xmlns:wpg="http://schemas.microsoft.com/office/word/2010/wordprocessingGroup" xmlns:wpi="http://schemas.microsoft.com/office/word/2010/wordprocessingInk" xmlns:wne="http://schemas.microsoft.com/office/word/2006/wordml" xmlns:wps="http://schemas.microsoft.com/office/word/2010/wordprocessingShape" mc:Ignorable="w14 w15 w16se w16cid w16 w16cex w16sdtdh wp14">
   <w:p>
     <w:pPr>
       <w:pBdr>
@@ -15112,7 +16098,7 @@
 </file>
 
 <file path=word/footnotes.xml><?xml version="1.0" encoding="utf-8"?>
-<w:footnotes xmlns:wpc="http://schemas.microsoft.com/office/word/2010/wordprocessingCanvas" xmlns:cx="http://schemas.microsoft.com/office/drawing/2014/chartex" xmlns:cx1="http://schemas.microsoft.com/office/drawing/2015/9/8/chartex" xmlns:cx2="http://schemas.microsoft.com/office/drawing/2015/10/21/chartex" xmlns:cx3="http://schemas.microsoft.com/office/drawing/2016/5/9/chartex" xmlns:cx4="http://schemas.microsoft.com/office/drawing/2016/5/10/chartex" xmlns:cx5="http://schemas.microsoft.com/office/drawing/2016/5/11/chartex" xmlns:cx6="http://schemas.microsoft.com/office/drawing/2016/5/12/chartex" xmlns:cx7="http://schemas.microsoft.com/office/drawing/2016/5/13/chartex" xmlns:cx8="http://schemas.microsoft.com/office/drawing/2016/5/14/chartex" xmlns:mc="http://schemas.openxmlformats.org/markup-compatibility/2006" xmlns:aink="http://schemas.microsoft.com/office/drawing/2016/ink" xmlns:am3d="http://schemas.microsoft.com/office/drawing/2017/model3d" xmlns:o="urn:schemas-microsoft-com:office:office" xmlns:r="http://schemas.openxmlformats.org/officeDocument/2006/relationships" xmlns:m="http://schemas.openxmlformats.org/officeDocument/2006/math" xmlns:v="urn:schemas-microsoft-com:vml" xmlns:wp14="http://schemas.microsoft.com/office/word/2010/wordprocessingDrawing" xmlns:wp="http://schemas.openxmlformats.org/drawingml/2006/wordprocessingDrawing" xmlns:w10="urn:schemas-microsoft-com:office:word" xmlns:w="http://schemas.openxmlformats.org/wordprocessingml/2006/main" xmlns:w14="http://schemas.microsoft.com/office/word/2010/wordml" xmlns:w15="http://schemas.microsoft.com/office/word/2012/wordml" xmlns:w16cid="http://schemas.microsoft.com/office/word/2016/wordml/cid" xmlns:w16se="http://schemas.microsoft.com/office/word/2015/wordml/symex" xmlns:wpg="http://schemas.microsoft.com/office/word/2010/wordprocessingGroup" xmlns:wpi="http://schemas.microsoft.com/office/word/2010/wordprocessingInk" xmlns:wne="http://schemas.microsoft.com/office/word/2006/wordml" xmlns:wps="http://schemas.microsoft.com/office/word/2010/wordprocessingShape" mc:Ignorable="w14 w15 w16se w16cid wp14">
+<w:footnotes xmlns:wpc="http://schemas.microsoft.com/office/word/2010/wordprocessingCanvas" xmlns:cx="http://schemas.microsoft.com/office/drawing/2014/chartex" xmlns:cx1="http://schemas.microsoft.com/office/drawing/2015/9/8/chartex" xmlns:cx2="http://schemas.microsoft.com/office/drawing/2015/10/21/chartex" xmlns:cx3="http://schemas.microsoft.com/office/drawing/2016/5/9/chartex" xmlns:cx4="http://schemas.microsoft.com/office/drawing/2016/5/10/chartex" xmlns:cx5="http://schemas.microsoft.com/office/drawing/2016/5/11/chartex" xmlns:cx6="http://schemas.microsoft.com/office/drawing/2016/5/12/chartex" xmlns:cx7="http://schemas.microsoft.com/office/drawing/2016/5/13/chartex" xmlns:cx8="http://schemas.microsoft.com/office/drawing/2016/5/14/chartex" xmlns:mc="http://schemas.openxmlformats.org/markup-compatibility/2006" xmlns:aink="http://schemas.microsoft.com/office/drawing/2016/ink" xmlns:am3d="http://schemas.microsoft.com/office/drawing/2017/model3d" xmlns:o="urn:schemas-microsoft-com:office:office" xmlns:r="http://schemas.openxmlformats.org/officeDocument/2006/relationships" xmlns:m="http://schemas.openxmlformats.org/officeDocument/2006/math" xmlns:v="urn:schemas-microsoft-com:vml" xmlns:wp14="http://schemas.microsoft.com/office/word/2010/wordprocessingDrawing" xmlns:wp="http://schemas.openxmlformats.org/drawingml/2006/wordprocessingDrawing" xmlns:w10="urn:schemas-microsoft-com:office:word" xmlns:w="http://schemas.openxmlformats.org/wordprocessingml/2006/main" xmlns:w14="http://schemas.microsoft.com/office/word/2010/wordml" xmlns:w15="http://schemas.microsoft.com/office/word/2012/wordml" xmlns:w16cex="http://schemas.microsoft.com/office/word/2018/wordml/cex" xmlns:w16cid="http://schemas.microsoft.com/office/word/2016/wordml/cid" xmlns:w16="http://schemas.microsoft.com/office/word/2018/wordml" xmlns:w16sdtdh="http://schemas.microsoft.com/office/word/2020/wordml/sdtdatahash" xmlns:w16se="http://schemas.microsoft.com/office/word/2015/wordml/symex" xmlns:wpg="http://schemas.microsoft.com/office/word/2010/wordprocessingGroup" xmlns:wpi="http://schemas.microsoft.com/office/word/2010/wordprocessingInk" xmlns:wne="http://schemas.microsoft.com/office/word/2006/wordml" xmlns:wps="http://schemas.microsoft.com/office/word/2010/wordprocessingShape" mc:Ignorable="w14 w15 w16se w16cid w16 w16cex w16sdtdh wp14">
   <w:footnote w:type="separator" w:id="-1">
     <w:p>
       <w:pPr>
@@ -15137,7 +16123,7 @@
 </file>
 
 <file path=word/numbering.xml><?xml version="1.0" encoding="utf-8"?>
-<w:numbering xmlns:wpc="http://schemas.microsoft.com/office/word/2010/wordprocessingCanvas" xmlns:cx="http://schemas.microsoft.com/office/drawing/2014/chartex" xmlns:cx1="http://schemas.microsoft.com/office/drawing/2015/9/8/chartex" xmlns:cx2="http://schemas.microsoft.com/office/drawing/2015/10/21/chartex" xmlns:cx3="http://schemas.microsoft.com/office/drawing/2016/5/9/chartex" xmlns:cx4="http://schemas.microsoft.com/office/drawing/2016/5/10/chartex" xmlns:cx5="http://schemas.microsoft.com/office/drawing/2016/5/11/chartex" xmlns:cx6="http://schemas.microsoft.com/office/drawing/2016/5/12/chartex" xmlns:cx7="http://schemas.microsoft.com/office/drawing/2016/5/13/chartex" xmlns:cx8="http://schemas.microsoft.com/office/drawing/2016/5/14/chartex" xmlns:mc="http://schemas.openxmlformats.org/markup-compatibility/2006" xmlns:aink="http://schemas.microsoft.com/office/drawing/2016/ink" xmlns:am3d="http://schemas.microsoft.com/office/drawing/2017/model3d" xmlns:o="urn:schemas-microsoft-com:office:office" xmlns:r="http://schemas.openxmlformats.org/officeDocument/2006/relationships" xmlns:m="http://schemas.openxmlformats.org/officeDocument/2006/math" xmlns:v="urn:schemas-microsoft-com:vml" xmlns:wp14="http://schemas.microsoft.com/office/word/2010/wordprocessingDrawing" xmlns:wp="http://schemas.openxmlformats.org/drawingml/2006/wordprocessingDrawing" xmlns:w10="urn:schemas-microsoft-com:office:word" xmlns:w="http://schemas.openxmlformats.org/wordprocessingml/2006/main" xmlns:w14="http://schemas.microsoft.com/office/word/2010/wordml" xmlns:w15="http://schemas.microsoft.com/office/word/2012/wordml" xmlns:w16cid="http://schemas.microsoft.com/office/word/2016/wordml/cid" xmlns:w16se="http://schemas.microsoft.com/office/word/2015/wordml/symex" xmlns:wpg="http://schemas.microsoft.com/office/word/2010/wordprocessingGroup" xmlns:wpi="http://schemas.microsoft.com/office/word/2010/wordprocessingInk" xmlns:wne="http://schemas.microsoft.com/office/word/2006/wordml" xmlns:wps="http://schemas.microsoft.com/office/word/2010/wordprocessingShape" mc:Ignorable="w14 w15 w16se w16cid wp14">
+<w:numbering xmlns:wpc="http://schemas.microsoft.com/office/word/2010/wordprocessingCanvas" xmlns:cx="http://schemas.microsoft.com/office/drawing/2014/chartex" xmlns:cx1="http://schemas.microsoft.com/office/drawing/2015/9/8/chartex" xmlns:cx2="http://schemas.microsoft.com/office/drawing/2015/10/21/chartex" xmlns:cx3="http://schemas.microsoft.com/office/drawing/2016/5/9/chartex" xmlns:cx4="http://schemas.microsoft.com/office/drawing/2016/5/10/chartex" xmlns:cx5="http://schemas.microsoft.com/office/drawing/2016/5/11/chartex" xmlns:cx6="http://schemas.microsoft.com/office/drawing/2016/5/12/chartex" xmlns:cx7="http://schemas.microsoft.com/office/drawing/2016/5/13/chartex" xmlns:cx8="http://schemas.microsoft.com/office/drawing/2016/5/14/chartex" xmlns:mc="http://schemas.openxmlformats.org/markup-compatibility/2006" xmlns:aink="http://schemas.microsoft.com/office/drawing/2016/ink" xmlns:am3d="http://schemas.microsoft.com/office/drawing/2017/model3d" xmlns:o="urn:schemas-microsoft-com:office:office" xmlns:r="http://schemas.openxmlformats.org/officeDocument/2006/relationships" xmlns:m="http://schemas.openxmlformats.org/officeDocument/2006/math" xmlns:v="urn:schemas-microsoft-com:vml" xmlns:wp14="http://schemas.microsoft.com/office/word/2010/wordprocessingDrawing" xmlns:wp="http://schemas.openxmlformats.org/drawingml/2006/wordprocessingDrawing" xmlns:w10="urn:schemas-microsoft-com:office:word" xmlns:w="http://schemas.openxmlformats.org/wordprocessingml/2006/main" xmlns:w14="http://schemas.microsoft.com/office/word/2010/wordml" xmlns:w15="http://schemas.microsoft.com/office/word/2012/wordml" xmlns:w16cex="http://schemas.microsoft.com/office/word/2018/wordml/cex" xmlns:w16cid="http://schemas.microsoft.com/office/word/2016/wordml/cid" xmlns:w16="http://schemas.microsoft.com/office/word/2018/wordml" xmlns:w16sdtdh="http://schemas.microsoft.com/office/word/2020/wordml/sdtdatahash" xmlns:w16se="http://schemas.microsoft.com/office/word/2015/wordml/symex" xmlns:wpg="http://schemas.microsoft.com/office/word/2010/wordprocessingGroup" xmlns:wpi="http://schemas.microsoft.com/office/word/2010/wordprocessingInk" xmlns:wne="http://schemas.microsoft.com/office/word/2006/wordml" xmlns:wps="http://schemas.microsoft.com/office/word/2010/wordprocessingShape" mc:Ignorable="w14 w15 w16se w16cid w16 w16cex w16sdtdh wp14">
   <w:abstractNum w:abstractNumId="0" w15:restartNumberingAfterBreak="0">
     <w:nsid w:val="1F7B5E68"/>
     <w:multiLevelType w:val="multilevel"/>
@@ -15605,7 +16591,7 @@
 </file>
 
 <file path=word/styles.xml><?xml version="1.0" encoding="utf-8"?>
-<w:styles xmlns:mc="http://schemas.openxmlformats.org/markup-compatibility/2006" xmlns:r="http://schemas.openxmlformats.org/officeDocument/2006/relationships" xmlns:w="http://schemas.openxmlformats.org/wordprocessingml/2006/main" xmlns:w14="http://schemas.microsoft.com/office/word/2010/wordml" xmlns:w15="http://schemas.microsoft.com/office/word/2012/wordml" xmlns:w16cid="http://schemas.microsoft.com/office/word/2016/wordml/cid" xmlns:w16se="http://schemas.microsoft.com/office/word/2015/wordml/symex" mc:Ignorable="w14 w15 w16se w16cid">
+<w:styles xmlns:mc="http://schemas.openxmlformats.org/markup-compatibility/2006" xmlns:r="http://schemas.openxmlformats.org/officeDocument/2006/relationships" xmlns:w="http://schemas.openxmlformats.org/wordprocessingml/2006/main" xmlns:w14="http://schemas.microsoft.com/office/word/2010/wordml" xmlns:w15="http://schemas.microsoft.com/office/word/2012/wordml" xmlns:w16cex="http://schemas.microsoft.com/office/word/2018/wordml/cex" xmlns:w16cid="http://schemas.microsoft.com/office/word/2016/wordml/cid" xmlns:w16="http://schemas.microsoft.com/office/word/2018/wordml" xmlns:w16sdtdh="http://schemas.microsoft.com/office/word/2020/wordml/sdtdatahash" xmlns:w16se="http://schemas.microsoft.com/office/word/2015/wordml/symex" mc:Ignorable="w14 w15 w16se w16cid w16 w16cex w16sdtdh">
   <w:docDefaults>
     <w:rPrDefault>
       <w:rPr>
@@ -15621,7 +16607,7 @@
       </w:pPr>
     </w:pPrDefault>
   </w:docDefaults>
-  <w:latentStyles w:defLockedState="0" w:defUIPriority="99" w:defSemiHidden="0" w:defUnhideWhenUsed="0" w:defQFormat="0" w:count="375">
+  <w:latentStyles w:defLockedState="0" w:defUIPriority="99" w:defSemiHidden="0" w:defUnhideWhenUsed="0" w:defQFormat="0" w:count="376">
     <w:lsdException w:name="Normal" w:uiPriority="0" w:qFormat="1"/>
     <w:lsdException w:name="heading 1" w:uiPriority="9" w:qFormat="1"/>
     <w:lsdException w:name="heading 2" w:semiHidden="1" w:uiPriority="9" w:unhideWhenUsed="1" w:qFormat="1"/>
@@ -15727,7 +16713,6 @@
     <w:lsdException w:name="HTML Sample" w:semiHidden="1" w:unhideWhenUsed="1"/>
     <w:lsdException w:name="HTML Typewriter" w:semiHidden="1" w:unhideWhenUsed="1"/>
     <w:lsdException w:name="HTML Variable" w:semiHidden="1" w:unhideWhenUsed="1"/>
-    <w:lsdException w:name="Normal Table" w:semiHidden="1" w:unhideWhenUsed="1"/>
     <w:lsdException w:name="annotation subject" w:semiHidden="1" w:unhideWhenUsed="1"/>
     <w:lsdException w:name="No List" w:semiHidden="1" w:unhideWhenUsed="1"/>
     <w:lsdException w:name="Outline List 1" w:semiHidden="1" w:unhideWhenUsed="1"/>
@@ -15774,10 +16759,8 @@
     <w:lsdException w:name="Table Subtle 2" w:semiHidden="1" w:unhideWhenUsed="1"/>
     <w:lsdException w:name="Table Web 1" w:semiHidden="1" w:unhideWhenUsed="1"/>
     <w:lsdException w:name="Table Web 2" w:semiHidden="1" w:unhideWhenUsed="1"/>
-    <w:lsdException w:name="Table Web 3" w:semiHidden="1" w:unhideWhenUsed="1"/>
     <w:lsdException w:name="Balloon Text" w:semiHidden="1" w:unhideWhenUsed="1"/>
     <w:lsdException w:name="Table Grid" w:uiPriority="39"/>
-    <w:lsdException w:name="Table Theme" w:semiHidden="1" w:unhideWhenUsed="1"/>
     <w:lsdException w:name="Placeholder Text" w:semiHidden="1"/>
     <w:lsdException w:name="No Spacing" w:uiPriority="1" w:qFormat="1"/>
     <w:lsdException w:name="Light Shading" w:uiPriority="60"/>
@@ -15997,6 +16980,7 @@
     <w:lsdException w:name="Smart Hyperlink" w:semiHidden="1" w:unhideWhenUsed="1"/>
     <w:lsdException w:name="Hashtag" w:semiHidden="1" w:unhideWhenUsed="1"/>
     <w:lsdException w:name="Unresolved Mention" w:semiHidden="1" w:unhideWhenUsed="1"/>
+    <w:lsdException w:name="Smart Link" w:semiHidden="1" w:unhideWhenUsed="1"/>
   </w:latentStyles>
   <w:style w:type="paragraph" w:default="1" w:styleId="Normal">
     <w:name w:val="Normal"/>

</xml_diff>

<commit_message>
update technical achievement part
</commit_message>
<xml_diff>
--- a/Documentation/Technical Design Document/Technical Design Document v2.docx
+++ b/Documentation/Technical Design Document/Technical Design Document v2.docx
@@ -675,7 +675,21 @@
         <w:rPr>
           <w:rFonts w:ascii="Arial" w:eastAsia="Arial" w:hAnsi="Arial" w:cs="Arial"/>
         </w:rPr>
-        <w:t>We needed a library to parse and create JSON files to store our level data (i.e.: tiles position, pre-computed UCS Pathfinding, …). We tried to find the best and easy to use one and we found this one, JSON for Modern C++, made by nlohmann which is the most famous JSON library used for C++.</w:t>
+        <w:t xml:space="preserve">We needed a library to parse and create JSON files to store our level data (i.e.: tiles position, pre-computed UCS Pathfinding, …). We tried to find the best and easy to use one and we found this one, JSON for Modern C++, made by </w:t>
+      </w:r>
+      <w:proofErr w:type="spellStart"/>
+      <w:r>
+        <w:rPr>
+          <w:rFonts w:ascii="Arial" w:eastAsia="Arial" w:hAnsi="Arial" w:cs="Arial"/>
+        </w:rPr>
+        <w:t>nlohmann</w:t>
+      </w:r>
+      <w:proofErr w:type="spellEnd"/>
+      <w:r>
+        <w:rPr>
+          <w:rFonts w:ascii="Arial" w:eastAsia="Arial" w:hAnsi="Arial" w:cs="Arial"/>
+        </w:rPr>
+        <w:t xml:space="preserve"> which is the most famous JSON library used for C++.</w:t>
       </w:r>
     </w:p>
     <w:p>
@@ -752,34 +766,6 @@
         </w:rPr>
         <w:t>Installation</w:t>
       </w:r>
-    </w:p>
-    <w:p>
-      <w:pPr>
-        <w:spacing w:after="0"/>
-        <w:rPr>
-          <w:rFonts w:ascii="Arial" w:eastAsia="Arial" w:hAnsi="Arial" w:cs="Arial"/>
-          <w:b/>
-          <w:color w:val="FF0000"/>
-        </w:rPr>
-      </w:pPr>
-      <w:r>
-        <w:rPr>
-          <w:rFonts w:ascii="Arial" w:eastAsia="Arial" w:hAnsi="Arial" w:cs="Arial"/>
-          <w:b/>
-          <w:color w:val="FF0000"/>
-        </w:rPr>
-        <w:t>Explain how any dependencies/libraries are installed in your project. Provide URLs where the software can be downloaded.</w:t>
-      </w:r>
-    </w:p>
-    <w:p>
-      <w:pPr>
-        <w:spacing w:after="0"/>
-        <w:rPr>
-          <w:rFonts w:ascii="Arial" w:eastAsia="Arial" w:hAnsi="Arial" w:cs="Arial"/>
-          <w:b/>
-          <w:color w:val="FF0000"/>
-        </w:rPr>
-      </w:pPr>
     </w:p>
     <w:p>
       <w:pPr>
@@ -887,7 +873,38 @@
         <w:rPr>
           <w:rFonts w:ascii="Arial" w:eastAsia="Arial" w:hAnsi="Arial" w:cs="Arial"/>
           <w:b/>
-          <w:color w:val="FF0000"/>
+        </w:rPr>
+      </w:pPr>
+    </w:p>
+    <w:p>
+      <w:pPr>
+        <w:spacing w:after="0"/>
+        <w:rPr>
+          <w:rFonts w:ascii="Arial" w:eastAsia="Arial" w:hAnsi="Arial" w:cs="Arial"/>
+        </w:rPr>
+      </w:pPr>
+    </w:p>
+    <w:p>
+      <w:pPr>
+        <w:spacing w:after="0"/>
+        <w:rPr>
+          <w:rFonts w:ascii="Arial" w:eastAsia="Arial" w:hAnsi="Arial" w:cs="Arial"/>
+        </w:rPr>
+      </w:pPr>
+    </w:p>
+    <w:p>
+      <w:pPr>
+        <w:spacing w:after="0"/>
+        <w:rPr>
+          <w:rFonts w:ascii="Arial" w:eastAsia="Arial" w:hAnsi="Arial" w:cs="Arial"/>
+        </w:rPr>
+      </w:pPr>
+    </w:p>
+    <w:p>
+      <w:pPr>
+        <w:spacing w:after="0"/>
+        <w:rPr>
+          <w:rFonts w:ascii="Arial" w:eastAsia="Arial" w:hAnsi="Arial" w:cs="Arial"/>
         </w:rPr>
       </w:pPr>
     </w:p>
@@ -901,7 +918,6 @@
         <w:spacing w:after="0"/>
         <w:rPr>
           <w:rFonts w:ascii="Arial" w:eastAsia="Arial" w:hAnsi="Arial" w:cs="Arial"/>
-          <w:b/>
         </w:rPr>
       </w:pPr>
       <w:r>
@@ -909,17 +925,9 @@
           <w:rFonts w:ascii="Arial" w:eastAsia="Arial" w:hAnsi="Arial" w:cs="Arial"/>
           <w:b/>
         </w:rPr>
+        <w:lastRenderedPageBreak/>
         <w:t>tinyc2.h</w:t>
       </w:r>
-    </w:p>
-    <w:p>
-      <w:pPr>
-        <w:pStyle w:val="ListParagraph"/>
-        <w:rPr>
-          <w:rFonts w:ascii="Arial" w:eastAsia="Arial" w:hAnsi="Arial" w:cs="Arial"/>
-          <w:b/>
-        </w:rPr>
-      </w:pPr>
     </w:p>
     <w:p>
       <w:pPr>
@@ -932,13 +940,33 @@
         <w:rPr>
           <w:rFonts w:ascii="Arial" w:eastAsia="Arial" w:hAnsi="Arial" w:cs="Arial"/>
         </w:rPr>
-        <w:t xml:space="preserve">the library </w:t>
+        <w:t>T</w:t>
       </w:r>
       <w:r>
         <w:rPr>
           <w:rFonts w:ascii="Arial" w:eastAsia="Arial" w:hAnsi="Arial" w:cs="Arial"/>
         </w:rPr>
-        <w:t>contains creation for different shapes like polygons, circle, lines, rectangles, ets.</w:t>
+        <w:t xml:space="preserve">he library </w:t>
+      </w:r>
+      <w:r>
+        <w:rPr>
+          <w:rFonts w:ascii="Arial" w:eastAsia="Arial" w:hAnsi="Arial" w:cs="Arial"/>
+        </w:rPr>
+        <w:t xml:space="preserve">contains creation for different shapes like polygons, circle, lines, rectangles, </w:t>
+      </w:r>
+      <w:proofErr w:type="spellStart"/>
+      <w:r>
+        <w:rPr>
+          <w:rFonts w:ascii="Arial" w:eastAsia="Arial" w:hAnsi="Arial" w:cs="Arial"/>
+        </w:rPr>
+        <w:t>ets</w:t>
+      </w:r>
+      <w:proofErr w:type="spellEnd"/>
+      <w:r>
+        <w:rPr>
+          <w:rFonts w:ascii="Arial" w:eastAsia="Arial" w:hAnsi="Arial" w:cs="Arial"/>
+        </w:rPr>
+        <w:t>.</w:t>
       </w:r>
     </w:p>
     <w:p>
@@ -1023,20 +1051,21 @@
     </w:p>
     <w:p>
       <w:pPr>
+        <w:pStyle w:val="ListParagraph"/>
+        <w:numPr>
+          <w:ilvl w:val="0"/>
+          <w:numId w:val="4"/>
+        </w:numPr>
         <w:spacing w:after="0"/>
         <w:rPr>
           <w:rFonts w:ascii="Arial" w:eastAsia="Arial" w:hAnsi="Arial" w:cs="Arial"/>
-          <w:b/>
-          <w:color w:val="FF0000"/>
         </w:rPr>
       </w:pPr>
       <w:r>
         <w:rPr>
           <w:rFonts w:ascii="Arial" w:eastAsia="Arial" w:hAnsi="Arial" w:cs="Arial"/>
-          <w:b/>
-          <w:color w:val="FF0000"/>
         </w:rPr>
-        <w:t>This section should be completed at the end of the project by each team member. You should highlight one part of the project that you felt was particularly challenging but managed to complete. This could be a pathfinding algorithm, a rendering technique, a complex game mechanic etc. Include relevant code snippets in your discussion.</w:t>
+        <w:t>Adrien:</w:t>
       </w:r>
     </w:p>
     <w:p>
@@ -1050,7 +1079,101 @@
         <w:rPr>
           <w:rFonts w:ascii="Arial" w:eastAsia="Arial" w:hAnsi="Arial" w:cs="Arial"/>
         </w:rPr>
-        <w:t xml:space="preserve">Adrien: </w:t>
+        <w:t xml:space="preserve">Because I </w:t>
+      </w:r>
+      <w:r>
+        <w:rPr>
+          <w:rFonts w:ascii="Arial" w:eastAsia="Arial" w:hAnsi="Arial" w:cs="Arial"/>
+        </w:rPr>
+        <w:t>am new in this course and did not have any previous experience with SFML, I think that all the project was really challenging for me, as I had to learn</w:t>
+      </w:r>
+      <w:r>
+        <w:rPr>
+          <w:rFonts w:ascii="Arial" w:eastAsia="Arial" w:hAnsi="Arial" w:cs="Arial"/>
+        </w:rPr>
+        <w:t xml:space="preserve"> </w:t>
+      </w:r>
+      <w:r>
+        <w:rPr>
+          <w:rFonts w:ascii="Arial" w:eastAsia="Arial" w:hAnsi="Arial" w:cs="Arial"/>
+        </w:rPr>
+        <w:t>a totally new library and technolog</w:t>
+      </w:r>
+      <w:r>
+        <w:rPr>
+          <w:rFonts w:ascii="Arial" w:eastAsia="Arial" w:hAnsi="Arial" w:cs="Arial"/>
+        </w:rPr>
+        <w:t xml:space="preserve">ies </w:t>
+      </w:r>
+      <w:r>
+        <w:rPr>
+          <w:rFonts w:ascii="Arial" w:eastAsia="Arial" w:hAnsi="Arial" w:cs="Arial"/>
+        </w:rPr>
+        <w:t>and be productive</w:t>
+      </w:r>
+      <w:r>
+        <w:rPr>
+          <w:rFonts w:ascii="Arial" w:eastAsia="Arial" w:hAnsi="Arial" w:cs="Arial"/>
+        </w:rPr>
+        <w:t xml:space="preserve"> at the same time</w:t>
+      </w:r>
+      <w:r>
+        <w:rPr>
+          <w:rFonts w:ascii="Arial" w:eastAsia="Arial" w:hAnsi="Arial" w:cs="Arial"/>
+        </w:rPr>
+        <w:t xml:space="preserve">. Even though I </w:t>
+      </w:r>
+      <w:r>
+        <w:rPr>
+          <w:rFonts w:ascii="Arial" w:eastAsia="Arial" w:hAnsi="Arial" w:cs="Arial"/>
+        </w:rPr>
+        <w:t>already have experience programming and developing software.</w:t>
+      </w:r>
+    </w:p>
+    <w:p>
+      <w:pPr>
+        <w:spacing w:after="0"/>
+        <w:rPr>
+          <w:rFonts w:ascii="Arial" w:eastAsia="Arial" w:hAnsi="Arial" w:cs="Arial"/>
+        </w:rPr>
+      </w:pPr>
+      <w:r>
+        <w:rPr>
+          <w:rFonts w:ascii="Arial" w:eastAsia="Arial" w:hAnsi="Arial" w:cs="Arial"/>
+        </w:rPr>
+        <w:t>However, if I had to choose a real</w:t>
+      </w:r>
+      <w:r>
+        <w:rPr>
+          <w:rFonts w:ascii="Arial" w:eastAsia="Arial" w:hAnsi="Arial" w:cs="Arial"/>
+        </w:rPr>
+        <w:t>ly</w:t>
+      </w:r>
+      <w:r>
+        <w:rPr>
+          <w:rFonts w:ascii="Arial" w:eastAsia="Arial" w:hAnsi="Arial" w:cs="Arial"/>
+        </w:rPr>
+        <w:t xml:space="preserve"> challenging part, </w:t>
+      </w:r>
+      <w:r>
+        <w:rPr>
+          <w:rFonts w:ascii="Arial" w:eastAsia="Arial" w:hAnsi="Arial" w:cs="Arial"/>
+        </w:rPr>
+        <w:t xml:space="preserve">it probably was the pathfinding algorithm and implementation, </w:t>
+      </w:r>
+      <w:proofErr w:type="gramStart"/>
+      <w:r>
+        <w:rPr>
+          <w:rFonts w:ascii="Arial" w:eastAsia="Arial" w:hAnsi="Arial" w:cs="Arial"/>
+        </w:rPr>
+        <w:t>the majority of</w:t>
+      </w:r>
+      <w:proofErr w:type="gramEnd"/>
+      <w:r>
+        <w:rPr>
+          <w:rFonts w:ascii="Arial" w:eastAsia="Arial" w:hAnsi="Arial" w:cs="Arial"/>
+        </w:rPr>
+        <w:t xml:space="preserve"> my time for the third sprint has been used for this.</w:t>
       </w:r>
     </w:p>
     <w:p>
@@ -1063,6 +1186,609 @@
     </w:p>
     <w:p>
       <w:pPr>
+        <w:spacing w:after="0"/>
+        <w:rPr>
+          <w:rFonts w:ascii="Arial" w:eastAsia="Arial" w:hAnsi="Arial" w:cs="Arial"/>
+        </w:rPr>
+      </w:pPr>
+      <w:r>
+        <w:rPr>
+          <w:rFonts w:ascii="Arial" w:eastAsia="Arial" w:hAnsi="Arial" w:cs="Arial"/>
+        </w:rPr>
+        <w:t>This</w:t>
+      </w:r>
+      <w:r>
+        <w:rPr>
+          <w:rFonts w:ascii="Arial" w:eastAsia="Arial" w:hAnsi="Arial" w:cs="Arial"/>
+        </w:rPr>
+        <w:t xml:space="preserve"> code snippet taken from the Level Builder</w:t>
+      </w:r>
+      <w:r>
+        <w:rPr>
+          <w:rFonts w:ascii="Arial" w:eastAsia="Arial" w:hAnsi="Arial" w:cs="Arial"/>
+        </w:rPr>
+        <w:t xml:space="preserve"> show</w:t>
+      </w:r>
+      <w:r>
+        <w:rPr>
+          <w:rFonts w:ascii="Arial" w:eastAsia="Arial" w:hAnsi="Arial" w:cs="Arial"/>
+        </w:rPr>
+        <w:t>s</w:t>
+      </w:r>
+      <w:r>
+        <w:rPr>
+          <w:rFonts w:ascii="Arial" w:eastAsia="Arial" w:hAnsi="Arial" w:cs="Arial"/>
+        </w:rPr>
+        <w:t xml:space="preserve"> how the UCS Pathfinding is pre-computed</w:t>
+      </w:r>
+      <w:r>
+        <w:rPr>
+          <w:rFonts w:ascii="Arial" w:eastAsia="Arial" w:hAnsi="Arial" w:cs="Arial"/>
+        </w:rPr>
+        <w:t xml:space="preserve"> after a click on the Save Button.</w:t>
+      </w:r>
+    </w:p>
+    <w:p>
+      <w:pPr>
+        <w:spacing w:after="0"/>
+        <w:rPr>
+          <w:rFonts w:ascii="Arial" w:eastAsia="Arial" w:hAnsi="Arial" w:cs="Arial"/>
+        </w:rPr>
+      </w:pPr>
+      <w:r>
+        <w:rPr>
+          <w:rFonts w:ascii="Arial" w:eastAsia="Arial" w:hAnsi="Arial" w:cs="Arial"/>
+        </w:rPr>
+        <w:t>It is necessary to update the “passable” property of each tile to properly calculate the pathfinding.</w:t>
+      </w:r>
+    </w:p>
+    <w:p>
+      <w:pPr>
+        <w:spacing w:after="0"/>
+        <w:rPr>
+          <w:rFonts w:ascii="Arial" w:eastAsia="Arial" w:hAnsi="Arial" w:cs="Arial"/>
+        </w:rPr>
+      </w:pPr>
+      <w:r>
+        <w:rPr>
+          <w:rFonts w:ascii="Arial" w:eastAsia="Arial" w:hAnsi="Arial" w:cs="Arial"/>
+        </w:rPr>
+        <w:t xml:space="preserve">The resulted paths </w:t>
+      </w:r>
+      <w:r>
+        <w:rPr>
+          <w:rFonts w:ascii="Arial" w:eastAsia="Arial" w:hAnsi="Arial" w:cs="Arial"/>
+        </w:rPr>
+        <w:t>are</w:t>
+      </w:r>
+      <w:r>
+        <w:rPr>
+          <w:rFonts w:ascii="Arial" w:eastAsia="Arial" w:hAnsi="Arial" w:cs="Arial"/>
+        </w:rPr>
+        <w:t xml:space="preserve"> then exported </w:t>
+      </w:r>
+      <w:r>
+        <w:rPr>
+          <w:rFonts w:ascii="Arial" w:eastAsia="Arial" w:hAnsi="Arial" w:cs="Arial"/>
+        </w:rPr>
+        <w:t>to</w:t>
+      </w:r>
+      <w:r>
+        <w:rPr>
+          <w:rFonts w:ascii="Arial" w:eastAsia="Arial" w:hAnsi="Arial" w:cs="Arial"/>
+        </w:rPr>
+        <w:t xml:space="preserve"> the JSON file.</w:t>
+      </w:r>
+    </w:p>
+    <w:p>
+      <w:pPr>
+        <w:spacing w:after="0"/>
+        <w:rPr>
+          <w:rFonts w:ascii="Arial" w:eastAsia="Arial" w:hAnsi="Arial" w:cs="Arial"/>
+        </w:rPr>
+      </w:pPr>
+      <w:r>
+        <w:rPr>
+          <w:noProof/>
+        </w:rPr>
+        <w:drawing>
+          <wp:inline distT="0" distB="0" distL="0" distR="0" wp14:anchorId="2CE80126" wp14:editId="2B7E2889">
+            <wp:extent cx="5731510" cy="3543300"/>
+            <wp:effectExtent l="0" t="0" r="2540" b="0"/>
+            <wp:docPr id="2" name="Picture 2" descr="Text&#10;&#10;Description automatically generated"/>
+            <wp:cNvGraphicFramePr>
+              <a:graphicFrameLocks xmlns:a="http://schemas.openxmlformats.org/drawingml/2006/main" noChangeAspect="1"/>
+            </wp:cNvGraphicFramePr>
+            <a:graphic xmlns:a="http://schemas.openxmlformats.org/drawingml/2006/main">
+              <a:graphicData uri="http://schemas.openxmlformats.org/drawingml/2006/picture">
+                <pic:pic xmlns:pic="http://schemas.openxmlformats.org/drawingml/2006/picture">
+                  <pic:nvPicPr>
+                    <pic:cNvPr id="2" name="Picture 2" descr="Text&#10;&#10;Description automatically generated"/>
+                    <pic:cNvPicPr/>
+                  </pic:nvPicPr>
+                  <pic:blipFill>
+                    <a:blip r:embed="rId14"/>
+                    <a:stretch>
+                      <a:fillRect/>
+                    </a:stretch>
+                  </pic:blipFill>
+                  <pic:spPr>
+                    <a:xfrm>
+                      <a:off x="0" y="0"/>
+                      <a:ext cx="5731510" cy="3543300"/>
+                    </a:xfrm>
+                    <a:prstGeom prst="rect">
+                      <a:avLst/>
+                    </a:prstGeom>
+                  </pic:spPr>
+                </pic:pic>
+              </a:graphicData>
+            </a:graphic>
+          </wp:inline>
+        </w:drawing>
+      </w:r>
+    </w:p>
+    <w:p>
+      <w:pPr>
+        <w:spacing w:after="0"/>
+        <w:rPr>
+          <w:rFonts w:ascii="Arial" w:eastAsia="Arial" w:hAnsi="Arial" w:cs="Arial"/>
+        </w:rPr>
+      </w:pPr>
+    </w:p>
+    <w:p>
+      <w:pPr>
+        <w:spacing w:after="0"/>
+        <w:rPr>
+          <w:rFonts w:ascii="Arial" w:eastAsia="Arial" w:hAnsi="Arial" w:cs="Arial"/>
+        </w:rPr>
+      </w:pPr>
+    </w:p>
+    <w:p>
+      <w:pPr>
+        <w:spacing w:after="0"/>
+        <w:rPr>
+          <w:rFonts w:ascii="Arial" w:eastAsia="Arial" w:hAnsi="Arial" w:cs="Arial"/>
+        </w:rPr>
+      </w:pPr>
+    </w:p>
+    <w:p>
+      <w:pPr>
+        <w:spacing w:after="0"/>
+        <w:rPr>
+          <w:rFonts w:ascii="Arial" w:eastAsia="Arial" w:hAnsi="Arial" w:cs="Arial"/>
+        </w:rPr>
+      </w:pPr>
+    </w:p>
+    <w:p>
+      <w:pPr>
+        <w:spacing w:after="0"/>
+        <w:rPr>
+          <w:rFonts w:ascii="Arial" w:eastAsia="Arial" w:hAnsi="Arial" w:cs="Arial"/>
+        </w:rPr>
+      </w:pPr>
+      <w:r>
+        <w:rPr>
+          <w:rFonts w:ascii="Arial" w:eastAsia="Arial" w:hAnsi="Arial" w:cs="Arial"/>
+        </w:rPr>
+        <w:lastRenderedPageBreak/>
+        <w:t>The part which calculated the waypoint</w:t>
+      </w:r>
+      <w:r>
+        <w:rPr>
+          <w:rFonts w:ascii="Arial" w:eastAsia="Arial" w:hAnsi="Arial" w:cs="Arial"/>
+        </w:rPr>
+        <w:t>s</w:t>
+      </w:r>
+      <w:r>
+        <w:rPr>
+          <w:rFonts w:ascii="Arial" w:eastAsia="Arial" w:hAnsi="Arial" w:cs="Arial"/>
+        </w:rPr>
+        <w:t xml:space="preserve"> </w:t>
+      </w:r>
+      <w:r>
+        <w:rPr>
+          <w:rFonts w:ascii="Arial" w:eastAsia="Arial" w:hAnsi="Arial" w:cs="Arial"/>
+        </w:rPr>
+        <w:t>is also interesting and allow</w:t>
+      </w:r>
+      <w:r>
+        <w:rPr>
+          <w:rFonts w:ascii="Arial" w:eastAsia="Arial" w:hAnsi="Arial" w:cs="Arial"/>
+        </w:rPr>
+        <w:t>s</w:t>
+      </w:r>
+      <w:r>
+        <w:rPr>
+          <w:rFonts w:ascii="Arial" w:eastAsia="Arial" w:hAnsi="Arial" w:cs="Arial"/>
+        </w:rPr>
+        <w:t xml:space="preserve"> to have any size of grid without breaking the waypoint positions which will always be centered at the same place (depending on the size of the grid of course).</w:t>
+      </w:r>
+    </w:p>
+    <w:p>
+      <w:pPr>
+        <w:spacing w:after="0"/>
+        <w:rPr>
+          <w:rFonts w:ascii="Arial" w:eastAsia="Arial" w:hAnsi="Arial" w:cs="Arial"/>
+        </w:rPr>
+      </w:pPr>
+      <w:r>
+        <w:rPr>
+          <w:noProof/>
+        </w:rPr>
+        <w:drawing>
+          <wp:inline distT="0" distB="0" distL="0" distR="0" wp14:anchorId="49584D0C" wp14:editId="2127B96F">
+            <wp:extent cx="5731510" cy="4596130"/>
+            <wp:effectExtent l="0" t="0" r="2540" b="0"/>
+            <wp:docPr id="10" name="Picture 10" descr="Text&#10;&#10;Description automatically generated"/>
+            <wp:cNvGraphicFramePr>
+              <a:graphicFrameLocks xmlns:a="http://schemas.openxmlformats.org/drawingml/2006/main" noChangeAspect="1"/>
+            </wp:cNvGraphicFramePr>
+            <a:graphic xmlns:a="http://schemas.openxmlformats.org/drawingml/2006/main">
+              <a:graphicData uri="http://schemas.openxmlformats.org/drawingml/2006/picture">
+                <pic:pic xmlns:pic="http://schemas.openxmlformats.org/drawingml/2006/picture">
+                  <pic:nvPicPr>
+                    <pic:cNvPr id="10" name="Picture 10" descr="Text&#10;&#10;Description automatically generated"/>
+                    <pic:cNvPicPr/>
+                  </pic:nvPicPr>
+                  <pic:blipFill>
+                    <a:blip r:embed="rId15"/>
+                    <a:stretch>
+                      <a:fillRect/>
+                    </a:stretch>
+                  </pic:blipFill>
+                  <pic:spPr>
+                    <a:xfrm>
+                      <a:off x="0" y="0"/>
+                      <a:ext cx="5731510" cy="4596130"/>
+                    </a:xfrm>
+                    <a:prstGeom prst="rect">
+                      <a:avLst/>
+                    </a:prstGeom>
+                  </pic:spPr>
+                </pic:pic>
+              </a:graphicData>
+            </a:graphic>
+          </wp:inline>
+        </w:drawing>
+      </w:r>
+    </w:p>
+    <w:p>
+      <w:pPr>
+        <w:spacing w:after="0"/>
+        <w:rPr>
+          <w:rFonts w:ascii="Arial" w:eastAsia="Arial" w:hAnsi="Arial" w:cs="Arial"/>
+        </w:rPr>
+      </w:pPr>
+    </w:p>
+    <w:p>
+      <w:pPr>
+        <w:spacing w:after="0"/>
+        <w:rPr>
+          <w:rFonts w:ascii="Arial" w:eastAsia="Arial" w:hAnsi="Arial" w:cs="Arial"/>
+        </w:rPr>
+      </w:pPr>
+    </w:p>
+    <w:p>
+      <w:pPr>
+        <w:spacing w:after="0"/>
+        <w:rPr>
+          <w:rFonts w:ascii="Arial" w:eastAsia="Arial" w:hAnsi="Arial" w:cs="Arial"/>
+        </w:rPr>
+      </w:pPr>
+    </w:p>
+    <w:p>
+      <w:pPr>
+        <w:spacing w:after="0"/>
+        <w:rPr>
+          <w:rFonts w:ascii="Arial" w:eastAsia="Arial" w:hAnsi="Arial" w:cs="Arial"/>
+        </w:rPr>
+      </w:pPr>
+    </w:p>
+    <w:p>
+      <w:pPr>
+        <w:spacing w:after="0"/>
+        <w:rPr>
+          <w:rFonts w:ascii="Arial" w:eastAsia="Arial" w:hAnsi="Arial" w:cs="Arial"/>
+        </w:rPr>
+      </w:pPr>
+    </w:p>
+    <w:p>
+      <w:pPr>
+        <w:spacing w:after="0"/>
+        <w:rPr>
+          <w:rFonts w:ascii="Arial" w:eastAsia="Arial" w:hAnsi="Arial" w:cs="Arial"/>
+        </w:rPr>
+      </w:pPr>
+    </w:p>
+    <w:p>
+      <w:pPr>
+        <w:spacing w:after="0"/>
+        <w:rPr>
+          <w:rFonts w:ascii="Arial" w:eastAsia="Arial" w:hAnsi="Arial" w:cs="Arial"/>
+        </w:rPr>
+      </w:pPr>
+    </w:p>
+    <w:p>
+      <w:pPr>
+        <w:spacing w:after="0"/>
+        <w:rPr>
+          <w:rFonts w:ascii="Arial" w:eastAsia="Arial" w:hAnsi="Arial" w:cs="Arial"/>
+        </w:rPr>
+      </w:pPr>
+    </w:p>
+    <w:p>
+      <w:pPr>
+        <w:spacing w:after="0"/>
+        <w:rPr>
+          <w:rFonts w:ascii="Arial" w:eastAsia="Arial" w:hAnsi="Arial" w:cs="Arial"/>
+        </w:rPr>
+      </w:pPr>
+    </w:p>
+    <w:p>
+      <w:pPr>
+        <w:spacing w:after="0"/>
+        <w:rPr>
+          <w:rFonts w:ascii="Arial" w:eastAsia="Arial" w:hAnsi="Arial" w:cs="Arial"/>
+        </w:rPr>
+      </w:pPr>
+    </w:p>
+    <w:p>
+      <w:pPr>
+        <w:spacing w:after="0"/>
+        <w:rPr>
+          <w:rFonts w:ascii="Arial" w:eastAsia="Arial" w:hAnsi="Arial" w:cs="Arial"/>
+        </w:rPr>
+      </w:pPr>
+    </w:p>
+    <w:p>
+      <w:pPr>
+        <w:spacing w:after="0"/>
+        <w:rPr>
+          <w:rFonts w:ascii="Arial" w:eastAsia="Arial" w:hAnsi="Arial" w:cs="Arial"/>
+        </w:rPr>
+      </w:pPr>
+    </w:p>
+    <w:p>
+      <w:pPr>
+        <w:spacing w:after="0"/>
+        <w:rPr>
+          <w:rFonts w:ascii="Arial" w:eastAsia="Arial" w:hAnsi="Arial" w:cs="Arial"/>
+        </w:rPr>
+      </w:pPr>
+    </w:p>
+    <w:p>
+      <w:pPr>
+        <w:spacing w:after="0"/>
+        <w:rPr>
+          <w:rFonts w:ascii="Arial" w:eastAsia="Arial" w:hAnsi="Arial" w:cs="Arial"/>
+        </w:rPr>
+      </w:pPr>
+    </w:p>
+    <w:p>
+      <w:pPr>
+        <w:spacing w:after="0"/>
+        <w:rPr>
+          <w:rFonts w:ascii="Arial" w:eastAsia="Arial" w:hAnsi="Arial" w:cs="Arial"/>
+        </w:rPr>
+      </w:pPr>
+    </w:p>
+    <w:p>
+      <w:pPr>
+        <w:spacing w:after="0"/>
+        <w:rPr>
+          <w:rFonts w:ascii="Arial" w:eastAsia="Arial" w:hAnsi="Arial" w:cs="Arial"/>
+        </w:rPr>
+      </w:pPr>
+    </w:p>
+    <w:p>
+      <w:pPr>
+        <w:spacing w:after="0"/>
+        <w:rPr>
+          <w:rFonts w:ascii="Arial" w:eastAsia="Arial" w:hAnsi="Arial" w:cs="Arial"/>
+        </w:rPr>
+      </w:pPr>
+    </w:p>
+    <w:p>
+      <w:pPr>
+        <w:spacing w:after="0"/>
+        <w:rPr>
+          <w:rFonts w:ascii="Arial" w:eastAsia="Arial" w:hAnsi="Arial" w:cs="Arial"/>
+        </w:rPr>
+      </w:pPr>
+    </w:p>
+    <w:p>
+      <w:pPr>
+        <w:spacing w:after="0"/>
+        <w:rPr>
+          <w:rFonts w:ascii="Arial" w:eastAsia="Arial" w:hAnsi="Arial" w:cs="Arial"/>
+        </w:rPr>
+      </w:pPr>
+      <w:r>
+        <w:rPr>
+          <w:rFonts w:ascii="Arial" w:eastAsia="Arial" w:hAnsi="Arial" w:cs="Arial"/>
+        </w:rPr>
+        <w:lastRenderedPageBreak/>
+        <w:t xml:space="preserve">I am also </w:t>
+      </w:r>
+      <w:proofErr w:type="gramStart"/>
+      <w:r>
+        <w:rPr>
+          <w:rFonts w:ascii="Arial" w:eastAsia="Arial" w:hAnsi="Arial" w:cs="Arial"/>
+        </w:rPr>
+        <w:t>really happy</w:t>
+      </w:r>
+      <w:proofErr w:type="gramEnd"/>
+      <w:r>
+        <w:rPr>
+          <w:rFonts w:ascii="Arial" w:eastAsia="Arial" w:hAnsi="Arial" w:cs="Arial"/>
+        </w:rPr>
+        <w:t xml:space="preserve"> </w:t>
+      </w:r>
+      <w:r>
+        <w:rPr>
+          <w:rFonts w:ascii="Arial" w:eastAsia="Arial" w:hAnsi="Arial" w:cs="Arial"/>
+        </w:rPr>
+        <w:t>with</w:t>
+      </w:r>
+      <w:r>
+        <w:rPr>
+          <w:rFonts w:ascii="Arial" w:eastAsia="Arial" w:hAnsi="Arial" w:cs="Arial"/>
+        </w:rPr>
+        <w:t xml:space="preserve"> my work </w:t>
+      </w:r>
+      <w:r>
+        <w:rPr>
+          <w:rFonts w:ascii="Arial" w:eastAsia="Arial" w:hAnsi="Arial" w:cs="Arial"/>
+        </w:rPr>
+        <w:t xml:space="preserve">to </w:t>
+      </w:r>
+      <w:r>
+        <w:rPr>
+          <w:rFonts w:ascii="Arial" w:eastAsia="Arial" w:hAnsi="Arial" w:cs="Arial"/>
+        </w:rPr>
+        <w:t>move the zombie following the calculated pathfinding with A* and UCS</w:t>
+      </w:r>
+      <w:r>
+        <w:rPr>
+          <w:rFonts w:ascii="Arial" w:eastAsia="Arial" w:hAnsi="Arial" w:cs="Arial"/>
+        </w:rPr>
+        <w:t>.</w:t>
+      </w:r>
+      <w:r>
+        <w:rPr>
+          <w:rFonts w:ascii="Arial" w:eastAsia="Arial" w:hAnsi="Arial" w:cs="Arial"/>
+        </w:rPr>
+        <w:t xml:space="preserve"> Here is the code snippet of the “</w:t>
+      </w:r>
+      <w:proofErr w:type="spellStart"/>
+      <w:r>
+        <w:rPr>
+          <w:rFonts w:ascii="Arial" w:eastAsia="Arial" w:hAnsi="Arial" w:cs="Arial"/>
+        </w:rPr>
+        <w:t>moveTo</w:t>
+      </w:r>
+      <w:proofErr w:type="spellEnd"/>
+      <w:r>
+        <w:rPr>
+          <w:rFonts w:ascii="Arial" w:eastAsia="Arial" w:hAnsi="Arial" w:cs="Arial"/>
+        </w:rPr>
+        <w:t xml:space="preserve">” method which is used to move the zombie from one point to another using only </w:t>
+      </w:r>
+      <w:r>
+        <w:rPr>
+          <w:rFonts w:ascii="Arial" w:eastAsia="Arial" w:hAnsi="Arial" w:cs="Arial"/>
+        </w:rPr>
+        <w:t xml:space="preserve">the </w:t>
+      </w:r>
+      <w:r>
+        <w:rPr>
+          <w:rFonts w:ascii="Arial" w:eastAsia="Arial" w:hAnsi="Arial" w:cs="Arial"/>
+        </w:rPr>
+        <w:t>pathfinding.</w:t>
+      </w:r>
+    </w:p>
+    <w:p>
+      <w:pPr>
+        <w:spacing w:after="0"/>
+        <w:rPr>
+          <w:rFonts w:ascii="Arial" w:eastAsia="Arial" w:hAnsi="Arial" w:cs="Arial"/>
+        </w:rPr>
+      </w:pPr>
+      <w:r>
+        <w:rPr>
+          <w:noProof/>
+        </w:rPr>
+        <w:drawing>
+          <wp:inline distT="0" distB="0" distL="0" distR="0" wp14:anchorId="65D738DF" wp14:editId="0738DA82">
+            <wp:extent cx="5731510" cy="2694940"/>
+            <wp:effectExtent l="0" t="0" r="2540" b="0"/>
+            <wp:docPr id="12" name="Picture 12" descr="Text&#10;&#10;Description automatically generated"/>
+            <wp:cNvGraphicFramePr>
+              <a:graphicFrameLocks xmlns:a="http://schemas.openxmlformats.org/drawingml/2006/main" noChangeAspect="1"/>
+            </wp:cNvGraphicFramePr>
+            <a:graphic xmlns:a="http://schemas.openxmlformats.org/drawingml/2006/main">
+              <a:graphicData uri="http://schemas.openxmlformats.org/drawingml/2006/picture">
+                <pic:pic xmlns:pic="http://schemas.openxmlformats.org/drawingml/2006/picture">
+                  <pic:nvPicPr>
+                    <pic:cNvPr id="12" name="Picture 12" descr="Text&#10;&#10;Description automatically generated"/>
+                    <pic:cNvPicPr/>
+                  </pic:nvPicPr>
+                  <pic:blipFill>
+                    <a:blip r:embed="rId16"/>
+                    <a:stretch>
+                      <a:fillRect/>
+                    </a:stretch>
+                  </pic:blipFill>
+                  <pic:spPr>
+                    <a:xfrm>
+                      <a:off x="0" y="0"/>
+                      <a:ext cx="5731510" cy="2694940"/>
+                    </a:xfrm>
+                    <a:prstGeom prst="rect">
+                      <a:avLst/>
+                    </a:prstGeom>
+                  </pic:spPr>
+                </pic:pic>
+              </a:graphicData>
+            </a:graphic>
+          </wp:inline>
+        </w:drawing>
+      </w:r>
+      <w:r>
+        <w:rPr>
+          <w:noProof/>
+        </w:rPr>
+        <w:t xml:space="preserve"> </w:t>
+      </w:r>
+      <w:r>
+        <w:rPr>
+          <w:noProof/>
+        </w:rPr>
+        <w:drawing>
+          <wp:inline distT="0" distB="0" distL="0" distR="0" wp14:anchorId="1D4584F7" wp14:editId="29E2930C">
+            <wp:extent cx="5731510" cy="2124075"/>
+            <wp:effectExtent l="0" t="0" r="2540" b="9525"/>
+            <wp:docPr id="13" name="Picture 13" descr="A screenshot of a computer&#10;&#10;Description automatically generated with medium confidence"/>
+            <wp:cNvGraphicFramePr>
+              <a:graphicFrameLocks xmlns:a="http://schemas.openxmlformats.org/drawingml/2006/main" noChangeAspect="1"/>
+            </wp:cNvGraphicFramePr>
+            <a:graphic xmlns:a="http://schemas.openxmlformats.org/drawingml/2006/main">
+              <a:graphicData uri="http://schemas.openxmlformats.org/drawingml/2006/picture">
+                <pic:pic xmlns:pic="http://schemas.openxmlformats.org/drawingml/2006/picture">
+                  <pic:nvPicPr>
+                    <pic:cNvPr id="13" name="Picture 13" descr="A screenshot of a computer&#10;&#10;Description automatically generated with medium confidence"/>
+                    <pic:cNvPicPr/>
+                  </pic:nvPicPr>
+                  <pic:blipFill>
+                    <a:blip r:embed="rId17"/>
+                    <a:stretch>
+                      <a:fillRect/>
+                    </a:stretch>
+                  </pic:blipFill>
+                  <pic:spPr>
+                    <a:xfrm>
+                      <a:off x="0" y="0"/>
+                      <a:ext cx="5731510" cy="2124075"/>
+                    </a:xfrm>
+                    <a:prstGeom prst="rect">
+                      <a:avLst/>
+                    </a:prstGeom>
+                  </pic:spPr>
+                </pic:pic>
+              </a:graphicData>
+            </a:graphic>
+          </wp:inline>
+        </w:drawing>
+      </w:r>
+    </w:p>
+    <w:p>
+      <w:pPr>
+        <w:pStyle w:val="ListParagraph"/>
+        <w:numPr>
+          <w:ilvl w:val="0"/>
+          <w:numId w:val="4"/>
+        </w:numPr>
         <w:spacing w:after="0"/>
         <w:rPr>
           <w:rFonts w:ascii="Arial" w:eastAsia="Arial" w:hAnsi="Arial" w:cs="Arial"/>
@@ -1085,6 +1811,11 @@
     </w:p>
     <w:p>
       <w:pPr>
+        <w:pStyle w:val="ListParagraph"/>
+        <w:numPr>
+          <w:ilvl w:val="0"/>
+          <w:numId w:val="4"/>
+        </w:numPr>
         <w:spacing w:after="0"/>
         <w:rPr>
           <w:rFonts w:ascii="Arial" w:eastAsia="Arial" w:hAnsi="Arial" w:cs="Arial"/>
@@ -1126,7 +1857,21 @@
         <w:rPr>
           <w:rFonts w:ascii="Arial" w:eastAsia="Arial" w:hAnsi="Arial" w:cs="Arial"/>
         </w:rPr>
-        <w:t>The use of Json file and reading data from it was very interesting and fun. I would say the most challenging part for me was the vision cone and the collision check I ended up using an external library for collision detection.</w:t>
+        <w:t xml:space="preserve">The use of </w:t>
+      </w:r>
+      <w:proofErr w:type="spellStart"/>
+      <w:r>
+        <w:rPr>
+          <w:rFonts w:ascii="Arial" w:eastAsia="Arial" w:hAnsi="Arial" w:cs="Arial"/>
+        </w:rPr>
+        <w:t>Json</w:t>
+      </w:r>
+      <w:proofErr w:type="spellEnd"/>
+      <w:r>
+        <w:rPr>
+          <w:rFonts w:ascii="Arial" w:eastAsia="Arial" w:hAnsi="Arial" w:cs="Arial"/>
+        </w:rPr>
+        <w:t xml:space="preserve"> file and reading data from it was very interesting and fun. I would say the most challenging part for me was the vision cone and the collision check I ended up using an external library for collision detection.</w:t>
       </w:r>
     </w:p>
     <w:p>
@@ -1179,7 +1924,7 @@
                     <pic:cNvPicPr/>
                   </pic:nvPicPr>
                   <pic:blipFill>
-                    <a:blip r:embed="rId14"/>
+                    <a:blip r:embed="rId18"/>
                     <a:stretch>
                       <a:fillRect/>
                     </a:stretch>
@@ -1236,7 +1981,7 @@
                     <pic:cNvPicPr/>
                   </pic:nvPicPr>
                   <pic:blipFill>
-                    <a:blip r:embed="rId15"/>
+                    <a:blip r:embed="rId19"/>
                     <a:stretch>
                       <a:fillRect/>
                     </a:stretch>
@@ -1293,7 +2038,7 @@
                     <pic:cNvPicPr/>
                   </pic:nvPicPr>
                   <pic:blipFill>
-                    <a:blip r:embed="rId16"/>
+                    <a:blip r:embed="rId20"/>
                     <a:stretch>
                       <a:fillRect/>
                     </a:stretch>
@@ -1665,8 +2410,16 @@
               <w:rPr>
                 <w:rFonts w:ascii="Arial" w:eastAsia="Arial" w:hAnsi="Arial" w:cs="Arial"/>
               </w:rPr>
-              <w:t>1 hr</w:t>
-            </w:r>
+              <w:t xml:space="preserve">1 </w:t>
+            </w:r>
+            <w:proofErr w:type="spellStart"/>
+            <w:r>
+              <w:rPr>
+                <w:rFonts w:ascii="Arial" w:eastAsia="Arial" w:hAnsi="Arial" w:cs="Arial"/>
+              </w:rPr>
+              <w:t>hr</w:t>
+            </w:r>
+            <w:proofErr w:type="spellEnd"/>
           </w:p>
         </w:tc>
         <w:tc>
@@ -2128,8 +2881,16 @@
               <w:rPr>
                 <w:rFonts w:ascii="Arial" w:eastAsia="Arial" w:hAnsi="Arial" w:cs="Arial"/>
               </w:rPr>
-              <w:t>1 hr</w:t>
-            </w:r>
+              <w:t xml:space="preserve">1 </w:t>
+            </w:r>
+            <w:proofErr w:type="spellStart"/>
+            <w:r>
+              <w:rPr>
+                <w:rFonts w:ascii="Arial" w:eastAsia="Arial" w:hAnsi="Arial" w:cs="Arial"/>
+              </w:rPr>
+              <w:t>hr</w:t>
+            </w:r>
+            <w:proofErr w:type="spellEnd"/>
           </w:p>
         </w:tc>
         <w:tc>
@@ -2160,8 +2921,16 @@
               <w:rPr>
                 <w:rFonts w:ascii="Arial" w:eastAsia="Arial" w:hAnsi="Arial" w:cs="Arial"/>
               </w:rPr>
-              <w:t>1 hr</w:t>
-            </w:r>
+              <w:t xml:space="preserve">1 </w:t>
+            </w:r>
+            <w:proofErr w:type="spellStart"/>
+            <w:r>
+              <w:rPr>
+                <w:rFonts w:ascii="Arial" w:eastAsia="Arial" w:hAnsi="Arial" w:cs="Arial"/>
+              </w:rPr>
+              <w:t>hr</w:t>
+            </w:r>
+            <w:proofErr w:type="spellEnd"/>
           </w:p>
         </w:tc>
         <w:tc>
@@ -2317,8 +3086,16 @@
               <w:rPr>
                 <w:rFonts w:ascii="Arial" w:eastAsia="Arial" w:hAnsi="Arial" w:cs="Arial"/>
               </w:rPr>
-              <w:t>1 hr</w:t>
-            </w:r>
+              <w:t xml:space="preserve">1 </w:t>
+            </w:r>
+            <w:proofErr w:type="spellStart"/>
+            <w:r>
+              <w:rPr>
+                <w:rFonts w:ascii="Arial" w:eastAsia="Arial" w:hAnsi="Arial" w:cs="Arial"/>
+              </w:rPr>
+              <w:t>hr</w:t>
+            </w:r>
+            <w:proofErr w:type="spellEnd"/>
           </w:p>
         </w:tc>
         <w:tc>
@@ -2472,8 +3249,16 @@
               <w:rPr>
                 <w:rFonts w:ascii="Arial" w:eastAsia="Arial" w:hAnsi="Arial" w:cs="Arial"/>
               </w:rPr>
-              <w:t>1 hr</w:t>
-            </w:r>
+              <w:t xml:space="preserve">1 </w:t>
+            </w:r>
+            <w:proofErr w:type="spellStart"/>
+            <w:r>
+              <w:rPr>
+                <w:rFonts w:ascii="Arial" w:eastAsia="Arial" w:hAnsi="Arial" w:cs="Arial"/>
+              </w:rPr>
+              <w:t>hr</w:t>
+            </w:r>
+            <w:proofErr w:type="spellEnd"/>
           </w:p>
         </w:tc>
         <w:tc>
@@ -2505,8 +3290,16 @@
               <w:rPr>
                 <w:rFonts w:ascii="Arial" w:eastAsia="Arial" w:hAnsi="Arial" w:cs="Arial"/>
               </w:rPr>
-              <w:t>1 hr</w:t>
-            </w:r>
+              <w:t xml:space="preserve">1 </w:t>
+            </w:r>
+            <w:proofErr w:type="spellStart"/>
+            <w:r>
+              <w:rPr>
+                <w:rFonts w:ascii="Arial" w:eastAsia="Arial" w:hAnsi="Arial" w:cs="Arial"/>
+              </w:rPr>
+              <w:t>hr</w:t>
+            </w:r>
+            <w:proofErr w:type="spellEnd"/>
           </w:p>
         </w:tc>
         <w:tc>
@@ -2627,8 +3420,16 @@
               <w:rPr>
                 <w:rFonts w:ascii="Arial" w:eastAsia="Arial" w:hAnsi="Arial" w:cs="Arial"/>
               </w:rPr>
-              <w:t>2 hr</w:t>
-            </w:r>
+              <w:t xml:space="preserve">2 </w:t>
+            </w:r>
+            <w:proofErr w:type="spellStart"/>
+            <w:r>
+              <w:rPr>
+                <w:rFonts w:ascii="Arial" w:eastAsia="Arial" w:hAnsi="Arial" w:cs="Arial"/>
+              </w:rPr>
+              <w:t>hr</w:t>
+            </w:r>
+            <w:proofErr w:type="spellEnd"/>
           </w:p>
         </w:tc>
         <w:tc>
@@ -2782,8 +3583,16 @@
               <w:rPr>
                 <w:rFonts w:ascii="Arial" w:eastAsia="Arial" w:hAnsi="Arial" w:cs="Arial"/>
               </w:rPr>
-              <w:t>2 hr</w:t>
-            </w:r>
+              <w:t xml:space="preserve">2 </w:t>
+            </w:r>
+            <w:proofErr w:type="spellStart"/>
+            <w:r>
+              <w:rPr>
+                <w:rFonts w:ascii="Arial" w:eastAsia="Arial" w:hAnsi="Arial" w:cs="Arial"/>
+              </w:rPr>
+              <w:t>hr</w:t>
+            </w:r>
+            <w:proofErr w:type="spellEnd"/>
           </w:p>
         </w:tc>
         <w:tc>
@@ -2967,8 +3776,16 @@
               <w:rPr>
                 <w:rFonts w:ascii="Arial" w:eastAsia="Arial" w:hAnsi="Arial" w:cs="Arial"/>
               </w:rPr>
-              <w:t>1 hr</w:t>
-            </w:r>
+              <w:t xml:space="preserve">1 </w:t>
+            </w:r>
+            <w:proofErr w:type="spellStart"/>
+            <w:r>
+              <w:rPr>
+                <w:rFonts w:ascii="Arial" w:eastAsia="Arial" w:hAnsi="Arial" w:cs="Arial"/>
+              </w:rPr>
+              <w:t>hr</w:t>
+            </w:r>
+            <w:proofErr w:type="spellEnd"/>
           </w:p>
         </w:tc>
         <w:tc>
@@ -3281,8 +4098,16 @@
               <w:rPr>
                 <w:rFonts w:ascii="Arial" w:eastAsia="Arial" w:hAnsi="Arial" w:cs="Arial"/>
               </w:rPr>
-              <w:t>1 hr</w:t>
-            </w:r>
+              <w:t xml:space="preserve">1 </w:t>
+            </w:r>
+            <w:proofErr w:type="spellStart"/>
+            <w:r>
+              <w:rPr>
+                <w:rFonts w:ascii="Arial" w:eastAsia="Arial" w:hAnsi="Arial" w:cs="Arial"/>
+              </w:rPr>
+              <w:t>hr</w:t>
+            </w:r>
+            <w:proofErr w:type="spellEnd"/>
           </w:p>
         </w:tc>
         <w:tc>
@@ -3314,8 +4139,16 @@
               <w:rPr>
                 <w:rFonts w:ascii="Arial" w:eastAsia="Arial" w:hAnsi="Arial" w:cs="Arial"/>
               </w:rPr>
-              <w:t>1 hr</w:t>
-            </w:r>
+              <w:t xml:space="preserve">1 </w:t>
+            </w:r>
+            <w:proofErr w:type="spellStart"/>
+            <w:r>
+              <w:rPr>
+                <w:rFonts w:ascii="Arial" w:eastAsia="Arial" w:hAnsi="Arial" w:cs="Arial"/>
+              </w:rPr>
+              <w:t>hr</w:t>
+            </w:r>
+            <w:proofErr w:type="spellEnd"/>
           </w:p>
         </w:tc>
         <w:tc>
@@ -3628,8 +4461,16 @@
               <w:rPr>
                 <w:rFonts w:ascii="Arial" w:eastAsia="Arial" w:hAnsi="Arial" w:cs="Arial"/>
               </w:rPr>
-              <w:t>1 hr</w:t>
-            </w:r>
+              <w:t xml:space="preserve">1 </w:t>
+            </w:r>
+            <w:proofErr w:type="spellStart"/>
+            <w:r>
+              <w:rPr>
+                <w:rFonts w:ascii="Arial" w:eastAsia="Arial" w:hAnsi="Arial" w:cs="Arial"/>
+              </w:rPr>
+              <w:t>hr</w:t>
+            </w:r>
+            <w:proofErr w:type="spellEnd"/>
           </w:p>
         </w:tc>
         <w:tc>
@@ -3661,8 +4502,16 @@
               <w:rPr>
                 <w:rFonts w:ascii="Arial" w:eastAsia="Arial" w:hAnsi="Arial" w:cs="Arial"/>
               </w:rPr>
-              <w:t>1 hr</w:t>
-            </w:r>
+              <w:t xml:space="preserve">1 </w:t>
+            </w:r>
+            <w:proofErr w:type="spellStart"/>
+            <w:r>
+              <w:rPr>
+                <w:rFonts w:ascii="Arial" w:eastAsia="Arial" w:hAnsi="Arial" w:cs="Arial"/>
+              </w:rPr>
+              <w:t>hr</w:t>
+            </w:r>
+            <w:proofErr w:type="spellEnd"/>
           </w:p>
         </w:tc>
         <w:tc>
@@ -3783,8 +4632,16 @@
               <w:rPr>
                 <w:rFonts w:ascii="Arial" w:eastAsia="Arial" w:hAnsi="Arial" w:cs="Arial"/>
               </w:rPr>
-              <w:t>1 hr</w:t>
-            </w:r>
+              <w:t xml:space="preserve">1 </w:t>
+            </w:r>
+            <w:proofErr w:type="spellStart"/>
+            <w:r>
+              <w:rPr>
+                <w:rFonts w:ascii="Arial" w:eastAsia="Arial" w:hAnsi="Arial" w:cs="Arial"/>
+              </w:rPr>
+              <w:t>hr</w:t>
+            </w:r>
+            <w:proofErr w:type="spellEnd"/>
           </w:p>
         </w:tc>
         <w:tc>
@@ -3816,8 +4673,16 @@
               <w:rPr>
                 <w:rFonts w:ascii="Arial" w:eastAsia="Arial" w:hAnsi="Arial" w:cs="Arial"/>
               </w:rPr>
-              <w:t>1 hr</w:t>
-            </w:r>
+              <w:t xml:space="preserve">1 </w:t>
+            </w:r>
+            <w:proofErr w:type="spellStart"/>
+            <w:r>
+              <w:rPr>
+                <w:rFonts w:ascii="Arial" w:eastAsia="Arial" w:hAnsi="Arial" w:cs="Arial"/>
+              </w:rPr>
+              <w:t>hr</w:t>
+            </w:r>
+            <w:proofErr w:type="spellEnd"/>
           </w:p>
         </w:tc>
         <w:tc>
@@ -3950,8 +4815,16 @@
               <w:rPr>
                 <w:rFonts w:ascii="Arial" w:eastAsia="Arial" w:hAnsi="Arial" w:cs="Arial"/>
               </w:rPr>
-              <w:t>1 hr</w:t>
-            </w:r>
+              <w:t xml:space="preserve">1 </w:t>
+            </w:r>
+            <w:proofErr w:type="spellStart"/>
+            <w:r>
+              <w:rPr>
+                <w:rFonts w:ascii="Arial" w:eastAsia="Arial" w:hAnsi="Arial" w:cs="Arial"/>
+              </w:rPr>
+              <w:t>hr</w:t>
+            </w:r>
+            <w:proofErr w:type="spellEnd"/>
           </w:p>
         </w:tc>
         <w:tc>
@@ -3983,8 +4856,16 @@
               <w:rPr>
                 <w:rFonts w:ascii="Arial" w:eastAsia="Arial" w:hAnsi="Arial" w:cs="Arial"/>
               </w:rPr>
-              <w:t>2 hr</w:t>
-            </w:r>
+              <w:t xml:space="preserve">2 </w:t>
+            </w:r>
+            <w:proofErr w:type="spellStart"/>
+            <w:r>
+              <w:rPr>
+                <w:rFonts w:ascii="Arial" w:eastAsia="Arial" w:hAnsi="Arial" w:cs="Arial"/>
+              </w:rPr>
+              <w:t>hr</w:t>
+            </w:r>
+            <w:proofErr w:type="spellEnd"/>
           </w:p>
         </w:tc>
         <w:tc>
@@ -4117,8 +4998,16 @@
               <w:rPr>
                 <w:rFonts w:ascii="Arial" w:eastAsia="Arial" w:hAnsi="Arial" w:cs="Arial"/>
               </w:rPr>
-              <w:t>1 hr</w:t>
-            </w:r>
+              <w:t xml:space="preserve">1 </w:t>
+            </w:r>
+            <w:proofErr w:type="spellStart"/>
+            <w:r>
+              <w:rPr>
+                <w:rFonts w:ascii="Arial" w:eastAsia="Arial" w:hAnsi="Arial" w:cs="Arial"/>
+              </w:rPr>
+              <w:t>hr</w:t>
+            </w:r>
+            <w:proofErr w:type="spellEnd"/>
           </w:p>
         </w:tc>
         <w:tc>
@@ -4150,8 +5039,16 @@
               <w:rPr>
                 <w:rFonts w:ascii="Arial" w:eastAsia="Arial" w:hAnsi="Arial" w:cs="Arial"/>
               </w:rPr>
-              <w:t>2 hr</w:t>
-            </w:r>
+              <w:t xml:space="preserve">2 </w:t>
+            </w:r>
+            <w:proofErr w:type="spellStart"/>
+            <w:r>
+              <w:rPr>
+                <w:rFonts w:ascii="Arial" w:eastAsia="Arial" w:hAnsi="Arial" w:cs="Arial"/>
+              </w:rPr>
+              <w:t>hr</w:t>
+            </w:r>
+            <w:proofErr w:type="spellEnd"/>
           </w:p>
         </w:tc>
         <w:tc>
@@ -4464,8 +5361,16 @@
               <w:rPr>
                 <w:rFonts w:ascii="Arial" w:eastAsia="Arial" w:hAnsi="Arial" w:cs="Arial"/>
               </w:rPr>
-              <w:t>1 hr</w:t>
-            </w:r>
+              <w:t xml:space="preserve">1 </w:t>
+            </w:r>
+            <w:proofErr w:type="spellStart"/>
+            <w:r>
+              <w:rPr>
+                <w:rFonts w:ascii="Arial" w:eastAsia="Arial" w:hAnsi="Arial" w:cs="Arial"/>
+              </w:rPr>
+              <w:t>hr</w:t>
+            </w:r>
+            <w:proofErr w:type="spellEnd"/>
           </w:p>
         </w:tc>
         <w:tc>
@@ -4497,8 +5402,16 @@
               <w:rPr>
                 <w:rFonts w:ascii="Arial" w:eastAsia="Arial" w:hAnsi="Arial" w:cs="Arial"/>
               </w:rPr>
-              <w:t>1 hr</w:t>
-            </w:r>
+              <w:t xml:space="preserve">1 </w:t>
+            </w:r>
+            <w:proofErr w:type="spellStart"/>
+            <w:r>
+              <w:rPr>
+                <w:rFonts w:ascii="Arial" w:eastAsia="Arial" w:hAnsi="Arial" w:cs="Arial"/>
+              </w:rPr>
+              <w:t>hr</w:t>
+            </w:r>
+            <w:proofErr w:type="spellEnd"/>
           </w:p>
         </w:tc>
         <w:tc>
@@ -5121,8 +6034,16 @@
               <w:rPr>
                 <w:rFonts w:ascii="Arial" w:eastAsia="Arial" w:hAnsi="Arial" w:cs="Arial"/>
               </w:rPr>
-              <w:t>1 hr</w:t>
-            </w:r>
+              <w:t xml:space="preserve">1 </w:t>
+            </w:r>
+            <w:proofErr w:type="spellStart"/>
+            <w:r>
+              <w:rPr>
+                <w:rFonts w:ascii="Arial" w:eastAsia="Arial" w:hAnsi="Arial" w:cs="Arial"/>
+              </w:rPr>
+              <w:t>hr</w:t>
+            </w:r>
+            <w:proofErr w:type="spellEnd"/>
           </w:p>
         </w:tc>
         <w:tc>
@@ -5154,8 +6075,16 @@
               <w:rPr>
                 <w:rFonts w:ascii="Arial" w:eastAsia="Arial" w:hAnsi="Arial" w:cs="Arial"/>
               </w:rPr>
-              <w:t>2 hr</w:t>
-            </w:r>
+              <w:t xml:space="preserve">2 </w:t>
+            </w:r>
+            <w:proofErr w:type="spellStart"/>
+            <w:r>
+              <w:rPr>
+                <w:rFonts w:ascii="Arial" w:eastAsia="Arial" w:hAnsi="Arial" w:cs="Arial"/>
+              </w:rPr>
+              <w:t>hr</w:t>
+            </w:r>
+            <w:proofErr w:type="spellEnd"/>
           </w:p>
         </w:tc>
         <w:tc>
@@ -5309,8 +6238,16 @@
               <w:rPr>
                 <w:rFonts w:ascii="Arial" w:eastAsia="Arial" w:hAnsi="Arial" w:cs="Arial"/>
               </w:rPr>
-              <w:t>1 hr</w:t>
-            </w:r>
+              <w:t xml:space="preserve">1 </w:t>
+            </w:r>
+            <w:proofErr w:type="spellStart"/>
+            <w:r>
+              <w:rPr>
+                <w:rFonts w:ascii="Arial" w:eastAsia="Arial" w:hAnsi="Arial" w:cs="Arial"/>
+              </w:rPr>
+              <w:t>hr</w:t>
+            </w:r>
+            <w:proofErr w:type="spellEnd"/>
           </w:p>
         </w:tc>
         <w:tc>
@@ -5431,8 +6368,16 @@
               <w:rPr>
                 <w:rFonts w:ascii="Arial" w:eastAsia="Arial" w:hAnsi="Arial" w:cs="Arial"/>
               </w:rPr>
-              <w:t>1 hr</w:t>
-            </w:r>
+              <w:t xml:space="preserve">1 </w:t>
+            </w:r>
+            <w:proofErr w:type="spellStart"/>
+            <w:r>
+              <w:rPr>
+                <w:rFonts w:ascii="Arial" w:eastAsia="Arial" w:hAnsi="Arial" w:cs="Arial"/>
+              </w:rPr>
+              <w:t>hr</w:t>
+            </w:r>
+            <w:proofErr w:type="spellEnd"/>
           </w:p>
         </w:tc>
         <w:tc>
@@ -5464,8 +6409,16 @@
               <w:rPr>
                 <w:rFonts w:ascii="Arial" w:eastAsia="Arial" w:hAnsi="Arial" w:cs="Arial"/>
               </w:rPr>
-              <w:t>3 hr</w:t>
-            </w:r>
+              <w:t xml:space="preserve">3 </w:t>
+            </w:r>
+            <w:proofErr w:type="spellStart"/>
+            <w:r>
+              <w:rPr>
+                <w:rFonts w:ascii="Arial" w:eastAsia="Arial" w:hAnsi="Arial" w:cs="Arial"/>
+              </w:rPr>
+              <w:t>hr</w:t>
+            </w:r>
+            <w:proofErr w:type="spellEnd"/>
           </w:p>
         </w:tc>
         <w:tc>
@@ -5909,12 +6862,20 @@
               </w:rPr>
               <w:t xml:space="preserve">Task 3: implement </w:t>
             </w:r>
+            <w:proofErr w:type="gramStart"/>
             <w:r>
               <w:rPr>
                 <w:rFonts w:ascii="Arial" w:eastAsia="Arial" w:hAnsi="Arial" w:cs="Arial"/>
               </w:rPr>
               <w:lastRenderedPageBreak/>
-              <w:t>sf::Drawable to all the game objects</w:t>
+              <w:t>sf::</w:t>
+            </w:r>
+            <w:proofErr w:type="gramEnd"/>
+            <w:r>
+              <w:rPr>
+                <w:rFonts w:ascii="Arial" w:eastAsia="Arial" w:hAnsi="Arial" w:cs="Arial"/>
+              </w:rPr>
+              <w:t>Drawable to all the game objects</w:t>
             </w:r>
           </w:p>
         </w:tc>
@@ -6947,8 +7908,16 @@
               <w:rPr>
                 <w:rFonts w:ascii="Arial" w:eastAsia="Arial" w:hAnsi="Arial" w:cs="Arial"/>
               </w:rPr>
-              <w:t>1 hr</w:t>
-            </w:r>
+              <w:t xml:space="preserve">1 </w:t>
+            </w:r>
+            <w:proofErr w:type="spellStart"/>
+            <w:r>
+              <w:rPr>
+                <w:rFonts w:ascii="Arial" w:eastAsia="Arial" w:hAnsi="Arial" w:cs="Arial"/>
+              </w:rPr>
+              <w:t>hr</w:t>
+            </w:r>
+            <w:proofErr w:type="spellEnd"/>
           </w:p>
         </w:tc>
         <w:tc>
@@ -8115,8 +9084,16 @@
               <w:rPr>
                 <w:rFonts w:ascii="Arial" w:eastAsia="Arial" w:hAnsi="Arial" w:cs="Arial"/>
               </w:rPr>
-              <w:t>1 hr</w:t>
-            </w:r>
+              <w:t xml:space="preserve">1 </w:t>
+            </w:r>
+            <w:proofErr w:type="spellStart"/>
+            <w:r>
+              <w:rPr>
+                <w:rFonts w:ascii="Arial" w:eastAsia="Arial" w:hAnsi="Arial" w:cs="Arial"/>
+              </w:rPr>
+              <w:t>hr</w:t>
+            </w:r>
+            <w:proofErr w:type="spellEnd"/>
           </w:p>
         </w:tc>
         <w:tc>
@@ -8147,8 +9124,16 @@
               <w:rPr>
                 <w:rFonts w:ascii="Arial" w:eastAsia="Arial" w:hAnsi="Arial" w:cs="Arial"/>
               </w:rPr>
-              <w:t>1 hr</w:t>
-            </w:r>
+              <w:t xml:space="preserve">1 </w:t>
+            </w:r>
+            <w:proofErr w:type="spellStart"/>
+            <w:r>
+              <w:rPr>
+                <w:rFonts w:ascii="Arial" w:eastAsia="Arial" w:hAnsi="Arial" w:cs="Arial"/>
+              </w:rPr>
+              <w:t>hr</w:t>
+            </w:r>
+            <w:proofErr w:type="spellEnd"/>
           </w:p>
         </w:tc>
         <w:tc>
@@ -8740,8 +9725,16 @@
               <w:rPr>
                 <w:rFonts w:ascii="Arial" w:eastAsia="Arial" w:hAnsi="Arial" w:cs="Arial"/>
               </w:rPr>
-              <w:t>1 hr</w:t>
-            </w:r>
+              <w:t xml:space="preserve">1 </w:t>
+            </w:r>
+            <w:proofErr w:type="spellStart"/>
+            <w:r>
+              <w:rPr>
+                <w:rFonts w:ascii="Arial" w:eastAsia="Arial" w:hAnsi="Arial" w:cs="Arial"/>
+              </w:rPr>
+              <w:t>hr</w:t>
+            </w:r>
+            <w:proofErr w:type="spellEnd"/>
           </w:p>
         </w:tc>
         <w:tc>
@@ -8772,8 +9765,16 @@
               <w:rPr>
                 <w:rFonts w:ascii="Arial" w:eastAsia="Arial" w:hAnsi="Arial" w:cs="Arial"/>
               </w:rPr>
-              <w:t>3 hrs</w:t>
-            </w:r>
+              <w:t xml:space="preserve">3 </w:t>
+            </w:r>
+            <w:proofErr w:type="spellStart"/>
+            <w:r>
+              <w:rPr>
+                <w:rFonts w:ascii="Arial" w:eastAsia="Arial" w:hAnsi="Arial" w:cs="Arial"/>
+              </w:rPr>
+              <w:t>hrs</w:t>
+            </w:r>
+            <w:proofErr w:type="spellEnd"/>
           </w:p>
         </w:tc>
         <w:tc>
@@ -8896,8 +9897,16 @@
               <w:rPr>
                 <w:rFonts w:ascii="Arial" w:eastAsia="Arial" w:hAnsi="Arial" w:cs="Arial"/>
               </w:rPr>
-              <w:t>1 hr</w:t>
-            </w:r>
+              <w:t xml:space="preserve">1 </w:t>
+            </w:r>
+            <w:proofErr w:type="spellStart"/>
+            <w:r>
+              <w:rPr>
+                <w:rFonts w:ascii="Arial" w:eastAsia="Arial" w:hAnsi="Arial" w:cs="Arial"/>
+              </w:rPr>
+              <w:t>hr</w:t>
+            </w:r>
+            <w:proofErr w:type="spellEnd"/>
           </w:p>
         </w:tc>
         <w:tc>
@@ -8928,8 +9937,16 @@
               <w:rPr>
                 <w:rFonts w:ascii="Arial" w:eastAsia="Arial" w:hAnsi="Arial" w:cs="Arial"/>
               </w:rPr>
-              <w:t>2 hrs</w:t>
-            </w:r>
+              <w:t xml:space="preserve">2 </w:t>
+            </w:r>
+            <w:proofErr w:type="spellStart"/>
+            <w:r>
+              <w:rPr>
+                <w:rFonts w:ascii="Arial" w:eastAsia="Arial" w:hAnsi="Arial" w:cs="Arial"/>
+              </w:rPr>
+              <w:t>hrs</w:t>
+            </w:r>
+            <w:proofErr w:type="spellEnd"/>
           </w:p>
         </w:tc>
         <w:tc>
@@ -9102,12 +10119,14 @@
               </w:rPr>
               <w:t xml:space="preserve"> </w:t>
             </w:r>
+            <w:proofErr w:type="spellStart"/>
             <w:r>
               <w:rPr>
                 <w:rFonts w:ascii="Arial" w:eastAsia="Arial" w:hAnsi="Arial" w:cs="Arial"/>
               </w:rPr>
               <w:t>hr</w:t>
             </w:r>
+            <w:proofErr w:type="spellEnd"/>
           </w:p>
         </w:tc>
         <w:tc>
@@ -9551,8 +10570,16 @@
               <w:rPr>
                 <w:rFonts w:ascii="Arial" w:eastAsia="Arial" w:hAnsi="Arial" w:cs="Arial"/>
               </w:rPr>
-              <w:t>Task 1: Setup SoundHolder</w:t>
-            </w:r>
+              <w:t xml:space="preserve">Task 1: Setup </w:t>
+            </w:r>
+            <w:proofErr w:type="spellStart"/>
+            <w:r>
+              <w:rPr>
+                <w:rFonts w:ascii="Arial" w:eastAsia="Arial" w:hAnsi="Arial" w:cs="Arial"/>
+              </w:rPr>
+              <w:t>SoundHolder</w:t>
+            </w:r>
+            <w:proofErr w:type="spellEnd"/>
           </w:p>
         </w:tc>
         <w:tc>
@@ -9579,8 +10606,16 @@
               <w:rPr>
                 <w:rFonts w:ascii="Arial" w:eastAsia="Arial" w:hAnsi="Arial" w:cs="Arial"/>
               </w:rPr>
-              <w:t>2 hr</w:t>
-            </w:r>
+              <w:t xml:space="preserve">2 </w:t>
+            </w:r>
+            <w:proofErr w:type="spellStart"/>
+            <w:r>
+              <w:rPr>
+                <w:rFonts w:ascii="Arial" w:eastAsia="Arial" w:hAnsi="Arial" w:cs="Arial"/>
+              </w:rPr>
+              <w:t>hr</w:t>
+            </w:r>
+            <w:proofErr w:type="spellEnd"/>
           </w:p>
         </w:tc>
         <w:tc>
@@ -10757,8 +11792,17 @@
                 <w:rFonts w:ascii="Arial" w:eastAsia="Arial" w:hAnsi="Arial" w:cs="Arial"/>
                 <w:bCs/>
               </w:rPr>
-              <w:t>2 hr</w:t>
-            </w:r>
+              <w:t xml:space="preserve">2 </w:t>
+            </w:r>
+            <w:proofErr w:type="spellStart"/>
+            <w:r>
+              <w:rPr>
+                <w:rFonts w:ascii="Arial" w:eastAsia="Arial" w:hAnsi="Arial" w:cs="Arial"/>
+                <w:bCs/>
+              </w:rPr>
+              <w:t>hr</w:t>
+            </w:r>
+            <w:proofErr w:type="spellEnd"/>
           </w:p>
           <w:p>
             <w:pPr>
@@ -10822,8 +11866,17 @@
                 <w:rFonts w:ascii="Arial" w:eastAsia="Arial" w:hAnsi="Arial" w:cs="Arial"/>
                 <w:bCs/>
               </w:rPr>
-              <w:t>2 hr</w:t>
-            </w:r>
+              <w:t xml:space="preserve">2 </w:t>
+            </w:r>
+            <w:proofErr w:type="spellStart"/>
+            <w:r>
+              <w:rPr>
+                <w:rFonts w:ascii="Arial" w:eastAsia="Arial" w:hAnsi="Arial" w:cs="Arial"/>
+                <w:bCs/>
+              </w:rPr>
+              <w:t>hr</w:t>
+            </w:r>
+            <w:proofErr w:type="spellEnd"/>
           </w:p>
           <w:p>
             <w:pPr>
@@ -10846,8 +11899,17 @@
                 <w:rFonts w:ascii="Arial" w:eastAsia="Arial" w:hAnsi="Arial" w:cs="Arial"/>
                 <w:bCs/>
               </w:rPr>
-              <w:t xml:space="preserve"> hr</w:t>
-            </w:r>
+              <w:t xml:space="preserve"> </w:t>
+            </w:r>
+            <w:proofErr w:type="spellStart"/>
+            <w:r>
+              <w:rPr>
+                <w:rFonts w:ascii="Arial" w:eastAsia="Arial" w:hAnsi="Arial" w:cs="Arial"/>
+                <w:bCs/>
+              </w:rPr>
+              <w:t>hr</w:t>
+            </w:r>
+            <w:proofErr w:type="spellEnd"/>
           </w:p>
         </w:tc>
         <w:tc>
@@ -10997,8 +12059,17 @@
                 <w:rFonts w:ascii="Arial" w:eastAsia="Arial" w:hAnsi="Arial" w:cs="Arial"/>
                 <w:bCs/>
               </w:rPr>
-              <w:t xml:space="preserve"> hr</w:t>
-            </w:r>
+              <w:t xml:space="preserve"> </w:t>
+            </w:r>
+            <w:proofErr w:type="spellStart"/>
+            <w:r>
+              <w:rPr>
+                <w:rFonts w:ascii="Arial" w:eastAsia="Arial" w:hAnsi="Arial" w:cs="Arial"/>
+                <w:bCs/>
+              </w:rPr>
+              <w:t>hr</w:t>
+            </w:r>
+            <w:proofErr w:type="spellEnd"/>
           </w:p>
         </w:tc>
         <w:tc>
@@ -11038,8 +12109,17 @@
                 <w:rFonts w:ascii="Arial" w:eastAsia="Arial" w:hAnsi="Arial" w:cs="Arial"/>
                 <w:bCs/>
               </w:rPr>
-              <w:t xml:space="preserve"> hr</w:t>
-            </w:r>
+              <w:t xml:space="preserve"> </w:t>
+            </w:r>
+            <w:proofErr w:type="spellStart"/>
+            <w:r>
+              <w:rPr>
+                <w:rFonts w:ascii="Arial" w:eastAsia="Arial" w:hAnsi="Arial" w:cs="Arial"/>
+                <w:bCs/>
+              </w:rPr>
+              <w:t>hr</w:t>
+            </w:r>
+            <w:proofErr w:type="spellEnd"/>
           </w:p>
         </w:tc>
         <w:tc>
@@ -11161,8 +12241,17 @@
                 <w:rFonts w:ascii="Arial" w:eastAsia="Arial" w:hAnsi="Arial" w:cs="Arial"/>
                 <w:bCs/>
               </w:rPr>
-              <w:t>1 hr</w:t>
-            </w:r>
+              <w:t xml:space="preserve">1 </w:t>
+            </w:r>
+            <w:proofErr w:type="spellStart"/>
+            <w:r>
+              <w:rPr>
+                <w:rFonts w:ascii="Arial" w:eastAsia="Arial" w:hAnsi="Arial" w:cs="Arial"/>
+                <w:bCs/>
+              </w:rPr>
+              <w:t>hr</w:t>
+            </w:r>
+            <w:proofErr w:type="spellEnd"/>
           </w:p>
         </w:tc>
         <w:tc>
@@ -11195,8 +12284,17 @@
                 <w:rFonts w:ascii="Arial" w:eastAsia="Arial" w:hAnsi="Arial" w:cs="Arial"/>
                 <w:bCs/>
               </w:rPr>
-              <w:t>2 hr</w:t>
-            </w:r>
+              <w:t xml:space="preserve">2 </w:t>
+            </w:r>
+            <w:proofErr w:type="spellStart"/>
+            <w:r>
+              <w:rPr>
+                <w:rFonts w:ascii="Arial" w:eastAsia="Arial" w:hAnsi="Arial" w:cs="Arial"/>
+                <w:bCs/>
+              </w:rPr>
+              <w:t>hr</w:t>
+            </w:r>
+            <w:proofErr w:type="spellEnd"/>
           </w:p>
         </w:tc>
         <w:tc>
@@ -11319,8 +12417,17 @@
                 <w:rFonts w:ascii="Arial" w:eastAsia="Arial" w:hAnsi="Arial" w:cs="Arial"/>
                 <w:bCs/>
               </w:rPr>
-              <w:t>1 hr</w:t>
-            </w:r>
+              <w:t xml:space="preserve">1 </w:t>
+            </w:r>
+            <w:proofErr w:type="spellStart"/>
+            <w:r>
+              <w:rPr>
+                <w:rFonts w:ascii="Arial" w:eastAsia="Arial" w:hAnsi="Arial" w:cs="Arial"/>
+                <w:bCs/>
+              </w:rPr>
+              <w:t>hr</w:t>
+            </w:r>
+            <w:proofErr w:type="spellEnd"/>
           </w:p>
         </w:tc>
         <w:tc>
@@ -11354,8 +12461,17 @@
                 <w:rFonts w:ascii="Arial" w:eastAsia="Arial" w:hAnsi="Arial" w:cs="Arial"/>
                 <w:bCs/>
               </w:rPr>
-              <w:t>1 hr</w:t>
-            </w:r>
+              <w:t xml:space="preserve">1 </w:t>
+            </w:r>
+            <w:proofErr w:type="spellStart"/>
+            <w:r>
+              <w:rPr>
+                <w:rFonts w:ascii="Arial" w:eastAsia="Arial" w:hAnsi="Arial" w:cs="Arial"/>
+                <w:bCs/>
+              </w:rPr>
+              <w:t>hr</w:t>
+            </w:r>
+            <w:proofErr w:type="spellEnd"/>
           </w:p>
         </w:tc>
         <w:tc>
@@ -11480,8 +12596,17 @@
                 <w:rFonts w:ascii="Arial" w:eastAsia="Arial" w:hAnsi="Arial" w:cs="Arial"/>
                 <w:bCs/>
               </w:rPr>
-              <w:t>1 hr</w:t>
-            </w:r>
+              <w:t xml:space="preserve">1 </w:t>
+            </w:r>
+            <w:proofErr w:type="spellStart"/>
+            <w:r>
+              <w:rPr>
+                <w:rFonts w:ascii="Arial" w:eastAsia="Arial" w:hAnsi="Arial" w:cs="Arial"/>
+                <w:bCs/>
+              </w:rPr>
+              <w:t>hr</w:t>
+            </w:r>
+            <w:proofErr w:type="spellEnd"/>
           </w:p>
         </w:tc>
         <w:tc>
@@ -11515,8 +12640,17 @@
                 <w:rFonts w:ascii="Arial" w:eastAsia="Arial" w:hAnsi="Arial" w:cs="Arial"/>
                 <w:bCs/>
               </w:rPr>
-              <w:t>1 hr</w:t>
-            </w:r>
+              <w:t xml:space="preserve">1 </w:t>
+            </w:r>
+            <w:proofErr w:type="spellStart"/>
+            <w:r>
+              <w:rPr>
+                <w:rFonts w:ascii="Arial" w:eastAsia="Arial" w:hAnsi="Arial" w:cs="Arial"/>
+                <w:bCs/>
+              </w:rPr>
+              <w:t>hr</w:t>
+            </w:r>
+            <w:proofErr w:type="spellEnd"/>
           </w:p>
         </w:tc>
         <w:tc>
@@ -11653,8 +12787,17 @@
                 <w:rFonts w:ascii="Arial" w:eastAsia="Arial" w:hAnsi="Arial" w:cs="Arial"/>
                 <w:bCs/>
               </w:rPr>
-              <w:t xml:space="preserve"> hr</w:t>
-            </w:r>
+              <w:t xml:space="preserve"> </w:t>
+            </w:r>
+            <w:proofErr w:type="spellStart"/>
+            <w:r>
+              <w:rPr>
+                <w:rFonts w:ascii="Arial" w:eastAsia="Arial" w:hAnsi="Arial" w:cs="Arial"/>
+                <w:bCs/>
+              </w:rPr>
+              <w:t>hr</w:t>
+            </w:r>
+            <w:proofErr w:type="spellEnd"/>
           </w:p>
         </w:tc>
         <w:tc>
@@ -11687,8 +12830,17 @@
                 <w:rFonts w:ascii="Arial" w:eastAsia="Arial" w:hAnsi="Arial" w:cs="Arial"/>
                 <w:bCs/>
               </w:rPr>
-              <w:t>3 hr</w:t>
-            </w:r>
+              <w:t xml:space="preserve">3 </w:t>
+            </w:r>
+            <w:proofErr w:type="spellStart"/>
+            <w:r>
+              <w:rPr>
+                <w:rFonts w:ascii="Arial" w:eastAsia="Arial" w:hAnsi="Arial" w:cs="Arial"/>
+                <w:bCs/>
+              </w:rPr>
+              <w:t>hr</w:t>
+            </w:r>
+            <w:proofErr w:type="spellEnd"/>
           </w:p>
         </w:tc>
         <w:tc>
@@ -11848,8 +13000,17 @@
                 <w:rFonts w:ascii="Arial" w:eastAsia="Arial" w:hAnsi="Arial" w:cs="Arial"/>
                 <w:bCs/>
               </w:rPr>
-              <w:t>1 hr</w:t>
-            </w:r>
+              <w:t xml:space="preserve">1 </w:t>
+            </w:r>
+            <w:proofErr w:type="spellStart"/>
+            <w:r>
+              <w:rPr>
+                <w:rFonts w:ascii="Arial" w:eastAsia="Arial" w:hAnsi="Arial" w:cs="Arial"/>
+                <w:bCs/>
+              </w:rPr>
+              <w:t>hr</w:t>
+            </w:r>
+            <w:proofErr w:type="spellEnd"/>
           </w:p>
         </w:tc>
         <w:tc>
@@ -11883,8 +13044,17 @@
                 <w:rFonts w:ascii="Arial" w:eastAsia="Arial" w:hAnsi="Arial" w:cs="Arial"/>
                 <w:bCs/>
               </w:rPr>
-              <w:t>1 hr</w:t>
-            </w:r>
+              <w:t xml:space="preserve">1 </w:t>
+            </w:r>
+            <w:proofErr w:type="spellStart"/>
+            <w:r>
+              <w:rPr>
+                <w:rFonts w:ascii="Arial" w:eastAsia="Arial" w:hAnsi="Arial" w:cs="Arial"/>
+                <w:bCs/>
+              </w:rPr>
+              <w:t>hr</w:t>
+            </w:r>
+            <w:proofErr w:type="spellEnd"/>
           </w:p>
         </w:tc>
         <w:tc>
@@ -12014,8 +13184,17 @@
                 <w:rFonts w:ascii="Arial" w:eastAsia="Arial" w:hAnsi="Arial" w:cs="Arial"/>
                 <w:bCs/>
               </w:rPr>
-              <w:t>2 hr</w:t>
-            </w:r>
+              <w:t xml:space="preserve">2 </w:t>
+            </w:r>
+            <w:proofErr w:type="spellStart"/>
+            <w:r>
+              <w:rPr>
+                <w:rFonts w:ascii="Arial" w:eastAsia="Arial" w:hAnsi="Arial" w:cs="Arial"/>
+                <w:bCs/>
+              </w:rPr>
+              <w:t>hr</w:t>
+            </w:r>
+            <w:proofErr w:type="spellEnd"/>
           </w:p>
         </w:tc>
         <w:tc>
@@ -12048,8 +13227,17 @@
                 <w:rFonts w:ascii="Arial" w:eastAsia="Arial" w:hAnsi="Arial" w:cs="Arial"/>
                 <w:bCs/>
               </w:rPr>
-              <w:t>2 hr</w:t>
-            </w:r>
+              <w:t xml:space="preserve">2 </w:t>
+            </w:r>
+            <w:proofErr w:type="spellStart"/>
+            <w:r>
+              <w:rPr>
+                <w:rFonts w:ascii="Arial" w:eastAsia="Arial" w:hAnsi="Arial" w:cs="Arial"/>
+                <w:bCs/>
+              </w:rPr>
+              <w:t>hr</w:t>
+            </w:r>
+            <w:proofErr w:type="spellEnd"/>
           </w:p>
         </w:tc>
         <w:tc>
@@ -12210,8 +13398,17 @@
                 <w:rFonts w:ascii="Arial" w:eastAsia="Arial" w:hAnsi="Arial" w:cs="Arial"/>
                 <w:bCs/>
               </w:rPr>
-              <w:t>2 hr</w:t>
-            </w:r>
+              <w:t xml:space="preserve">2 </w:t>
+            </w:r>
+            <w:proofErr w:type="spellStart"/>
+            <w:r>
+              <w:rPr>
+                <w:rFonts w:ascii="Arial" w:eastAsia="Arial" w:hAnsi="Arial" w:cs="Arial"/>
+                <w:bCs/>
+              </w:rPr>
+              <w:t>hr</w:t>
+            </w:r>
+            <w:proofErr w:type="spellEnd"/>
           </w:p>
         </w:tc>
         <w:tc>
@@ -12245,8 +13442,17 @@
                 <w:rFonts w:ascii="Arial" w:eastAsia="Arial" w:hAnsi="Arial" w:cs="Arial"/>
                 <w:bCs/>
               </w:rPr>
-              <w:t>2 hr</w:t>
-            </w:r>
+              <w:t xml:space="preserve">2 </w:t>
+            </w:r>
+            <w:proofErr w:type="spellStart"/>
+            <w:r>
+              <w:rPr>
+                <w:rFonts w:ascii="Arial" w:eastAsia="Arial" w:hAnsi="Arial" w:cs="Arial"/>
+                <w:bCs/>
+              </w:rPr>
+              <w:t>hr</w:t>
+            </w:r>
+            <w:proofErr w:type="spellEnd"/>
           </w:p>
         </w:tc>
         <w:tc>
@@ -12386,8 +13592,17 @@
                 <w:rFonts w:ascii="Arial" w:eastAsia="Arial" w:hAnsi="Arial" w:cs="Arial"/>
                 <w:bCs/>
               </w:rPr>
-              <w:t>2 hr</w:t>
-            </w:r>
+              <w:t xml:space="preserve">2 </w:t>
+            </w:r>
+            <w:proofErr w:type="spellStart"/>
+            <w:r>
+              <w:rPr>
+                <w:rFonts w:ascii="Arial" w:eastAsia="Arial" w:hAnsi="Arial" w:cs="Arial"/>
+                <w:bCs/>
+              </w:rPr>
+              <w:t>hr</w:t>
+            </w:r>
+            <w:proofErr w:type="spellEnd"/>
           </w:p>
         </w:tc>
         <w:tc>
@@ -12421,8 +13636,17 @@
                 <w:rFonts w:ascii="Arial" w:eastAsia="Arial" w:hAnsi="Arial" w:cs="Arial"/>
                 <w:bCs/>
               </w:rPr>
-              <w:t>5 hr</w:t>
-            </w:r>
+              <w:t xml:space="preserve">5 </w:t>
+            </w:r>
+            <w:proofErr w:type="spellStart"/>
+            <w:r>
+              <w:rPr>
+                <w:rFonts w:ascii="Arial" w:eastAsia="Arial" w:hAnsi="Arial" w:cs="Arial"/>
+                <w:bCs/>
+              </w:rPr>
+              <w:t>hr</w:t>
+            </w:r>
+            <w:proofErr w:type="spellEnd"/>
           </w:p>
         </w:tc>
         <w:tc>
@@ -12547,8 +13771,17 @@
                 <w:rFonts w:ascii="Arial" w:eastAsia="Arial" w:hAnsi="Arial" w:cs="Arial"/>
                 <w:bCs/>
               </w:rPr>
-              <w:t>2 hr</w:t>
-            </w:r>
+              <w:t xml:space="preserve">2 </w:t>
+            </w:r>
+            <w:proofErr w:type="spellStart"/>
+            <w:r>
+              <w:rPr>
+                <w:rFonts w:ascii="Arial" w:eastAsia="Arial" w:hAnsi="Arial" w:cs="Arial"/>
+                <w:bCs/>
+              </w:rPr>
+              <w:t>hr</w:t>
+            </w:r>
+            <w:proofErr w:type="spellEnd"/>
           </w:p>
         </w:tc>
         <w:tc>
@@ -12582,8 +13815,17 @@
                 <w:rFonts w:ascii="Arial" w:eastAsia="Arial" w:hAnsi="Arial" w:cs="Arial"/>
                 <w:bCs/>
               </w:rPr>
-              <w:t>2 hr</w:t>
-            </w:r>
+              <w:t xml:space="preserve">2 </w:t>
+            </w:r>
+            <w:proofErr w:type="spellStart"/>
+            <w:r>
+              <w:rPr>
+                <w:rFonts w:ascii="Arial" w:eastAsia="Arial" w:hAnsi="Arial" w:cs="Arial"/>
+                <w:bCs/>
+              </w:rPr>
+              <w:t>hr</w:t>
+            </w:r>
+            <w:proofErr w:type="spellEnd"/>
           </w:p>
         </w:tc>
         <w:tc>
@@ -12708,8 +13950,17 @@
                 <w:rFonts w:ascii="Arial" w:eastAsia="Arial" w:hAnsi="Arial" w:cs="Arial"/>
                 <w:bCs/>
               </w:rPr>
-              <w:t>1 hr</w:t>
-            </w:r>
+              <w:t xml:space="preserve">1 </w:t>
+            </w:r>
+            <w:proofErr w:type="spellStart"/>
+            <w:r>
+              <w:rPr>
+                <w:rFonts w:ascii="Arial" w:eastAsia="Arial" w:hAnsi="Arial" w:cs="Arial"/>
+                <w:bCs/>
+              </w:rPr>
+              <w:t>hr</w:t>
+            </w:r>
+            <w:proofErr w:type="spellEnd"/>
           </w:p>
         </w:tc>
         <w:tc>
@@ -12743,8 +13994,17 @@
                 <w:rFonts w:ascii="Arial" w:eastAsia="Arial" w:hAnsi="Arial" w:cs="Arial"/>
                 <w:bCs/>
               </w:rPr>
-              <w:t>1 hr</w:t>
-            </w:r>
+              <w:t xml:space="preserve">1 </w:t>
+            </w:r>
+            <w:proofErr w:type="spellStart"/>
+            <w:r>
+              <w:rPr>
+                <w:rFonts w:ascii="Arial" w:eastAsia="Arial" w:hAnsi="Arial" w:cs="Arial"/>
+                <w:bCs/>
+              </w:rPr>
+              <w:t>hr</w:t>
+            </w:r>
+            <w:proofErr w:type="spellEnd"/>
           </w:p>
         </w:tc>
         <w:tc>
@@ -12906,8 +14166,17 @@
                 <w:rFonts w:ascii="Arial" w:eastAsia="Arial" w:hAnsi="Arial" w:cs="Arial"/>
                 <w:bCs/>
               </w:rPr>
-              <w:t>2 hr</w:t>
-            </w:r>
+              <w:t xml:space="preserve">2 </w:t>
+            </w:r>
+            <w:proofErr w:type="spellStart"/>
+            <w:r>
+              <w:rPr>
+                <w:rFonts w:ascii="Arial" w:eastAsia="Arial" w:hAnsi="Arial" w:cs="Arial"/>
+                <w:bCs/>
+              </w:rPr>
+              <w:t>hr</w:t>
+            </w:r>
+            <w:proofErr w:type="spellEnd"/>
           </w:p>
         </w:tc>
         <w:tc>
@@ -12941,8 +14210,17 @@
                 <w:rFonts w:ascii="Arial" w:eastAsia="Arial" w:hAnsi="Arial" w:cs="Arial"/>
                 <w:bCs/>
               </w:rPr>
-              <w:t>2 hr</w:t>
-            </w:r>
+              <w:t xml:space="preserve">2 </w:t>
+            </w:r>
+            <w:proofErr w:type="spellStart"/>
+            <w:r>
+              <w:rPr>
+                <w:rFonts w:ascii="Arial" w:eastAsia="Arial" w:hAnsi="Arial" w:cs="Arial"/>
+                <w:bCs/>
+              </w:rPr>
+              <w:t>hr</w:t>
+            </w:r>
+            <w:proofErr w:type="spellEnd"/>
           </w:p>
         </w:tc>
         <w:tc>
@@ -13404,8 +14682,17 @@
                 <w:rFonts w:ascii="Arial" w:eastAsia="Arial" w:hAnsi="Arial" w:cs="Arial"/>
                 <w:bCs/>
               </w:rPr>
-              <w:t>1 hr</w:t>
-            </w:r>
+              <w:t xml:space="preserve">1 </w:t>
+            </w:r>
+            <w:proofErr w:type="spellStart"/>
+            <w:r>
+              <w:rPr>
+                <w:rFonts w:ascii="Arial" w:eastAsia="Arial" w:hAnsi="Arial" w:cs="Arial"/>
+                <w:bCs/>
+              </w:rPr>
+              <w:t>hr</w:t>
+            </w:r>
+            <w:proofErr w:type="spellEnd"/>
           </w:p>
         </w:tc>
         <w:tc>
@@ -13439,8 +14726,17 @@
                 <w:rFonts w:ascii="Arial" w:eastAsia="Arial" w:hAnsi="Arial" w:cs="Arial"/>
                 <w:bCs/>
               </w:rPr>
-              <w:t>1 hr</w:t>
-            </w:r>
+              <w:t xml:space="preserve">1 </w:t>
+            </w:r>
+            <w:proofErr w:type="spellStart"/>
+            <w:r>
+              <w:rPr>
+                <w:rFonts w:ascii="Arial" w:eastAsia="Arial" w:hAnsi="Arial" w:cs="Arial"/>
+                <w:bCs/>
+              </w:rPr>
+              <w:t>hr</w:t>
+            </w:r>
+            <w:proofErr w:type="spellEnd"/>
           </w:p>
         </w:tc>
         <w:tc>
@@ -13579,8 +14875,17 @@
                 <w:rFonts w:ascii="Arial" w:eastAsia="Arial" w:hAnsi="Arial" w:cs="Arial"/>
                 <w:bCs/>
               </w:rPr>
-              <w:t>1 hr</w:t>
-            </w:r>
+              <w:t xml:space="preserve">1 </w:t>
+            </w:r>
+            <w:proofErr w:type="spellStart"/>
+            <w:r>
+              <w:rPr>
+                <w:rFonts w:ascii="Arial" w:eastAsia="Arial" w:hAnsi="Arial" w:cs="Arial"/>
+                <w:bCs/>
+              </w:rPr>
+              <w:t>hr</w:t>
+            </w:r>
+            <w:proofErr w:type="spellEnd"/>
           </w:p>
         </w:tc>
         <w:tc>
@@ -13614,8 +14919,17 @@
                 <w:rFonts w:ascii="Arial" w:eastAsia="Arial" w:hAnsi="Arial" w:cs="Arial"/>
                 <w:bCs/>
               </w:rPr>
-              <w:t>1 hr</w:t>
-            </w:r>
+              <w:t xml:space="preserve">1 </w:t>
+            </w:r>
+            <w:proofErr w:type="spellStart"/>
+            <w:r>
+              <w:rPr>
+                <w:rFonts w:ascii="Arial" w:eastAsia="Arial" w:hAnsi="Arial" w:cs="Arial"/>
+                <w:bCs/>
+              </w:rPr>
+              <w:t>hr</w:t>
+            </w:r>
+            <w:proofErr w:type="spellEnd"/>
           </w:p>
         </w:tc>
         <w:tc>
@@ -13899,8 +15213,17 @@
                 <w:rFonts w:ascii="Arial" w:eastAsia="Arial" w:hAnsi="Arial" w:cs="Arial"/>
                 <w:bCs/>
               </w:rPr>
-              <w:t>2 hr</w:t>
-            </w:r>
+              <w:t xml:space="preserve">2 </w:t>
+            </w:r>
+            <w:proofErr w:type="spellStart"/>
+            <w:r>
+              <w:rPr>
+                <w:rFonts w:ascii="Arial" w:eastAsia="Arial" w:hAnsi="Arial" w:cs="Arial"/>
+                <w:bCs/>
+              </w:rPr>
+              <w:t>hr</w:t>
+            </w:r>
+            <w:proofErr w:type="spellEnd"/>
           </w:p>
         </w:tc>
         <w:tc>
@@ -13933,8 +15256,17 @@
                 <w:rFonts w:ascii="Arial" w:eastAsia="Arial" w:hAnsi="Arial" w:cs="Arial"/>
                 <w:bCs/>
               </w:rPr>
-              <w:t>3 hr</w:t>
-            </w:r>
+              <w:t xml:space="preserve">3 </w:t>
+            </w:r>
+            <w:proofErr w:type="spellStart"/>
+            <w:r>
+              <w:rPr>
+                <w:rFonts w:ascii="Arial" w:eastAsia="Arial" w:hAnsi="Arial" w:cs="Arial"/>
+                <w:bCs/>
+              </w:rPr>
+              <w:t>hr</w:t>
+            </w:r>
+            <w:proofErr w:type="spellEnd"/>
           </w:p>
         </w:tc>
         <w:tc>
@@ -14062,8 +15394,17 @@
                 <w:rFonts w:ascii="Arial" w:eastAsia="Arial" w:hAnsi="Arial" w:cs="Arial"/>
                 <w:bCs/>
               </w:rPr>
-              <w:t>3 hr</w:t>
-            </w:r>
+              <w:t xml:space="preserve">3 </w:t>
+            </w:r>
+            <w:proofErr w:type="spellStart"/>
+            <w:r>
+              <w:rPr>
+                <w:rFonts w:ascii="Arial" w:eastAsia="Arial" w:hAnsi="Arial" w:cs="Arial"/>
+                <w:bCs/>
+              </w:rPr>
+              <w:t>hr</w:t>
+            </w:r>
+            <w:proofErr w:type="spellEnd"/>
           </w:p>
         </w:tc>
         <w:tc>
@@ -14096,8 +15437,17 @@
                 <w:rFonts w:ascii="Arial" w:eastAsia="Arial" w:hAnsi="Arial" w:cs="Arial"/>
                 <w:bCs/>
               </w:rPr>
-              <w:t>3 hr</w:t>
-            </w:r>
+              <w:t xml:space="preserve">3 </w:t>
+            </w:r>
+            <w:proofErr w:type="spellStart"/>
+            <w:r>
+              <w:rPr>
+                <w:rFonts w:ascii="Arial" w:eastAsia="Arial" w:hAnsi="Arial" w:cs="Arial"/>
+                <w:bCs/>
+              </w:rPr>
+              <w:t>hr</w:t>
+            </w:r>
+            <w:proofErr w:type="spellEnd"/>
           </w:p>
         </w:tc>
         <w:tc>
@@ -14218,8 +15568,17 @@
                 <w:rFonts w:ascii="Arial" w:eastAsia="Arial" w:hAnsi="Arial" w:cs="Arial"/>
                 <w:bCs/>
               </w:rPr>
-              <w:t>1 hr</w:t>
-            </w:r>
+              <w:t xml:space="preserve">1 </w:t>
+            </w:r>
+            <w:proofErr w:type="spellStart"/>
+            <w:r>
+              <w:rPr>
+                <w:rFonts w:ascii="Arial" w:eastAsia="Arial" w:hAnsi="Arial" w:cs="Arial"/>
+                <w:bCs/>
+              </w:rPr>
+              <w:t>hr</w:t>
+            </w:r>
+            <w:proofErr w:type="spellEnd"/>
           </w:p>
         </w:tc>
         <w:tc>
@@ -14252,8 +15611,17 @@
                 <w:rFonts w:ascii="Arial" w:eastAsia="Arial" w:hAnsi="Arial" w:cs="Arial"/>
                 <w:bCs/>
               </w:rPr>
-              <w:t>2 hr</w:t>
-            </w:r>
+              <w:t xml:space="preserve">2 </w:t>
+            </w:r>
+            <w:proofErr w:type="spellStart"/>
+            <w:r>
+              <w:rPr>
+                <w:rFonts w:ascii="Arial" w:eastAsia="Arial" w:hAnsi="Arial" w:cs="Arial"/>
+                <w:bCs/>
+              </w:rPr>
+              <w:t>hr</w:t>
+            </w:r>
+            <w:proofErr w:type="spellEnd"/>
           </w:p>
         </w:tc>
         <w:tc>
@@ -14374,8 +15742,17 @@
                 <w:rFonts w:ascii="Arial" w:eastAsia="Arial" w:hAnsi="Arial" w:cs="Arial"/>
                 <w:bCs/>
               </w:rPr>
-              <w:t>2 hr</w:t>
-            </w:r>
+              <w:t xml:space="preserve">2 </w:t>
+            </w:r>
+            <w:proofErr w:type="spellStart"/>
+            <w:r>
+              <w:rPr>
+                <w:rFonts w:ascii="Arial" w:eastAsia="Arial" w:hAnsi="Arial" w:cs="Arial"/>
+                <w:bCs/>
+              </w:rPr>
+              <w:t>hr</w:t>
+            </w:r>
+            <w:proofErr w:type="spellEnd"/>
           </w:p>
         </w:tc>
         <w:tc>
@@ -14408,8 +15785,17 @@
                 <w:rFonts w:ascii="Arial" w:eastAsia="Arial" w:hAnsi="Arial" w:cs="Arial"/>
                 <w:bCs/>
               </w:rPr>
-              <w:t>3 hr</w:t>
-            </w:r>
+              <w:t xml:space="preserve">3 </w:t>
+            </w:r>
+            <w:proofErr w:type="spellStart"/>
+            <w:r>
+              <w:rPr>
+                <w:rFonts w:ascii="Arial" w:eastAsia="Arial" w:hAnsi="Arial" w:cs="Arial"/>
+                <w:bCs/>
+              </w:rPr>
+              <w:t>hr</w:t>
+            </w:r>
+            <w:proofErr w:type="spellEnd"/>
           </w:p>
         </w:tc>
         <w:tc>
@@ -14570,8 +15956,17 @@
                 <w:rFonts w:ascii="Arial" w:eastAsia="Arial" w:hAnsi="Arial" w:cs="Arial"/>
                 <w:bCs/>
               </w:rPr>
-              <w:t>2 hr</w:t>
-            </w:r>
+              <w:t xml:space="preserve">2 </w:t>
+            </w:r>
+            <w:proofErr w:type="spellStart"/>
+            <w:r>
+              <w:rPr>
+                <w:rFonts w:ascii="Arial" w:eastAsia="Arial" w:hAnsi="Arial" w:cs="Arial"/>
+                <w:bCs/>
+              </w:rPr>
+              <w:t>hr</w:t>
+            </w:r>
+            <w:proofErr w:type="spellEnd"/>
           </w:p>
         </w:tc>
         <w:tc>
@@ -14605,8 +16000,17 @@
                 <w:rFonts w:ascii="Arial" w:eastAsia="Arial" w:hAnsi="Arial" w:cs="Arial"/>
                 <w:bCs/>
               </w:rPr>
-              <w:t>3 hr</w:t>
-            </w:r>
+              <w:t xml:space="preserve">3 </w:t>
+            </w:r>
+            <w:proofErr w:type="spellStart"/>
+            <w:r>
+              <w:rPr>
+                <w:rFonts w:ascii="Arial" w:eastAsia="Arial" w:hAnsi="Arial" w:cs="Arial"/>
+                <w:bCs/>
+              </w:rPr>
+              <w:t>hr</w:t>
+            </w:r>
+            <w:proofErr w:type="spellEnd"/>
           </w:p>
         </w:tc>
         <w:tc>
@@ -14735,8 +16139,17 @@
                 <w:rFonts w:ascii="Arial" w:eastAsia="Arial" w:hAnsi="Arial" w:cs="Arial"/>
                 <w:bCs/>
               </w:rPr>
-              <w:t>3 hr</w:t>
-            </w:r>
+              <w:t xml:space="preserve">3 </w:t>
+            </w:r>
+            <w:proofErr w:type="spellStart"/>
+            <w:r>
+              <w:rPr>
+                <w:rFonts w:ascii="Arial" w:eastAsia="Arial" w:hAnsi="Arial" w:cs="Arial"/>
+                <w:bCs/>
+              </w:rPr>
+              <w:t>hr</w:t>
+            </w:r>
+            <w:proofErr w:type="spellEnd"/>
           </w:p>
         </w:tc>
         <w:tc>
@@ -14770,8 +16183,17 @@
                 <w:rFonts w:ascii="Arial" w:eastAsia="Arial" w:hAnsi="Arial" w:cs="Arial"/>
                 <w:bCs/>
               </w:rPr>
-              <w:t>5 hr</w:t>
-            </w:r>
+              <w:t xml:space="preserve">5 </w:t>
+            </w:r>
+            <w:proofErr w:type="spellStart"/>
+            <w:r>
+              <w:rPr>
+                <w:rFonts w:ascii="Arial" w:eastAsia="Arial" w:hAnsi="Arial" w:cs="Arial"/>
+                <w:bCs/>
+              </w:rPr>
+              <w:t>hr</w:t>
+            </w:r>
+            <w:proofErr w:type="spellEnd"/>
           </w:p>
         </w:tc>
         <w:tc>
@@ -15057,8 +16479,17 @@
                 <w:rFonts w:ascii="Arial" w:eastAsia="Arial" w:hAnsi="Arial" w:cs="Arial"/>
                 <w:bCs/>
               </w:rPr>
-              <w:t>1 hr</w:t>
-            </w:r>
+              <w:t xml:space="preserve">1 </w:t>
+            </w:r>
+            <w:proofErr w:type="spellStart"/>
+            <w:r>
+              <w:rPr>
+                <w:rFonts w:ascii="Arial" w:eastAsia="Arial" w:hAnsi="Arial" w:cs="Arial"/>
+                <w:bCs/>
+              </w:rPr>
+              <w:t>hr</w:t>
+            </w:r>
+            <w:proofErr w:type="spellEnd"/>
           </w:p>
         </w:tc>
         <w:tc>
@@ -15092,8 +16523,17 @@
                 <w:rFonts w:ascii="Arial" w:eastAsia="Arial" w:hAnsi="Arial" w:cs="Arial"/>
                 <w:bCs/>
               </w:rPr>
-              <w:t>1 hr</w:t>
-            </w:r>
+              <w:t xml:space="preserve">1 </w:t>
+            </w:r>
+            <w:proofErr w:type="spellStart"/>
+            <w:r>
+              <w:rPr>
+                <w:rFonts w:ascii="Arial" w:eastAsia="Arial" w:hAnsi="Arial" w:cs="Arial"/>
+                <w:bCs/>
+              </w:rPr>
+              <w:t>hr</w:t>
+            </w:r>
+            <w:proofErr w:type="spellEnd"/>
           </w:p>
         </w:tc>
         <w:tc>
@@ -15391,8 +16831,17 @@
                 <w:rFonts w:ascii="Arial" w:eastAsia="Arial" w:hAnsi="Arial" w:cs="Arial"/>
                 <w:bCs/>
               </w:rPr>
-              <w:t>2 hr</w:t>
-            </w:r>
+              <w:t xml:space="preserve">2 </w:t>
+            </w:r>
+            <w:proofErr w:type="spellStart"/>
+            <w:r>
+              <w:rPr>
+                <w:rFonts w:ascii="Arial" w:eastAsia="Arial" w:hAnsi="Arial" w:cs="Arial"/>
+                <w:bCs/>
+              </w:rPr>
+              <w:t>hr</w:t>
+            </w:r>
+            <w:proofErr w:type="spellEnd"/>
           </w:p>
         </w:tc>
         <w:tc>
@@ -15425,8 +16874,17 @@
                 <w:rFonts w:ascii="Arial" w:eastAsia="Arial" w:hAnsi="Arial" w:cs="Arial"/>
                 <w:bCs/>
               </w:rPr>
-              <w:t>2 hr</w:t>
-            </w:r>
+              <w:t xml:space="preserve">2 </w:t>
+            </w:r>
+            <w:proofErr w:type="spellStart"/>
+            <w:r>
+              <w:rPr>
+                <w:rFonts w:ascii="Arial" w:eastAsia="Arial" w:hAnsi="Arial" w:cs="Arial"/>
+                <w:bCs/>
+              </w:rPr>
+              <w:t>hr</w:t>
+            </w:r>
+            <w:proofErr w:type="spellEnd"/>
           </w:p>
         </w:tc>
         <w:tc>
@@ -15924,8 +17382,17 @@
                 <w:rFonts w:ascii="Arial" w:eastAsia="Arial" w:hAnsi="Arial" w:cs="Arial"/>
                 <w:bCs/>
               </w:rPr>
-              <w:t>1 hr</w:t>
-            </w:r>
+              <w:t xml:space="preserve">1 </w:t>
+            </w:r>
+            <w:proofErr w:type="spellStart"/>
+            <w:r>
+              <w:rPr>
+                <w:rFonts w:ascii="Arial" w:eastAsia="Arial" w:hAnsi="Arial" w:cs="Arial"/>
+                <w:bCs/>
+              </w:rPr>
+              <w:t>hr</w:t>
+            </w:r>
+            <w:proofErr w:type="spellEnd"/>
           </w:p>
         </w:tc>
         <w:tc>
@@ -15958,8 +17425,17 @@
                 <w:rFonts w:ascii="Arial" w:eastAsia="Arial" w:hAnsi="Arial" w:cs="Arial"/>
                 <w:bCs/>
               </w:rPr>
-              <w:t>1 hr</w:t>
-            </w:r>
+              <w:t xml:space="preserve">1 </w:t>
+            </w:r>
+            <w:proofErr w:type="spellStart"/>
+            <w:r>
+              <w:rPr>
+                <w:rFonts w:ascii="Arial" w:eastAsia="Arial" w:hAnsi="Arial" w:cs="Arial"/>
+                <w:bCs/>
+              </w:rPr>
+              <w:t>hr</w:t>
+            </w:r>
+            <w:proofErr w:type="spellEnd"/>
           </w:p>
         </w:tc>
         <w:tc>
@@ -16046,7 +17522,7 @@
       </w:r>
     </w:p>
     <w:sectPr>
-      <w:footerReference w:type="default" r:id="rId17"/>
+      <w:footerReference w:type="default" r:id="rId21"/>
       <w:pgSz w:w="11906" w:h="16838"/>
       <w:pgMar w:top="1440" w:right="1440" w:bottom="1440" w:left="1440" w:header="0" w:footer="720" w:gutter="0"/>
       <w:pgNumType w:start="1"/>
@@ -16713,6 +18189,7 @@
     <w:lsdException w:name="HTML Sample" w:semiHidden="1" w:unhideWhenUsed="1"/>
     <w:lsdException w:name="HTML Typewriter" w:semiHidden="1" w:unhideWhenUsed="1"/>
     <w:lsdException w:name="HTML Variable" w:semiHidden="1" w:unhideWhenUsed="1"/>
+    <w:lsdException w:name="Normal Table" w:semiHidden="1" w:unhideWhenUsed="1"/>
     <w:lsdException w:name="annotation subject" w:semiHidden="1" w:unhideWhenUsed="1"/>
     <w:lsdException w:name="No List" w:semiHidden="1" w:unhideWhenUsed="1"/>
     <w:lsdException w:name="Outline List 1" w:semiHidden="1" w:unhideWhenUsed="1"/>
@@ -16759,8 +18236,10 @@
     <w:lsdException w:name="Table Subtle 2" w:semiHidden="1" w:unhideWhenUsed="1"/>
     <w:lsdException w:name="Table Web 1" w:semiHidden="1" w:unhideWhenUsed="1"/>
     <w:lsdException w:name="Table Web 2" w:semiHidden="1" w:unhideWhenUsed="1"/>
+    <w:lsdException w:name="Table Web 3" w:semiHidden="1" w:unhideWhenUsed="1"/>
     <w:lsdException w:name="Balloon Text" w:semiHidden="1" w:unhideWhenUsed="1"/>
     <w:lsdException w:name="Table Grid" w:uiPriority="39"/>
+    <w:lsdException w:name="Table Theme" w:semiHidden="1" w:unhideWhenUsed="1"/>
     <w:lsdException w:name="Placeholder Text" w:semiHidden="1"/>
     <w:lsdException w:name="No Spacing" w:uiPriority="1" w:qFormat="1"/>
     <w:lsdException w:name="Light Shading" w:uiPriority="60"/>

</xml_diff>